<commit_message>
Readme aktualisieren, kleine Umformulierung der Projektidee
</commit_message>
<xml_diff>
--- a/documents/Gruppe_C_Dokumentation.docx
+++ b/documents/Gruppe_C_Dokumentation.docx
@@ -1,6 +1,6 @@
 
 <file path=word/document.xml><?xml version="1.0" encoding="utf-8"?>
-<w:document xmlns:wpc="http://schemas.microsoft.com/office/word/2010/wordprocessingCanvas" xmlns:cx="http://schemas.microsoft.com/office/drawing/2014/chartex" xmlns:cx1="http://schemas.microsoft.com/office/drawing/2015/9/8/chartex" xmlns:cx2="http://schemas.microsoft.com/office/drawing/2015/10/21/chartex" xmlns:cx3="http://schemas.microsoft.com/office/drawing/2016/5/9/chartex" xmlns:cx4="http://schemas.microsoft.com/office/drawing/2016/5/10/chartex" xmlns:cx5="http://schemas.microsoft.com/office/drawing/2016/5/11/chartex" xmlns:cx6="http://schemas.microsoft.com/office/drawing/2016/5/12/chartex" xmlns:cx7="http://schemas.microsoft.com/office/drawing/2016/5/13/chartex" xmlns:cx8="http://schemas.microsoft.com/office/drawing/2016/5/14/chartex" xmlns:mc="http://schemas.openxmlformats.org/markup-compatibility/2006" xmlns:aink="http://schemas.microsoft.com/office/drawing/2016/ink" xmlns:am3d="http://schemas.microsoft.com/office/drawing/2017/model3d" xmlns:o="urn:schemas-microsoft-com:office:office" xmlns:oel="http://schemas.microsoft.com/office/2019/extlst" xmlns:r="http://schemas.openxmlformats.org/officeDocument/2006/relationships" xmlns:m="http://schemas.openxmlformats.org/officeDocument/2006/math" xmlns:v="urn:schemas-microsoft-com:vml" xmlns:wp14="http://schemas.microsoft.com/office/word/2010/wordprocessingDrawing" xmlns:wp="http://schemas.openxmlformats.org/drawingml/2006/wordprocessingDrawing" xmlns:w10="urn:schemas-microsoft-com:office:word" xmlns:w="http://schemas.openxmlformats.org/wordprocessingml/2006/main" xmlns:w14="http://schemas.microsoft.com/office/word/2010/wordml" xmlns:w15="http://schemas.microsoft.com/office/word/2012/wordml" xmlns:w16cex="http://schemas.microsoft.com/office/word/2018/wordml/cex" xmlns:w16cid="http://schemas.microsoft.com/office/word/2016/wordml/cid" xmlns:w16="http://schemas.microsoft.com/office/word/2018/wordml" xmlns:w16sdtdh="http://schemas.microsoft.com/office/word/2020/wordml/sdtdatahash" xmlns:w16se="http://schemas.microsoft.com/office/word/2015/wordml/symex" xmlns:wpg="http://schemas.microsoft.com/office/word/2010/wordprocessingGroup" xmlns:wpi="http://schemas.microsoft.com/office/word/2010/wordprocessingInk" xmlns:wne="http://schemas.microsoft.com/office/word/2006/wordml" xmlns:wps="http://schemas.microsoft.com/office/word/2010/wordprocessingShape" mc:Ignorable="w14 w15 w16se w16cid w16 w16cex w16sdtdh wp14">
+<w:document xmlns:wpc="http://schemas.microsoft.com/office/word/2010/wordprocessingCanvas" xmlns:cx="http://schemas.microsoft.com/office/drawing/2014/chartex" xmlns:cx1="http://schemas.microsoft.com/office/drawing/2015/9/8/chartex" xmlns:cx2="http://schemas.microsoft.com/office/drawing/2015/10/21/chartex" xmlns:cx3="http://schemas.microsoft.com/office/drawing/2016/5/9/chartex" xmlns:cx4="http://schemas.microsoft.com/office/drawing/2016/5/10/chartex" xmlns:cx5="http://schemas.microsoft.com/office/drawing/2016/5/11/chartex" xmlns:cx6="http://schemas.microsoft.com/office/drawing/2016/5/12/chartex" xmlns:cx7="http://schemas.microsoft.com/office/drawing/2016/5/13/chartex" xmlns:cx8="http://schemas.microsoft.com/office/drawing/2016/5/14/chartex" xmlns:mc="http://schemas.openxmlformats.org/markup-compatibility/2006" xmlns:aink="http://schemas.microsoft.com/office/drawing/2016/ink" xmlns:am3d="http://schemas.microsoft.com/office/drawing/2017/model3d" xmlns:o="urn:schemas-microsoft-com:office:office" xmlns:oel="http://schemas.microsoft.com/office/2019/extlst" xmlns:r="http://schemas.openxmlformats.org/officeDocument/2006/relationships" xmlns:m="http://schemas.openxmlformats.org/officeDocument/2006/math" xmlns:v="urn:schemas-microsoft-com:vml" xmlns:wp14="http://schemas.microsoft.com/office/word/2010/wordprocessingDrawing" xmlns:wp="http://schemas.openxmlformats.org/drawingml/2006/wordprocessingDrawing" xmlns:w10="urn:schemas-microsoft-com:office:word" xmlns:w="http://schemas.openxmlformats.org/wordprocessingml/2006/main" xmlns:w14="http://schemas.microsoft.com/office/word/2010/wordml" xmlns:w15="http://schemas.microsoft.com/office/word/2012/wordml" xmlns:w16cex="http://schemas.microsoft.com/office/word/2018/wordml/cex" xmlns:w16cid="http://schemas.microsoft.com/office/word/2016/wordml/cid" xmlns:w16="http://schemas.microsoft.com/office/word/2018/wordml" xmlns:w16du="http://schemas.microsoft.com/office/word/2023/wordml/word16du" xmlns:w16sdtdh="http://schemas.microsoft.com/office/word/2020/wordml/sdtdatahash" xmlns:w16se="http://schemas.microsoft.com/office/word/2015/wordml/symex" xmlns:wpg="http://schemas.microsoft.com/office/word/2010/wordprocessingGroup" xmlns:wpi="http://schemas.microsoft.com/office/word/2010/wordprocessingInk" xmlns:wne="http://schemas.microsoft.com/office/word/2006/wordml" xmlns:wps="http://schemas.microsoft.com/office/word/2010/wordprocessingShape" mc:Ignorable="w14 w15 w16se w16cid w16 w16cex w16sdtdh wp14">
   <w:body>
     <w:p>
       <w:pPr>
@@ -38,7 +38,7 @@
         <w:t xml:space="preserve"> besteht</w:t>
       </w:r>
       <w:r>
-        <w:t xml:space="preserve"> aus hundert Feldern. Dabei ist das erste Feld gleichzeitig auch das Startfeld und das letzte Feld das Zielfeld. Im Spiel sind die nummerierten Spielfelder mit Leitern verbunden, die man je nachdem hochklettern kann, um den Weg abzukürzen, oder runterklettern muss, um somit einen Teil des Weges erneut zurückzulegen. Mit einem Würfel wird bestimmt, wie weit die Spielfigur fahren darf. Würfelt man die Zahl sechs, darf man einen zusätzlichen Zug ausführen. Der Spieler, der als erstes das Zielfeld erreicht oder darüber hinaus fährt, gewinnt.</w:t>
+        <w:t xml:space="preserve"> aus hundert Feldern. Dabei ist das erste Feld gleichzeitig auch das Startfeld und das letzte Feld das Zielfeld. Im Spiel sind die nummerierten Spielfelder mit Leitern verbunden, die man je nachdem hochklettern kann, um den Weg abzukürzen, oder runterklettern muss, um somit einen Teil des Weges erneut zurückzulegen. Mit einem Würfel wird bestimmt, wie weit die Spielfigur fahren darf. Würfelt man die Zahl sechs, darf man einen zusätzlichen Zug ausführen. Der Spieler, der als erstes das Zielfeld erreicht gewinnt.</w:t>
       </w:r>
     </w:p>
     <w:p>
@@ -69,7 +69,13 @@
         <w:t>/die</w:t>
       </w:r>
       <w:r>
-        <w:t xml:space="preserve"> an der Reihe ist, wird anschliessend automatisch um die gewürfelte Anzahl Felder vorgerückt. Landet man auf einem Feld mit einer Leiter (bzw. anderem Element), wird die Figur auf das mit dem Element verbundene Feld verschoben (Verschiebung nur in eine Richtung, abhängig vom Element). Wird die Zahl sechs gewürfelt, kann der Spieler erneut einen Zug machen (unbegrenzt oft nacheinander möglich). Nach Abschluss des Zuges ist d</w:t>
+        <w:t xml:space="preserve"> an der Reihe ist, wird anschliessend automatisch um die gewürfelte Anzahl Felder vorgerückt. Landet man auf einem Feld mit einer Leiter (bzw. anderem Element), wird die Figur auf das mit dem Element verbundene Feld verschoben (Verschiebung nur in eine Richtung, abhängig vom Element). Wird die Zahl </w:t>
+      </w:r>
+      <w:r>
+        <w:t>S</w:t>
+      </w:r>
+      <w:r>
+        <w:t>echs gewürfelt, kann der Spieler erneut einen Zug machen (unbegrenzt oft nacheinander möglich). Nach Abschluss des Zuges ist d</w:t>
       </w:r>
       <w:r>
         <w:t>ie</w:t>
@@ -81,7 +87,19 @@
         <w:t>Person</w:t>
       </w:r>
       <w:r>
-        <w:t xml:space="preserve"> an der Reihe. Die Endversion des Spiels funktioniert gleich wie der Prototyp, neu kann jedoch auch von zwei verschiedenen Geräten aus miteinander gespielt werden.</w:t>
+        <w:t xml:space="preserve"> an der Reihe. Die Endversion des Spiels funktioniert gleich wie der Prototyp, neu </w:t>
+      </w:r>
+      <w:r>
+        <w:t>soll</w:t>
+      </w:r>
+      <w:r>
+        <w:t xml:space="preserve"> jedoch auch von zwei verschiedenen Geräten aus miteinander gespielt werden</w:t>
+      </w:r>
+      <w:r>
+        <w:t xml:space="preserve"> können</w:t>
+      </w:r>
+      <w:r>
+        <w:t>.</w:t>
       </w:r>
     </w:p>
     <w:p>
@@ -94,10 +112,28 @@
     </w:p>
     <w:p>
       <w:r>
-        <w:t>Bereits durch die administrative Umstrukturierung des Moduls und die daraus resultierenden Änderungen an den Anforderungen fürs Projekt, haben wir einige Änderungen an der finalen Version vorgenommen. Das Spiel ist nun nicht wie geplant an 2 Endgeräten spielbar. Stattdessen haben wir die freigewordenen Ressourcen darauf verwendet, das Spiel interaktiver zu gestalten.</w:t>
-      </w:r>
-      <w:r>
-        <w:t xml:space="preserve"> Anfängliche Unschönheiten wie beispielsweise, dass man das Zielfeld nicht genau treffen muss, sondern auch darüber hinausfahren kann, um zu gewinnen haben wir überarbeitet. In der Endversion muss das Zielfeld genau getroffen werden, ansonsten wird für die restliche Anzahl Würfelaugen rückwärtsgefahren. Dadurch ist es nicht mehr gleich einfach zu gewinnen, da man beim Rückwärtsfahren auch noch durch eine </w:t>
+        <w:t xml:space="preserve">Bereits durch die administrative Umstrukturierung des Moduls und die daraus resultierenden Änderungen an den Anforderungen fürs Projekt, haben wir einige Änderungen an der finalen Version vorgenommen. Das Spiel ist nun nicht wie geplant an </w:t>
+      </w:r>
+      <w:r>
+        <w:t>zwei</w:t>
+      </w:r>
+      <w:r>
+        <w:t xml:space="preserve"> Endgeräten spielbar. Stattdessen haben wir die freigewordenen Ressourcen darauf verwendet, das Spiel interaktiver zu gestalten.</w:t>
+      </w:r>
+      <w:r>
+        <w:t xml:space="preserve"> Anfängliche Unschönheiten wie beispielsweise, dass man das Zielfeld nicht genau treffen muss, sondern auch darüber hinausfahren kann</w:t>
+      </w:r>
+      <w:r>
+        <w:t>,</w:t>
+      </w:r>
+      <w:r>
+        <w:t xml:space="preserve"> um zu gewinnen</w:t>
+      </w:r>
+      <w:r>
+        <w:t>,</w:t>
+      </w:r>
+      <w:r>
+        <w:t xml:space="preserve"> haben wir überarbeitet. In der Endversion muss das Zielfeld genau getroffen werden, ansonsten wird für die restliche Anzahl Würfelaugen rückwärtsgefahren. Dadurch ist es nicht mehr gleich einfach zu gewinnen, da man beim Rückwärtsfahren auch noch durch eine </w:t>
       </w:r>
       <w:commentRangeStart w:id="0"/>
       <w:r>
@@ -114,7 +150,7 @@
         <w:t>nach unten fallen kann.</w:t>
       </w:r>
       <w:r>
-        <w:t xml:space="preserve"> Des Weiteren gibt es nun zwei verschiedene Würfel-Buttons: Ein gewöhnlicher Spielwürfel mit den Augenzahlen 1-6 und ein Spezialwürfel der Augenzahlen von -5 – 10 (0 inklusive) ermöglicht. Man kann zu jederzeit auswählen, mit welchem Würfel man würfeln will. </w:t>
+        <w:t xml:space="preserve"> Des Weiteren gibt es nun zwei verschiedene Würfel-Buttons: Ein gewöhnlicher Spielwürfel mit den Augenzahlen 1-6 und ein Spezialwürfel der Augenzahlen von -5 – 10 (0 inklusive) ermöglicht. Man kann jederzeit auswählen, mit welchem Würfel man würfeln will. </w:t>
       </w:r>
     </w:p>
     <w:p>
@@ -263,7 +299,37 @@
         <w:rPr>
           <w:b/>
         </w:rPr>
-        <w:t>develop-with-api</w:t>
+        <w:t>d</w:t>
+      </w:r>
+      <w:r>
+        <w:rPr>
+          <w:b/>
+        </w:rPr>
+        <w:t>evelop</w:t>
+      </w:r>
+      <w:r>
+        <w:rPr>
+          <w:b/>
+        </w:rPr>
+        <w:t>_</w:t>
+      </w:r>
+      <w:r>
+        <w:rPr>
+          <w:b/>
+        </w:rPr>
+        <w:t>with</w:t>
+      </w:r>
+      <w:r>
+        <w:rPr>
+          <w:b/>
+        </w:rPr>
+        <w:t>_</w:t>
+      </w:r>
+      <w:r>
+        <w:rPr>
+          <w:b/>
+        </w:rPr>
+        <w:t>api</w:t>
       </w:r>
     </w:p>
     <w:p>
@@ -295,6 +361,62 @@
           <w:bCs/>
         </w:rPr>
         <w:t>.</w:t>
+      </w:r>
+    </w:p>
+    <w:p>
+      <w:pPr>
+        <w:rPr>
+          <w:bCs/>
+          <w:lang w:val="en-US"/>
+        </w:rPr>
+      </w:pPr>
+      <w:r>
+        <w:rPr>
+          <w:b/>
+          <w:lang w:val="en-US"/>
+        </w:rPr>
+        <w:t>d</w:t>
+      </w:r>
+      <w:r>
+        <w:rPr>
+          <w:b/>
+          <w:lang w:val="en-US"/>
+        </w:rPr>
+        <w:t>evelop</w:t>
+      </w:r>
+      <w:r>
+        <w:rPr>
+          <w:b/>
+          <w:lang w:val="en-US"/>
+        </w:rPr>
+        <w:t>_</w:t>
+      </w:r>
+      <w:r>
+        <w:rPr>
+          <w:b/>
+          <w:lang w:val="en-US"/>
+        </w:rPr>
+        <w:t>with</w:t>
+      </w:r>
+      <w:r>
+        <w:rPr>
+          <w:b/>
+          <w:lang w:val="en-US"/>
+        </w:rPr>
+        <w:t>_dragndrop</w:t>
+      </w:r>
+    </w:p>
+    <w:p>
+      <w:pPr>
+        <w:rPr>
+          <w:bCs/>
+        </w:rPr>
+      </w:pPr>
+      <w:r>
+        <w:rPr>
+          <w:bCs/>
+        </w:rPr>
+        <w:t>Stand des Entwicklungsbranchs, welcher den Versuch die Spielfigur per Drag &amp; Drop bewegen zu können enthält, falls wir dieses Feature zu einem späteren Zeitpunkt noch fertigstellen möchten.</w:t>
       </w:r>
     </w:p>
     <w:p>
@@ -543,6 +665,7 @@
         <w:jc w:val="left"/>
       </w:pPr>
       <w:r>
+        <w:lastRenderedPageBreak/>
         <w:br w:type="page"/>
       </w:r>
     </w:p>
@@ -911,7 +1034,7 @@
               </wp:anchor>
             </w:drawing>
           </mc:Choice>
-          <mc:Fallback xmlns:w16du="http://schemas.microsoft.com/office/word/2023/wordml/word16du">
+          <mc:Fallback>
             <w:pict>
               <v:shapetype w14:anchorId="7F073847" id="_x0000_t75" coordsize="21600,21600" o:spt="75" o:preferrelative="t" path="m@4@5l@4@11@9@11@9@5xe" filled="f" stroked="f">
                 <v:stroke joinstyle="miter"/>
@@ -1025,7 +1148,7 @@
 </file>
 
 <file path=word/comments.xml><?xml version="1.0" encoding="utf-8"?>
-<w:comments xmlns:wpc="http://schemas.microsoft.com/office/word/2010/wordprocessingCanvas" xmlns:cx="http://schemas.microsoft.com/office/drawing/2014/chartex" xmlns:cx1="http://schemas.microsoft.com/office/drawing/2015/9/8/chartex" xmlns:cx2="http://schemas.microsoft.com/office/drawing/2015/10/21/chartex" xmlns:cx3="http://schemas.microsoft.com/office/drawing/2016/5/9/chartex" xmlns:cx4="http://schemas.microsoft.com/office/drawing/2016/5/10/chartex" xmlns:cx5="http://schemas.microsoft.com/office/drawing/2016/5/11/chartex" xmlns:cx6="http://schemas.microsoft.com/office/drawing/2016/5/12/chartex" xmlns:cx7="http://schemas.microsoft.com/office/drawing/2016/5/13/chartex" xmlns:cx8="http://schemas.microsoft.com/office/drawing/2016/5/14/chartex" xmlns:mc="http://schemas.openxmlformats.org/markup-compatibility/2006" xmlns:aink="http://schemas.microsoft.com/office/drawing/2016/ink" xmlns:am3d="http://schemas.microsoft.com/office/drawing/2017/model3d" xmlns:o="urn:schemas-microsoft-com:office:office" xmlns:oel="http://schemas.microsoft.com/office/2019/extlst" xmlns:r="http://schemas.openxmlformats.org/officeDocument/2006/relationships" xmlns:m="http://schemas.openxmlformats.org/officeDocument/2006/math" xmlns:v="urn:schemas-microsoft-com:vml" xmlns:wp14="http://schemas.microsoft.com/office/word/2010/wordprocessingDrawing" xmlns:wp="http://schemas.openxmlformats.org/drawingml/2006/wordprocessingDrawing" xmlns:w10="urn:schemas-microsoft-com:office:word" xmlns:w="http://schemas.openxmlformats.org/wordprocessingml/2006/main" xmlns:w14="http://schemas.microsoft.com/office/word/2010/wordml" xmlns:w15="http://schemas.microsoft.com/office/word/2012/wordml" xmlns:w16cex="http://schemas.microsoft.com/office/word/2018/wordml/cex" xmlns:w16cid="http://schemas.microsoft.com/office/word/2016/wordml/cid" xmlns:w16="http://schemas.microsoft.com/office/word/2018/wordml" xmlns:w16sdtdh="http://schemas.microsoft.com/office/word/2020/wordml/sdtdatahash" xmlns:w16se="http://schemas.microsoft.com/office/word/2015/wordml/symex" xmlns:wpg="http://schemas.microsoft.com/office/word/2010/wordprocessingGroup" xmlns:wpi="http://schemas.microsoft.com/office/word/2010/wordprocessingInk" xmlns:wne="http://schemas.microsoft.com/office/word/2006/wordml" xmlns:wps="http://schemas.microsoft.com/office/word/2010/wordprocessingShape" mc:Ignorable="w14 w15 w16se w16cid w16 w16cex w16sdtdh wp14">
+<w:comments xmlns:wpc="http://schemas.microsoft.com/office/word/2010/wordprocessingCanvas" xmlns:cx="http://schemas.microsoft.com/office/drawing/2014/chartex" xmlns:cx1="http://schemas.microsoft.com/office/drawing/2015/9/8/chartex" xmlns:cx2="http://schemas.microsoft.com/office/drawing/2015/10/21/chartex" xmlns:cx3="http://schemas.microsoft.com/office/drawing/2016/5/9/chartex" xmlns:cx4="http://schemas.microsoft.com/office/drawing/2016/5/10/chartex" xmlns:cx5="http://schemas.microsoft.com/office/drawing/2016/5/11/chartex" xmlns:cx6="http://schemas.microsoft.com/office/drawing/2016/5/12/chartex" xmlns:cx7="http://schemas.microsoft.com/office/drawing/2016/5/13/chartex" xmlns:cx8="http://schemas.microsoft.com/office/drawing/2016/5/14/chartex" xmlns:mc="http://schemas.openxmlformats.org/markup-compatibility/2006" xmlns:aink="http://schemas.microsoft.com/office/drawing/2016/ink" xmlns:am3d="http://schemas.microsoft.com/office/drawing/2017/model3d" xmlns:o="urn:schemas-microsoft-com:office:office" xmlns:oel="http://schemas.microsoft.com/office/2019/extlst" xmlns:r="http://schemas.openxmlformats.org/officeDocument/2006/relationships" xmlns:m="http://schemas.openxmlformats.org/officeDocument/2006/math" xmlns:v="urn:schemas-microsoft-com:vml" xmlns:wp14="http://schemas.microsoft.com/office/word/2010/wordprocessingDrawing" xmlns:wp="http://schemas.openxmlformats.org/drawingml/2006/wordprocessingDrawing" xmlns:w10="urn:schemas-microsoft-com:office:word" xmlns:w="http://schemas.openxmlformats.org/wordprocessingml/2006/main" xmlns:w14="http://schemas.microsoft.com/office/word/2010/wordml" xmlns:w15="http://schemas.microsoft.com/office/word/2012/wordml" xmlns:w16cex="http://schemas.microsoft.com/office/word/2018/wordml/cex" xmlns:w16cid="http://schemas.microsoft.com/office/word/2016/wordml/cid" xmlns:w16="http://schemas.microsoft.com/office/word/2018/wordml" xmlns:w16du="http://schemas.microsoft.com/office/word/2023/wordml/word16du" xmlns:w16sdtdh="http://schemas.microsoft.com/office/word/2020/wordml/sdtdatahash" xmlns:w16se="http://schemas.microsoft.com/office/word/2015/wordml/symex" xmlns:wpg="http://schemas.microsoft.com/office/word/2010/wordprocessingGroup" xmlns:wpi="http://schemas.microsoft.com/office/word/2010/wordprocessingInk" xmlns:wne="http://schemas.microsoft.com/office/word/2006/wordml" xmlns:wps="http://schemas.microsoft.com/office/word/2010/wordprocessingShape" mc:Ignorable="w14 w15 w16se w16cid w16 w16cex w16sdtdh wp14">
   <w:comment w:id="0" w:author="Morena Sager" w:date="2023-05-08T15:27:00Z" w:initials="MS">
     <w:p>
       <w:pPr>
@@ -1046,25 +1169,25 @@
 </file>
 
 <file path=word/commentsExtended.xml><?xml version="1.0" encoding="utf-8"?>
-<w15:commentsEx xmlns:wpc="http://schemas.microsoft.com/office/word/2010/wordprocessingCanvas" xmlns:cx="http://schemas.microsoft.com/office/drawing/2014/chartex" xmlns:cx1="http://schemas.microsoft.com/office/drawing/2015/9/8/chartex" xmlns:cx2="http://schemas.microsoft.com/office/drawing/2015/10/21/chartex" xmlns:cx3="http://schemas.microsoft.com/office/drawing/2016/5/9/chartex" xmlns:cx4="http://schemas.microsoft.com/office/drawing/2016/5/10/chartex" xmlns:cx5="http://schemas.microsoft.com/office/drawing/2016/5/11/chartex" xmlns:cx6="http://schemas.microsoft.com/office/drawing/2016/5/12/chartex" xmlns:cx7="http://schemas.microsoft.com/office/drawing/2016/5/13/chartex" xmlns:cx8="http://schemas.microsoft.com/office/drawing/2016/5/14/chartex" xmlns:mc="http://schemas.openxmlformats.org/markup-compatibility/2006" xmlns:aink="http://schemas.microsoft.com/office/drawing/2016/ink" xmlns:am3d="http://schemas.microsoft.com/office/drawing/2017/model3d" xmlns:o="urn:schemas-microsoft-com:office:office" xmlns:oel="http://schemas.microsoft.com/office/2019/extlst" xmlns:r="http://schemas.openxmlformats.org/officeDocument/2006/relationships" xmlns:m="http://schemas.openxmlformats.org/officeDocument/2006/math" xmlns:v="urn:schemas-microsoft-com:vml" xmlns:wp14="http://schemas.microsoft.com/office/word/2010/wordprocessingDrawing" xmlns:wp="http://schemas.openxmlformats.org/drawingml/2006/wordprocessingDrawing" xmlns:w10="urn:schemas-microsoft-com:office:word" xmlns:w="http://schemas.openxmlformats.org/wordprocessingml/2006/main" xmlns:w14="http://schemas.microsoft.com/office/word/2010/wordml" xmlns:w15="http://schemas.microsoft.com/office/word/2012/wordml" xmlns:w16cex="http://schemas.microsoft.com/office/word/2018/wordml/cex" xmlns:w16cid="http://schemas.microsoft.com/office/word/2016/wordml/cid" xmlns:w16="http://schemas.microsoft.com/office/word/2018/wordml" xmlns:w16sdtdh="http://schemas.microsoft.com/office/word/2020/wordml/sdtdatahash" xmlns:w16se="http://schemas.microsoft.com/office/word/2015/wordml/symex" xmlns:wpg="http://schemas.microsoft.com/office/word/2010/wordprocessingGroup" xmlns:wpi="http://schemas.microsoft.com/office/word/2010/wordprocessingInk" xmlns:wne="http://schemas.microsoft.com/office/word/2006/wordml" xmlns:wps="http://schemas.microsoft.com/office/word/2010/wordprocessingShape" mc:Ignorable="w14 w15 w16se w16cid w16 w16cex w16sdtdh wp14">
+<w15:commentsEx xmlns:wpc="http://schemas.microsoft.com/office/word/2010/wordprocessingCanvas" xmlns:cx="http://schemas.microsoft.com/office/drawing/2014/chartex" xmlns:cx1="http://schemas.microsoft.com/office/drawing/2015/9/8/chartex" xmlns:cx2="http://schemas.microsoft.com/office/drawing/2015/10/21/chartex" xmlns:cx3="http://schemas.microsoft.com/office/drawing/2016/5/9/chartex" xmlns:cx4="http://schemas.microsoft.com/office/drawing/2016/5/10/chartex" xmlns:cx5="http://schemas.microsoft.com/office/drawing/2016/5/11/chartex" xmlns:cx6="http://schemas.microsoft.com/office/drawing/2016/5/12/chartex" xmlns:cx7="http://schemas.microsoft.com/office/drawing/2016/5/13/chartex" xmlns:cx8="http://schemas.microsoft.com/office/drawing/2016/5/14/chartex" xmlns:mc="http://schemas.openxmlformats.org/markup-compatibility/2006" xmlns:aink="http://schemas.microsoft.com/office/drawing/2016/ink" xmlns:am3d="http://schemas.microsoft.com/office/drawing/2017/model3d" xmlns:o="urn:schemas-microsoft-com:office:office" xmlns:oel="http://schemas.microsoft.com/office/2019/extlst" xmlns:r="http://schemas.openxmlformats.org/officeDocument/2006/relationships" xmlns:m="http://schemas.openxmlformats.org/officeDocument/2006/math" xmlns:v="urn:schemas-microsoft-com:vml" xmlns:wp14="http://schemas.microsoft.com/office/word/2010/wordprocessingDrawing" xmlns:wp="http://schemas.openxmlformats.org/drawingml/2006/wordprocessingDrawing" xmlns:w10="urn:schemas-microsoft-com:office:word" xmlns:w="http://schemas.openxmlformats.org/wordprocessingml/2006/main" xmlns:w14="http://schemas.microsoft.com/office/word/2010/wordml" xmlns:w15="http://schemas.microsoft.com/office/word/2012/wordml" xmlns:w16cex="http://schemas.microsoft.com/office/word/2018/wordml/cex" xmlns:w16cid="http://schemas.microsoft.com/office/word/2016/wordml/cid" xmlns:w16="http://schemas.microsoft.com/office/word/2018/wordml" xmlns:w16du="http://schemas.microsoft.com/office/word/2023/wordml/word16du" xmlns:w16sdtdh="http://schemas.microsoft.com/office/word/2020/wordml/sdtdatahash" xmlns:w16se="http://schemas.microsoft.com/office/word/2015/wordml/symex" xmlns:wpg="http://schemas.microsoft.com/office/word/2010/wordprocessingGroup" xmlns:wpi="http://schemas.microsoft.com/office/word/2010/wordprocessingInk" xmlns:wne="http://schemas.microsoft.com/office/word/2006/wordml" xmlns:wps="http://schemas.microsoft.com/office/word/2010/wordprocessingShape" mc:Ignorable="w14 w15 w16se w16cid w16 w16cex w16sdtdh wp14">
   <w15:commentEx w15:paraId="12ED7128" w15:done="0"/>
 </w15:commentsEx>
 </file>
 
 <file path=word/commentsExtensible.xml><?xml version="1.0" encoding="utf-8"?>
-<w16cex:commentsExtensible xmlns:wpc="http://schemas.microsoft.com/office/word/2010/wordprocessingCanvas" xmlns:cx="http://schemas.microsoft.com/office/drawing/2014/chartex" xmlns:cx1="http://schemas.microsoft.com/office/drawing/2015/9/8/chartex" xmlns:cx2="http://schemas.microsoft.com/office/drawing/2015/10/21/chartex" xmlns:cx3="http://schemas.microsoft.com/office/drawing/2016/5/9/chartex" xmlns:cx4="http://schemas.microsoft.com/office/drawing/2016/5/10/chartex" xmlns:cx5="http://schemas.microsoft.com/office/drawing/2016/5/11/chartex" xmlns:cx6="http://schemas.microsoft.com/office/drawing/2016/5/12/chartex" xmlns:cx7="http://schemas.microsoft.com/office/drawing/2016/5/13/chartex" xmlns:cx8="http://schemas.microsoft.com/office/drawing/2016/5/14/chartex" xmlns:mc="http://schemas.openxmlformats.org/markup-compatibility/2006" xmlns:aink="http://schemas.microsoft.com/office/drawing/2016/ink" xmlns:am3d="http://schemas.microsoft.com/office/drawing/2017/model3d" xmlns:o="urn:schemas-microsoft-com:office:office" xmlns:oel="http://schemas.microsoft.com/office/2019/extlst" xmlns:r="http://schemas.openxmlformats.org/officeDocument/2006/relationships" xmlns:m="http://schemas.openxmlformats.org/officeDocument/2006/math" xmlns:v="urn:schemas-microsoft-com:vml" xmlns:wp14="http://schemas.microsoft.com/office/word/2010/wordprocessingDrawing" xmlns:wp="http://schemas.openxmlformats.org/drawingml/2006/wordprocessingDrawing" xmlns:w10="urn:schemas-microsoft-com:office:word" xmlns:w="http://schemas.openxmlformats.org/wordprocessingml/2006/main" xmlns:w14="http://schemas.microsoft.com/office/word/2010/wordml" xmlns:w15="http://schemas.microsoft.com/office/word/2012/wordml" xmlns:w16cex="http://schemas.microsoft.com/office/word/2018/wordml/cex" xmlns:w16cid="http://schemas.microsoft.com/office/word/2016/wordml/cid" xmlns:w16="http://schemas.microsoft.com/office/word/2018/wordml" xmlns:w16sdtdh="http://schemas.microsoft.com/office/word/2020/wordml/sdtdatahash" xmlns:w16se="http://schemas.microsoft.com/office/word/2015/wordml/symex" xmlns:wpg="http://schemas.microsoft.com/office/word/2010/wordprocessingGroup" xmlns:wpi="http://schemas.microsoft.com/office/word/2010/wordprocessingInk" xmlns:wne="http://schemas.microsoft.com/office/word/2006/wordml" xmlns:wps="http://schemas.microsoft.com/office/word/2010/wordprocessingShape" mc:Ignorable="w14 w15 w16se w16cid w16 w16cex w16sdtdh wp14">
+<w16cex:commentsExtensible xmlns:wpc="http://schemas.microsoft.com/office/word/2010/wordprocessingCanvas" xmlns:cx="http://schemas.microsoft.com/office/drawing/2014/chartex" xmlns:cx1="http://schemas.microsoft.com/office/drawing/2015/9/8/chartex" xmlns:cx2="http://schemas.microsoft.com/office/drawing/2015/10/21/chartex" xmlns:cx3="http://schemas.microsoft.com/office/drawing/2016/5/9/chartex" xmlns:cx4="http://schemas.microsoft.com/office/drawing/2016/5/10/chartex" xmlns:cx5="http://schemas.microsoft.com/office/drawing/2016/5/11/chartex" xmlns:cx6="http://schemas.microsoft.com/office/drawing/2016/5/12/chartex" xmlns:cx7="http://schemas.microsoft.com/office/drawing/2016/5/13/chartex" xmlns:cx8="http://schemas.microsoft.com/office/drawing/2016/5/14/chartex" xmlns:mc="http://schemas.openxmlformats.org/markup-compatibility/2006" xmlns:aink="http://schemas.microsoft.com/office/drawing/2016/ink" xmlns:am3d="http://schemas.microsoft.com/office/drawing/2017/model3d" xmlns:o="urn:schemas-microsoft-com:office:office" xmlns:oel="http://schemas.microsoft.com/office/2019/extlst" xmlns:r="http://schemas.openxmlformats.org/officeDocument/2006/relationships" xmlns:m="http://schemas.openxmlformats.org/officeDocument/2006/math" xmlns:v="urn:schemas-microsoft-com:vml" xmlns:wp14="http://schemas.microsoft.com/office/word/2010/wordprocessingDrawing" xmlns:wp="http://schemas.openxmlformats.org/drawingml/2006/wordprocessingDrawing" xmlns:w10="urn:schemas-microsoft-com:office:word" xmlns:w="http://schemas.openxmlformats.org/wordprocessingml/2006/main" xmlns:w14="http://schemas.microsoft.com/office/word/2010/wordml" xmlns:w15="http://schemas.microsoft.com/office/word/2012/wordml" xmlns:w16cex="http://schemas.microsoft.com/office/word/2018/wordml/cex" xmlns:w16cid="http://schemas.microsoft.com/office/word/2016/wordml/cid" xmlns:w16="http://schemas.microsoft.com/office/word/2018/wordml" xmlns:w16du="http://schemas.microsoft.com/office/word/2023/wordml/word16du" xmlns:w16sdtdh="http://schemas.microsoft.com/office/word/2020/wordml/sdtdatahash" xmlns:w16se="http://schemas.microsoft.com/office/word/2015/wordml/symex" xmlns:wpg="http://schemas.microsoft.com/office/word/2010/wordprocessingGroup" xmlns:wpi="http://schemas.microsoft.com/office/word/2010/wordprocessingInk" xmlns:wne="http://schemas.microsoft.com/office/word/2006/wordml" xmlns:wps="http://schemas.microsoft.com/office/word/2010/wordprocessingShape" mc:Ignorable="w14 w15 w16se w16cid w16 w16cex w16sdtdh wp14">
   <w16cex:commentExtensible w16cex:durableId="2803934E" w16cex:dateUtc="2023-05-08T13:27:00Z"/>
 </w16cex:commentsExtensible>
 </file>
 
 <file path=word/commentsIds.xml><?xml version="1.0" encoding="utf-8"?>
-<w16cid:commentsIds xmlns:wpc="http://schemas.microsoft.com/office/word/2010/wordprocessingCanvas" xmlns:cx="http://schemas.microsoft.com/office/drawing/2014/chartex" xmlns:cx1="http://schemas.microsoft.com/office/drawing/2015/9/8/chartex" xmlns:cx2="http://schemas.microsoft.com/office/drawing/2015/10/21/chartex" xmlns:cx3="http://schemas.microsoft.com/office/drawing/2016/5/9/chartex" xmlns:cx4="http://schemas.microsoft.com/office/drawing/2016/5/10/chartex" xmlns:cx5="http://schemas.microsoft.com/office/drawing/2016/5/11/chartex" xmlns:cx6="http://schemas.microsoft.com/office/drawing/2016/5/12/chartex" xmlns:cx7="http://schemas.microsoft.com/office/drawing/2016/5/13/chartex" xmlns:cx8="http://schemas.microsoft.com/office/drawing/2016/5/14/chartex" xmlns:mc="http://schemas.openxmlformats.org/markup-compatibility/2006" xmlns:aink="http://schemas.microsoft.com/office/drawing/2016/ink" xmlns:am3d="http://schemas.microsoft.com/office/drawing/2017/model3d" xmlns:o="urn:schemas-microsoft-com:office:office" xmlns:oel="http://schemas.microsoft.com/office/2019/extlst" xmlns:r="http://schemas.openxmlformats.org/officeDocument/2006/relationships" xmlns:m="http://schemas.openxmlformats.org/officeDocument/2006/math" xmlns:v="urn:schemas-microsoft-com:vml" xmlns:wp14="http://schemas.microsoft.com/office/word/2010/wordprocessingDrawing" xmlns:wp="http://schemas.openxmlformats.org/drawingml/2006/wordprocessingDrawing" xmlns:w10="urn:schemas-microsoft-com:office:word" xmlns:w="http://schemas.openxmlformats.org/wordprocessingml/2006/main" xmlns:w14="http://schemas.microsoft.com/office/word/2010/wordml" xmlns:w15="http://schemas.microsoft.com/office/word/2012/wordml" xmlns:w16cex="http://schemas.microsoft.com/office/word/2018/wordml/cex" xmlns:w16cid="http://schemas.microsoft.com/office/word/2016/wordml/cid" xmlns:w16="http://schemas.microsoft.com/office/word/2018/wordml" xmlns:w16sdtdh="http://schemas.microsoft.com/office/word/2020/wordml/sdtdatahash" xmlns:w16se="http://schemas.microsoft.com/office/word/2015/wordml/symex" xmlns:wpg="http://schemas.microsoft.com/office/word/2010/wordprocessingGroup" xmlns:wpi="http://schemas.microsoft.com/office/word/2010/wordprocessingInk" xmlns:wne="http://schemas.microsoft.com/office/word/2006/wordml" xmlns:wps="http://schemas.microsoft.com/office/word/2010/wordprocessingShape" mc:Ignorable="w14 w15 w16se w16cid w16 w16cex w16sdtdh wp14">
+<w16cid:commentsIds xmlns:wpc="http://schemas.microsoft.com/office/word/2010/wordprocessingCanvas" xmlns:cx="http://schemas.microsoft.com/office/drawing/2014/chartex" xmlns:cx1="http://schemas.microsoft.com/office/drawing/2015/9/8/chartex" xmlns:cx2="http://schemas.microsoft.com/office/drawing/2015/10/21/chartex" xmlns:cx3="http://schemas.microsoft.com/office/drawing/2016/5/9/chartex" xmlns:cx4="http://schemas.microsoft.com/office/drawing/2016/5/10/chartex" xmlns:cx5="http://schemas.microsoft.com/office/drawing/2016/5/11/chartex" xmlns:cx6="http://schemas.microsoft.com/office/drawing/2016/5/12/chartex" xmlns:cx7="http://schemas.microsoft.com/office/drawing/2016/5/13/chartex" xmlns:cx8="http://schemas.microsoft.com/office/drawing/2016/5/14/chartex" xmlns:mc="http://schemas.openxmlformats.org/markup-compatibility/2006" xmlns:aink="http://schemas.microsoft.com/office/drawing/2016/ink" xmlns:am3d="http://schemas.microsoft.com/office/drawing/2017/model3d" xmlns:o="urn:schemas-microsoft-com:office:office" xmlns:oel="http://schemas.microsoft.com/office/2019/extlst" xmlns:r="http://schemas.openxmlformats.org/officeDocument/2006/relationships" xmlns:m="http://schemas.openxmlformats.org/officeDocument/2006/math" xmlns:v="urn:schemas-microsoft-com:vml" xmlns:wp14="http://schemas.microsoft.com/office/word/2010/wordprocessingDrawing" xmlns:wp="http://schemas.openxmlformats.org/drawingml/2006/wordprocessingDrawing" xmlns:w10="urn:schemas-microsoft-com:office:word" xmlns:w="http://schemas.openxmlformats.org/wordprocessingml/2006/main" xmlns:w14="http://schemas.microsoft.com/office/word/2010/wordml" xmlns:w15="http://schemas.microsoft.com/office/word/2012/wordml" xmlns:w16cex="http://schemas.microsoft.com/office/word/2018/wordml/cex" xmlns:w16cid="http://schemas.microsoft.com/office/word/2016/wordml/cid" xmlns:w16="http://schemas.microsoft.com/office/word/2018/wordml" xmlns:w16du="http://schemas.microsoft.com/office/word/2023/wordml/word16du" xmlns:w16sdtdh="http://schemas.microsoft.com/office/word/2020/wordml/sdtdatahash" xmlns:w16se="http://schemas.microsoft.com/office/word/2015/wordml/symex" xmlns:wpg="http://schemas.microsoft.com/office/word/2010/wordprocessingGroup" xmlns:wpi="http://schemas.microsoft.com/office/word/2010/wordprocessingInk" xmlns:wne="http://schemas.microsoft.com/office/word/2006/wordml" xmlns:wps="http://schemas.microsoft.com/office/word/2010/wordprocessingShape" mc:Ignorable="w14 w15 w16se w16cid w16 w16cex w16sdtdh wp14">
   <w16cid:commentId w16cid:paraId="12ED7128" w16cid:durableId="2803934E"/>
 </w16cid:commentsIds>
 </file>
 
 <file path=word/endnotes.xml><?xml version="1.0" encoding="utf-8"?>
-<w:endnotes xmlns:wpc="http://schemas.microsoft.com/office/word/2010/wordprocessingCanvas" xmlns:cx="http://schemas.microsoft.com/office/drawing/2014/chartex" xmlns:cx1="http://schemas.microsoft.com/office/drawing/2015/9/8/chartex" xmlns:cx2="http://schemas.microsoft.com/office/drawing/2015/10/21/chartex" xmlns:cx3="http://schemas.microsoft.com/office/drawing/2016/5/9/chartex" xmlns:cx4="http://schemas.microsoft.com/office/drawing/2016/5/10/chartex" xmlns:cx5="http://schemas.microsoft.com/office/drawing/2016/5/11/chartex" xmlns:cx6="http://schemas.microsoft.com/office/drawing/2016/5/12/chartex" xmlns:cx7="http://schemas.microsoft.com/office/drawing/2016/5/13/chartex" xmlns:cx8="http://schemas.microsoft.com/office/drawing/2016/5/14/chartex" xmlns:mc="http://schemas.openxmlformats.org/markup-compatibility/2006" xmlns:aink="http://schemas.microsoft.com/office/drawing/2016/ink" xmlns:am3d="http://schemas.microsoft.com/office/drawing/2017/model3d" xmlns:o="urn:schemas-microsoft-com:office:office" xmlns:oel="http://schemas.microsoft.com/office/2019/extlst" xmlns:r="http://schemas.openxmlformats.org/officeDocument/2006/relationships" xmlns:m="http://schemas.openxmlformats.org/officeDocument/2006/math" xmlns:v="urn:schemas-microsoft-com:vml" xmlns:wp14="http://schemas.microsoft.com/office/word/2010/wordprocessingDrawing" xmlns:wp="http://schemas.openxmlformats.org/drawingml/2006/wordprocessingDrawing" xmlns:w10="urn:schemas-microsoft-com:office:word" xmlns:w="http://schemas.openxmlformats.org/wordprocessingml/2006/main" xmlns:w14="http://schemas.microsoft.com/office/word/2010/wordml" xmlns:w15="http://schemas.microsoft.com/office/word/2012/wordml" xmlns:w16cex="http://schemas.microsoft.com/office/word/2018/wordml/cex" xmlns:w16cid="http://schemas.microsoft.com/office/word/2016/wordml/cid" xmlns:w16="http://schemas.microsoft.com/office/word/2018/wordml" xmlns:w16sdtdh="http://schemas.microsoft.com/office/word/2020/wordml/sdtdatahash" xmlns:w16se="http://schemas.microsoft.com/office/word/2015/wordml/symex" xmlns:wpg="http://schemas.microsoft.com/office/word/2010/wordprocessingGroup" xmlns:wpi="http://schemas.microsoft.com/office/word/2010/wordprocessingInk" xmlns:wne="http://schemas.microsoft.com/office/word/2006/wordml" xmlns:wps="http://schemas.microsoft.com/office/word/2010/wordprocessingShape" mc:Ignorable="w14 w15 w16se w16cid w16 w16cex w16sdtdh wp14">
+<w:endnotes xmlns:wpc="http://schemas.microsoft.com/office/word/2010/wordprocessingCanvas" xmlns:cx="http://schemas.microsoft.com/office/drawing/2014/chartex" xmlns:cx1="http://schemas.microsoft.com/office/drawing/2015/9/8/chartex" xmlns:cx2="http://schemas.microsoft.com/office/drawing/2015/10/21/chartex" xmlns:cx3="http://schemas.microsoft.com/office/drawing/2016/5/9/chartex" xmlns:cx4="http://schemas.microsoft.com/office/drawing/2016/5/10/chartex" xmlns:cx5="http://schemas.microsoft.com/office/drawing/2016/5/11/chartex" xmlns:cx6="http://schemas.microsoft.com/office/drawing/2016/5/12/chartex" xmlns:cx7="http://schemas.microsoft.com/office/drawing/2016/5/13/chartex" xmlns:cx8="http://schemas.microsoft.com/office/drawing/2016/5/14/chartex" xmlns:mc="http://schemas.openxmlformats.org/markup-compatibility/2006" xmlns:aink="http://schemas.microsoft.com/office/drawing/2016/ink" xmlns:am3d="http://schemas.microsoft.com/office/drawing/2017/model3d" xmlns:o="urn:schemas-microsoft-com:office:office" xmlns:oel="http://schemas.microsoft.com/office/2019/extlst" xmlns:r="http://schemas.openxmlformats.org/officeDocument/2006/relationships" xmlns:m="http://schemas.openxmlformats.org/officeDocument/2006/math" xmlns:v="urn:schemas-microsoft-com:vml" xmlns:wp14="http://schemas.microsoft.com/office/word/2010/wordprocessingDrawing" xmlns:wp="http://schemas.openxmlformats.org/drawingml/2006/wordprocessingDrawing" xmlns:w10="urn:schemas-microsoft-com:office:word" xmlns:w="http://schemas.openxmlformats.org/wordprocessingml/2006/main" xmlns:w14="http://schemas.microsoft.com/office/word/2010/wordml" xmlns:w15="http://schemas.microsoft.com/office/word/2012/wordml" xmlns:w16cex="http://schemas.microsoft.com/office/word/2018/wordml/cex" xmlns:w16cid="http://schemas.microsoft.com/office/word/2016/wordml/cid" xmlns:w16="http://schemas.microsoft.com/office/word/2018/wordml" xmlns:w16du="http://schemas.microsoft.com/office/word/2023/wordml/word16du" xmlns:w16sdtdh="http://schemas.microsoft.com/office/word/2020/wordml/sdtdatahash" xmlns:w16se="http://schemas.microsoft.com/office/word/2015/wordml/symex" xmlns:wpg="http://schemas.microsoft.com/office/word/2010/wordprocessingGroup" xmlns:wpi="http://schemas.microsoft.com/office/word/2010/wordprocessingInk" xmlns:wne="http://schemas.microsoft.com/office/word/2006/wordml" xmlns:wps="http://schemas.microsoft.com/office/word/2010/wordprocessingShape" mc:Ignorable="w14 w15 w16se w16cid w16 w16cex w16sdtdh wp14">
   <w:endnote w:type="separator" w:id="-1">
     <w:p>
       <w:pPr>
@@ -1089,7 +1212,7 @@
 </file>
 
 <file path=word/footer1.xml><?xml version="1.0" encoding="utf-8"?>
-<w:ftr xmlns:wpc="http://schemas.microsoft.com/office/word/2010/wordprocessingCanvas" xmlns:cx="http://schemas.microsoft.com/office/drawing/2014/chartex" xmlns:cx1="http://schemas.microsoft.com/office/drawing/2015/9/8/chartex" xmlns:cx2="http://schemas.microsoft.com/office/drawing/2015/10/21/chartex" xmlns:cx3="http://schemas.microsoft.com/office/drawing/2016/5/9/chartex" xmlns:cx4="http://schemas.microsoft.com/office/drawing/2016/5/10/chartex" xmlns:cx5="http://schemas.microsoft.com/office/drawing/2016/5/11/chartex" xmlns:cx6="http://schemas.microsoft.com/office/drawing/2016/5/12/chartex" xmlns:cx7="http://schemas.microsoft.com/office/drawing/2016/5/13/chartex" xmlns:cx8="http://schemas.microsoft.com/office/drawing/2016/5/14/chartex" xmlns:mc="http://schemas.openxmlformats.org/markup-compatibility/2006" xmlns:aink="http://schemas.microsoft.com/office/drawing/2016/ink" xmlns:am3d="http://schemas.microsoft.com/office/drawing/2017/model3d" xmlns:o="urn:schemas-microsoft-com:office:office" xmlns:oel="http://schemas.microsoft.com/office/2019/extlst" xmlns:r="http://schemas.openxmlformats.org/officeDocument/2006/relationships" xmlns:m="http://schemas.openxmlformats.org/officeDocument/2006/math" xmlns:v="urn:schemas-microsoft-com:vml" xmlns:wp14="http://schemas.microsoft.com/office/word/2010/wordprocessingDrawing" xmlns:wp="http://schemas.openxmlformats.org/drawingml/2006/wordprocessingDrawing" xmlns:w10="urn:schemas-microsoft-com:office:word" xmlns:w="http://schemas.openxmlformats.org/wordprocessingml/2006/main" xmlns:w14="http://schemas.microsoft.com/office/word/2010/wordml" xmlns:w15="http://schemas.microsoft.com/office/word/2012/wordml" xmlns:w16cex="http://schemas.microsoft.com/office/word/2018/wordml/cex" xmlns:w16cid="http://schemas.microsoft.com/office/word/2016/wordml/cid" xmlns:w16="http://schemas.microsoft.com/office/word/2018/wordml" xmlns:w16sdtdh="http://schemas.microsoft.com/office/word/2020/wordml/sdtdatahash" xmlns:w16se="http://schemas.microsoft.com/office/word/2015/wordml/symex" xmlns:wpg="http://schemas.microsoft.com/office/word/2010/wordprocessingGroup" xmlns:wpi="http://schemas.microsoft.com/office/word/2010/wordprocessingInk" xmlns:wne="http://schemas.microsoft.com/office/word/2006/wordml" xmlns:wps="http://schemas.microsoft.com/office/word/2010/wordprocessingShape" mc:Ignorable="w14 w15 w16se w16cid w16 w16cex w16sdtdh wp14">
+<w:ftr xmlns:wpc="http://schemas.microsoft.com/office/word/2010/wordprocessingCanvas" xmlns:cx="http://schemas.microsoft.com/office/drawing/2014/chartex" xmlns:cx1="http://schemas.microsoft.com/office/drawing/2015/9/8/chartex" xmlns:cx2="http://schemas.microsoft.com/office/drawing/2015/10/21/chartex" xmlns:cx3="http://schemas.microsoft.com/office/drawing/2016/5/9/chartex" xmlns:cx4="http://schemas.microsoft.com/office/drawing/2016/5/10/chartex" xmlns:cx5="http://schemas.microsoft.com/office/drawing/2016/5/11/chartex" xmlns:cx6="http://schemas.microsoft.com/office/drawing/2016/5/12/chartex" xmlns:cx7="http://schemas.microsoft.com/office/drawing/2016/5/13/chartex" xmlns:cx8="http://schemas.microsoft.com/office/drawing/2016/5/14/chartex" xmlns:mc="http://schemas.openxmlformats.org/markup-compatibility/2006" xmlns:aink="http://schemas.microsoft.com/office/drawing/2016/ink" xmlns:am3d="http://schemas.microsoft.com/office/drawing/2017/model3d" xmlns:o="urn:schemas-microsoft-com:office:office" xmlns:oel="http://schemas.microsoft.com/office/2019/extlst" xmlns:r="http://schemas.openxmlformats.org/officeDocument/2006/relationships" xmlns:m="http://schemas.openxmlformats.org/officeDocument/2006/math" xmlns:v="urn:schemas-microsoft-com:vml" xmlns:wp14="http://schemas.microsoft.com/office/word/2010/wordprocessingDrawing" xmlns:wp="http://schemas.openxmlformats.org/drawingml/2006/wordprocessingDrawing" xmlns:w10="urn:schemas-microsoft-com:office:word" xmlns:w="http://schemas.openxmlformats.org/wordprocessingml/2006/main" xmlns:w14="http://schemas.microsoft.com/office/word/2010/wordml" xmlns:w15="http://schemas.microsoft.com/office/word/2012/wordml" xmlns:w16cex="http://schemas.microsoft.com/office/word/2018/wordml/cex" xmlns:w16cid="http://schemas.microsoft.com/office/word/2016/wordml/cid" xmlns:w16="http://schemas.microsoft.com/office/word/2018/wordml" xmlns:w16du="http://schemas.microsoft.com/office/word/2023/wordml/word16du" xmlns:w16sdtdh="http://schemas.microsoft.com/office/word/2020/wordml/sdtdatahash" xmlns:w16se="http://schemas.microsoft.com/office/word/2015/wordml/symex" xmlns:wpg="http://schemas.microsoft.com/office/word/2010/wordprocessingGroup" xmlns:wpi="http://schemas.microsoft.com/office/word/2010/wordprocessingInk" xmlns:wne="http://schemas.microsoft.com/office/word/2006/wordml" xmlns:wps="http://schemas.microsoft.com/office/word/2010/wordprocessingShape" mc:Ignorable="w14 w15 w16se w16cid w16 w16cex w16sdtdh wp14">
   <w:sdt>
     <w:sdtPr>
       <w:id w:val="1186169959"/>
@@ -1129,7 +1252,7 @@
 </file>
 
 <file path=word/footnotes.xml><?xml version="1.0" encoding="utf-8"?>
-<w:footnotes xmlns:wpc="http://schemas.microsoft.com/office/word/2010/wordprocessingCanvas" xmlns:cx="http://schemas.microsoft.com/office/drawing/2014/chartex" xmlns:cx1="http://schemas.microsoft.com/office/drawing/2015/9/8/chartex" xmlns:cx2="http://schemas.microsoft.com/office/drawing/2015/10/21/chartex" xmlns:cx3="http://schemas.microsoft.com/office/drawing/2016/5/9/chartex" xmlns:cx4="http://schemas.microsoft.com/office/drawing/2016/5/10/chartex" xmlns:cx5="http://schemas.microsoft.com/office/drawing/2016/5/11/chartex" xmlns:cx6="http://schemas.microsoft.com/office/drawing/2016/5/12/chartex" xmlns:cx7="http://schemas.microsoft.com/office/drawing/2016/5/13/chartex" xmlns:cx8="http://schemas.microsoft.com/office/drawing/2016/5/14/chartex" xmlns:mc="http://schemas.openxmlformats.org/markup-compatibility/2006" xmlns:aink="http://schemas.microsoft.com/office/drawing/2016/ink" xmlns:am3d="http://schemas.microsoft.com/office/drawing/2017/model3d" xmlns:o="urn:schemas-microsoft-com:office:office" xmlns:oel="http://schemas.microsoft.com/office/2019/extlst" xmlns:r="http://schemas.openxmlformats.org/officeDocument/2006/relationships" xmlns:m="http://schemas.openxmlformats.org/officeDocument/2006/math" xmlns:v="urn:schemas-microsoft-com:vml" xmlns:wp14="http://schemas.microsoft.com/office/word/2010/wordprocessingDrawing" xmlns:wp="http://schemas.openxmlformats.org/drawingml/2006/wordprocessingDrawing" xmlns:w10="urn:schemas-microsoft-com:office:word" xmlns:w="http://schemas.openxmlformats.org/wordprocessingml/2006/main" xmlns:w14="http://schemas.microsoft.com/office/word/2010/wordml" xmlns:w15="http://schemas.microsoft.com/office/word/2012/wordml" xmlns:w16cex="http://schemas.microsoft.com/office/word/2018/wordml/cex" xmlns:w16cid="http://schemas.microsoft.com/office/word/2016/wordml/cid" xmlns:w16="http://schemas.microsoft.com/office/word/2018/wordml" xmlns:w16sdtdh="http://schemas.microsoft.com/office/word/2020/wordml/sdtdatahash" xmlns:w16se="http://schemas.microsoft.com/office/word/2015/wordml/symex" xmlns:wpg="http://schemas.microsoft.com/office/word/2010/wordprocessingGroup" xmlns:wpi="http://schemas.microsoft.com/office/word/2010/wordprocessingInk" xmlns:wne="http://schemas.microsoft.com/office/word/2006/wordml" xmlns:wps="http://schemas.microsoft.com/office/word/2010/wordprocessingShape" mc:Ignorable="w14 w15 w16se w16cid w16 w16cex w16sdtdh wp14">
+<w:footnotes xmlns:wpc="http://schemas.microsoft.com/office/word/2010/wordprocessingCanvas" xmlns:cx="http://schemas.microsoft.com/office/drawing/2014/chartex" xmlns:cx1="http://schemas.microsoft.com/office/drawing/2015/9/8/chartex" xmlns:cx2="http://schemas.microsoft.com/office/drawing/2015/10/21/chartex" xmlns:cx3="http://schemas.microsoft.com/office/drawing/2016/5/9/chartex" xmlns:cx4="http://schemas.microsoft.com/office/drawing/2016/5/10/chartex" xmlns:cx5="http://schemas.microsoft.com/office/drawing/2016/5/11/chartex" xmlns:cx6="http://schemas.microsoft.com/office/drawing/2016/5/12/chartex" xmlns:cx7="http://schemas.microsoft.com/office/drawing/2016/5/13/chartex" xmlns:cx8="http://schemas.microsoft.com/office/drawing/2016/5/14/chartex" xmlns:mc="http://schemas.openxmlformats.org/markup-compatibility/2006" xmlns:aink="http://schemas.microsoft.com/office/drawing/2016/ink" xmlns:am3d="http://schemas.microsoft.com/office/drawing/2017/model3d" xmlns:o="urn:schemas-microsoft-com:office:office" xmlns:oel="http://schemas.microsoft.com/office/2019/extlst" xmlns:r="http://schemas.openxmlformats.org/officeDocument/2006/relationships" xmlns:m="http://schemas.openxmlformats.org/officeDocument/2006/math" xmlns:v="urn:schemas-microsoft-com:vml" xmlns:wp14="http://schemas.microsoft.com/office/word/2010/wordprocessingDrawing" xmlns:wp="http://schemas.openxmlformats.org/drawingml/2006/wordprocessingDrawing" xmlns:w10="urn:schemas-microsoft-com:office:word" xmlns:w="http://schemas.openxmlformats.org/wordprocessingml/2006/main" xmlns:w14="http://schemas.microsoft.com/office/word/2010/wordml" xmlns:w15="http://schemas.microsoft.com/office/word/2012/wordml" xmlns:w16cex="http://schemas.microsoft.com/office/word/2018/wordml/cex" xmlns:w16cid="http://schemas.microsoft.com/office/word/2016/wordml/cid" xmlns:w16="http://schemas.microsoft.com/office/word/2018/wordml" xmlns:w16du="http://schemas.microsoft.com/office/word/2023/wordml/word16du" xmlns:w16sdtdh="http://schemas.microsoft.com/office/word/2020/wordml/sdtdatahash" xmlns:w16se="http://schemas.microsoft.com/office/word/2015/wordml/symex" xmlns:wpg="http://schemas.microsoft.com/office/word/2010/wordprocessingGroup" xmlns:wpi="http://schemas.microsoft.com/office/word/2010/wordprocessingInk" xmlns:wne="http://schemas.microsoft.com/office/word/2006/wordml" xmlns:wps="http://schemas.microsoft.com/office/word/2010/wordprocessingShape" mc:Ignorable="w14 w15 w16se w16cid w16 w16cex w16sdtdh wp14">
   <w:footnote w:type="separator" w:id="-1">
     <w:p>
       <w:pPr>
@@ -1154,7 +1277,7 @@
 </file>
 
 <file path=word/header1.xml><?xml version="1.0" encoding="utf-8"?>
-<w:hdr xmlns:wpc="http://schemas.microsoft.com/office/word/2010/wordprocessingCanvas" xmlns:cx="http://schemas.microsoft.com/office/drawing/2014/chartex" xmlns:cx1="http://schemas.microsoft.com/office/drawing/2015/9/8/chartex" xmlns:cx2="http://schemas.microsoft.com/office/drawing/2015/10/21/chartex" xmlns:cx3="http://schemas.microsoft.com/office/drawing/2016/5/9/chartex" xmlns:cx4="http://schemas.microsoft.com/office/drawing/2016/5/10/chartex" xmlns:cx5="http://schemas.microsoft.com/office/drawing/2016/5/11/chartex" xmlns:cx6="http://schemas.microsoft.com/office/drawing/2016/5/12/chartex" xmlns:cx7="http://schemas.microsoft.com/office/drawing/2016/5/13/chartex" xmlns:cx8="http://schemas.microsoft.com/office/drawing/2016/5/14/chartex" xmlns:mc="http://schemas.openxmlformats.org/markup-compatibility/2006" xmlns:aink="http://schemas.microsoft.com/office/drawing/2016/ink" xmlns:am3d="http://schemas.microsoft.com/office/drawing/2017/model3d" xmlns:o="urn:schemas-microsoft-com:office:office" xmlns:oel="http://schemas.microsoft.com/office/2019/extlst" xmlns:r="http://schemas.openxmlformats.org/officeDocument/2006/relationships" xmlns:m="http://schemas.openxmlformats.org/officeDocument/2006/math" xmlns:v="urn:schemas-microsoft-com:vml" xmlns:wp14="http://schemas.microsoft.com/office/word/2010/wordprocessingDrawing" xmlns:wp="http://schemas.openxmlformats.org/drawingml/2006/wordprocessingDrawing" xmlns:w10="urn:schemas-microsoft-com:office:word" xmlns:w="http://schemas.openxmlformats.org/wordprocessingml/2006/main" xmlns:w14="http://schemas.microsoft.com/office/word/2010/wordml" xmlns:w15="http://schemas.microsoft.com/office/word/2012/wordml" xmlns:w16cex="http://schemas.microsoft.com/office/word/2018/wordml/cex" xmlns:w16cid="http://schemas.microsoft.com/office/word/2016/wordml/cid" xmlns:w16="http://schemas.microsoft.com/office/word/2018/wordml" xmlns:w16sdtdh="http://schemas.microsoft.com/office/word/2020/wordml/sdtdatahash" xmlns:w16se="http://schemas.microsoft.com/office/word/2015/wordml/symex" xmlns:wpg="http://schemas.microsoft.com/office/word/2010/wordprocessingGroup" xmlns:wpi="http://schemas.microsoft.com/office/word/2010/wordprocessingInk" xmlns:wne="http://schemas.microsoft.com/office/word/2006/wordml" xmlns:wps="http://schemas.microsoft.com/office/word/2010/wordprocessingShape" mc:Ignorable="w14 w15 w16se w16cid w16 w16cex w16sdtdh wp14">
+<w:hdr xmlns:wpc="http://schemas.microsoft.com/office/word/2010/wordprocessingCanvas" xmlns:cx="http://schemas.microsoft.com/office/drawing/2014/chartex" xmlns:cx1="http://schemas.microsoft.com/office/drawing/2015/9/8/chartex" xmlns:cx2="http://schemas.microsoft.com/office/drawing/2015/10/21/chartex" xmlns:cx3="http://schemas.microsoft.com/office/drawing/2016/5/9/chartex" xmlns:cx4="http://schemas.microsoft.com/office/drawing/2016/5/10/chartex" xmlns:cx5="http://schemas.microsoft.com/office/drawing/2016/5/11/chartex" xmlns:cx6="http://schemas.microsoft.com/office/drawing/2016/5/12/chartex" xmlns:cx7="http://schemas.microsoft.com/office/drawing/2016/5/13/chartex" xmlns:cx8="http://schemas.microsoft.com/office/drawing/2016/5/14/chartex" xmlns:mc="http://schemas.openxmlformats.org/markup-compatibility/2006" xmlns:aink="http://schemas.microsoft.com/office/drawing/2016/ink" xmlns:am3d="http://schemas.microsoft.com/office/drawing/2017/model3d" xmlns:o="urn:schemas-microsoft-com:office:office" xmlns:oel="http://schemas.microsoft.com/office/2019/extlst" xmlns:r="http://schemas.openxmlformats.org/officeDocument/2006/relationships" xmlns:m="http://schemas.openxmlformats.org/officeDocument/2006/math" xmlns:v="urn:schemas-microsoft-com:vml" xmlns:wp14="http://schemas.microsoft.com/office/word/2010/wordprocessingDrawing" xmlns:wp="http://schemas.openxmlformats.org/drawingml/2006/wordprocessingDrawing" xmlns:w10="urn:schemas-microsoft-com:office:word" xmlns:w="http://schemas.openxmlformats.org/wordprocessingml/2006/main" xmlns:w14="http://schemas.microsoft.com/office/word/2010/wordml" xmlns:w15="http://schemas.microsoft.com/office/word/2012/wordml" xmlns:w16cex="http://schemas.microsoft.com/office/word/2018/wordml/cex" xmlns:w16cid="http://schemas.microsoft.com/office/word/2016/wordml/cid" xmlns:w16="http://schemas.microsoft.com/office/word/2018/wordml" xmlns:w16du="http://schemas.microsoft.com/office/word/2023/wordml/word16du" xmlns:w16sdtdh="http://schemas.microsoft.com/office/word/2020/wordml/sdtdatahash" xmlns:w16se="http://schemas.microsoft.com/office/word/2015/wordml/symex" xmlns:wpg="http://schemas.microsoft.com/office/word/2010/wordprocessingGroup" xmlns:wpi="http://schemas.microsoft.com/office/word/2010/wordprocessingInk" xmlns:wne="http://schemas.microsoft.com/office/word/2006/wordml" xmlns:wps="http://schemas.microsoft.com/office/word/2010/wordprocessingShape" mc:Ignorable="w14 w15 w16se w16cid w16 w16cex w16sdtdh wp14">
   <w:p>
     <w:pPr>
       <w:pBdr>
@@ -1241,7 +1364,7 @@
 </file>
 
 <file path=word/numbering.xml><?xml version="1.0" encoding="utf-8"?>
-<w:numbering xmlns:wpc="http://schemas.microsoft.com/office/word/2010/wordprocessingCanvas" xmlns:cx="http://schemas.microsoft.com/office/drawing/2014/chartex" xmlns:cx1="http://schemas.microsoft.com/office/drawing/2015/9/8/chartex" xmlns:cx2="http://schemas.microsoft.com/office/drawing/2015/10/21/chartex" xmlns:cx3="http://schemas.microsoft.com/office/drawing/2016/5/9/chartex" xmlns:cx4="http://schemas.microsoft.com/office/drawing/2016/5/10/chartex" xmlns:cx5="http://schemas.microsoft.com/office/drawing/2016/5/11/chartex" xmlns:cx6="http://schemas.microsoft.com/office/drawing/2016/5/12/chartex" xmlns:cx7="http://schemas.microsoft.com/office/drawing/2016/5/13/chartex" xmlns:cx8="http://schemas.microsoft.com/office/drawing/2016/5/14/chartex" xmlns:mc="http://schemas.openxmlformats.org/markup-compatibility/2006" xmlns:aink="http://schemas.microsoft.com/office/drawing/2016/ink" xmlns:am3d="http://schemas.microsoft.com/office/drawing/2017/model3d" xmlns:o="urn:schemas-microsoft-com:office:office" xmlns:oel="http://schemas.microsoft.com/office/2019/extlst" xmlns:r="http://schemas.openxmlformats.org/officeDocument/2006/relationships" xmlns:m="http://schemas.openxmlformats.org/officeDocument/2006/math" xmlns:v="urn:schemas-microsoft-com:vml" xmlns:wp14="http://schemas.microsoft.com/office/word/2010/wordprocessingDrawing" xmlns:wp="http://schemas.openxmlformats.org/drawingml/2006/wordprocessingDrawing" xmlns:w10="urn:schemas-microsoft-com:office:word" xmlns:w="http://schemas.openxmlformats.org/wordprocessingml/2006/main" xmlns:w14="http://schemas.microsoft.com/office/word/2010/wordml" xmlns:w15="http://schemas.microsoft.com/office/word/2012/wordml" xmlns:w16cex="http://schemas.microsoft.com/office/word/2018/wordml/cex" xmlns:w16cid="http://schemas.microsoft.com/office/word/2016/wordml/cid" xmlns:w16="http://schemas.microsoft.com/office/word/2018/wordml" xmlns:w16sdtdh="http://schemas.microsoft.com/office/word/2020/wordml/sdtdatahash" xmlns:w16se="http://schemas.microsoft.com/office/word/2015/wordml/symex" xmlns:wpg="http://schemas.microsoft.com/office/word/2010/wordprocessingGroup" xmlns:wpi="http://schemas.microsoft.com/office/word/2010/wordprocessingInk" xmlns:wne="http://schemas.microsoft.com/office/word/2006/wordml" xmlns:wps="http://schemas.microsoft.com/office/word/2010/wordprocessingShape" mc:Ignorable="w14 w15 w16se w16cid w16 w16cex w16sdtdh wp14">
+<w:numbering xmlns:wpc="http://schemas.microsoft.com/office/word/2010/wordprocessingCanvas" xmlns:cx="http://schemas.microsoft.com/office/drawing/2014/chartex" xmlns:cx1="http://schemas.microsoft.com/office/drawing/2015/9/8/chartex" xmlns:cx2="http://schemas.microsoft.com/office/drawing/2015/10/21/chartex" xmlns:cx3="http://schemas.microsoft.com/office/drawing/2016/5/9/chartex" xmlns:cx4="http://schemas.microsoft.com/office/drawing/2016/5/10/chartex" xmlns:cx5="http://schemas.microsoft.com/office/drawing/2016/5/11/chartex" xmlns:cx6="http://schemas.microsoft.com/office/drawing/2016/5/12/chartex" xmlns:cx7="http://schemas.microsoft.com/office/drawing/2016/5/13/chartex" xmlns:cx8="http://schemas.microsoft.com/office/drawing/2016/5/14/chartex" xmlns:mc="http://schemas.openxmlformats.org/markup-compatibility/2006" xmlns:aink="http://schemas.microsoft.com/office/drawing/2016/ink" xmlns:am3d="http://schemas.microsoft.com/office/drawing/2017/model3d" xmlns:o="urn:schemas-microsoft-com:office:office" xmlns:oel="http://schemas.microsoft.com/office/2019/extlst" xmlns:r="http://schemas.openxmlformats.org/officeDocument/2006/relationships" xmlns:m="http://schemas.openxmlformats.org/officeDocument/2006/math" xmlns:v="urn:schemas-microsoft-com:vml" xmlns:wp14="http://schemas.microsoft.com/office/word/2010/wordprocessingDrawing" xmlns:wp="http://schemas.openxmlformats.org/drawingml/2006/wordprocessingDrawing" xmlns:w10="urn:schemas-microsoft-com:office:word" xmlns:w="http://schemas.openxmlformats.org/wordprocessingml/2006/main" xmlns:w14="http://schemas.microsoft.com/office/word/2010/wordml" xmlns:w15="http://schemas.microsoft.com/office/word/2012/wordml" xmlns:w16cex="http://schemas.microsoft.com/office/word/2018/wordml/cex" xmlns:w16cid="http://schemas.microsoft.com/office/word/2016/wordml/cid" xmlns:w16="http://schemas.microsoft.com/office/word/2018/wordml" xmlns:w16du="http://schemas.microsoft.com/office/word/2023/wordml/word16du" xmlns:w16sdtdh="http://schemas.microsoft.com/office/word/2020/wordml/sdtdatahash" xmlns:w16se="http://schemas.microsoft.com/office/word/2015/wordml/symex" xmlns:wpg="http://schemas.microsoft.com/office/word/2010/wordprocessingGroup" xmlns:wpi="http://schemas.microsoft.com/office/word/2010/wordprocessingInk" xmlns:wne="http://schemas.microsoft.com/office/word/2006/wordml" xmlns:wps="http://schemas.microsoft.com/office/word/2010/wordprocessingShape" mc:Ignorable="w14 w15 w16se w16cid w16 w16cex w16sdtdh wp14">
   <w:abstractNum w:abstractNumId="0" w15:restartNumberingAfterBreak="0">
     <w:nsid w:val="29C93D28"/>
     <w:multiLevelType w:val="hybridMultilevel"/>
@@ -1571,7 +1694,7 @@
 </file>
 
 <file path=word/people.xml><?xml version="1.0" encoding="utf-8"?>
-<w15:people xmlns:wpc="http://schemas.microsoft.com/office/word/2010/wordprocessingCanvas" xmlns:cx="http://schemas.microsoft.com/office/drawing/2014/chartex" xmlns:cx1="http://schemas.microsoft.com/office/drawing/2015/9/8/chartex" xmlns:cx2="http://schemas.microsoft.com/office/drawing/2015/10/21/chartex" xmlns:cx3="http://schemas.microsoft.com/office/drawing/2016/5/9/chartex" xmlns:cx4="http://schemas.microsoft.com/office/drawing/2016/5/10/chartex" xmlns:cx5="http://schemas.microsoft.com/office/drawing/2016/5/11/chartex" xmlns:cx6="http://schemas.microsoft.com/office/drawing/2016/5/12/chartex" xmlns:cx7="http://schemas.microsoft.com/office/drawing/2016/5/13/chartex" xmlns:cx8="http://schemas.microsoft.com/office/drawing/2016/5/14/chartex" xmlns:mc="http://schemas.openxmlformats.org/markup-compatibility/2006" xmlns:aink="http://schemas.microsoft.com/office/drawing/2016/ink" xmlns:am3d="http://schemas.microsoft.com/office/drawing/2017/model3d" xmlns:o="urn:schemas-microsoft-com:office:office" xmlns:oel="http://schemas.microsoft.com/office/2019/extlst" xmlns:r="http://schemas.openxmlformats.org/officeDocument/2006/relationships" xmlns:m="http://schemas.openxmlformats.org/officeDocument/2006/math" xmlns:v="urn:schemas-microsoft-com:vml" xmlns:wp14="http://schemas.microsoft.com/office/word/2010/wordprocessingDrawing" xmlns:wp="http://schemas.openxmlformats.org/drawingml/2006/wordprocessingDrawing" xmlns:w10="urn:schemas-microsoft-com:office:word" xmlns:w="http://schemas.openxmlformats.org/wordprocessingml/2006/main" xmlns:w14="http://schemas.microsoft.com/office/word/2010/wordml" xmlns:w15="http://schemas.microsoft.com/office/word/2012/wordml" xmlns:w16cex="http://schemas.microsoft.com/office/word/2018/wordml/cex" xmlns:w16cid="http://schemas.microsoft.com/office/word/2016/wordml/cid" xmlns:w16="http://schemas.microsoft.com/office/word/2018/wordml" xmlns:w16sdtdh="http://schemas.microsoft.com/office/word/2020/wordml/sdtdatahash" xmlns:w16se="http://schemas.microsoft.com/office/word/2015/wordml/symex" xmlns:wpg="http://schemas.microsoft.com/office/word/2010/wordprocessingGroup" xmlns:wpi="http://schemas.microsoft.com/office/word/2010/wordprocessingInk" xmlns:wne="http://schemas.microsoft.com/office/word/2006/wordml" xmlns:wps="http://schemas.microsoft.com/office/word/2010/wordprocessingShape" mc:Ignorable="w14 w15 w16se w16cid w16 w16cex w16sdtdh wp14">
+<w15:people xmlns:wpc="http://schemas.microsoft.com/office/word/2010/wordprocessingCanvas" xmlns:cx="http://schemas.microsoft.com/office/drawing/2014/chartex" xmlns:cx1="http://schemas.microsoft.com/office/drawing/2015/9/8/chartex" xmlns:cx2="http://schemas.microsoft.com/office/drawing/2015/10/21/chartex" xmlns:cx3="http://schemas.microsoft.com/office/drawing/2016/5/9/chartex" xmlns:cx4="http://schemas.microsoft.com/office/drawing/2016/5/10/chartex" xmlns:cx5="http://schemas.microsoft.com/office/drawing/2016/5/11/chartex" xmlns:cx6="http://schemas.microsoft.com/office/drawing/2016/5/12/chartex" xmlns:cx7="http://schemas.microsoft.com/office/drawing/2016/5/13/chartex" xmlns:cx8="http://schemas.microsoft.com/office/drawing/2016/5/14/chartex" xmlns:mc="http://schemas.openxmlformats.org/markup-compatibility/2006" xmlns:aink="http://schemas.microsoft.com/office/drawing/2016/ink" xmlns:am3d="http://schemas.microsoft.com/office/drawing/2017/model3d" xmlns:o="urn:schemas-microsoft-com:office:office" xmlns:oel="http://schemas.microsoft.com/office/2019/extlst" xmlns:r="http://schemas.openxmlformats.org/officeDocument/2006/relationships" xmlns:m="http://schemas.openxmlformats.org/officeDocument/2006/math" xmlns:v="urn:schemas-microsoft-com:vml" xmlns:wp14="http://schemas.microsoft.com/office/word/2010/wordprocessingDrawing" xmlns:wp="http://schemas.openxmlformats.org/drawingml/2006/wordprocessingDrawing" xmlns:w10="urn:schemas-microsoft-com:office:word" xmlns:w="http://schemas.openxmlformats.org/wordprocessingml/2006/main" xmlns:w14="http://schemas.microsoft.com/office/word/2010/wordml" xmlns:w15="http://schemas.microsoft.com/office/word/2012/wordml" xmlns:w16cex="http://schemas.microsoft.com/office/word/2018/wordml/cex" xmlns:w16cid="http://schemas.microsoft.com/office/word/2016/wordml/cid" xmlns:w16="http://schemas.microsoft.com/office/word/2018/wordml" xmlns:w16du="http://schemas.microsoft.com/office/word/2023/wordml/word16du" xmlns:w16sdtdh="http://schemas.microsoft.com/office/word/2020/wordml/sdtdatahash" xmlns:w16se="http://schemas.microsoft.com/office/word/2015/wordml/symex" xmlns:wpg="http://schemas.microsoft.com/office/word/2010/wordprocessingGroup" xmlns:wpi="http://schemas.microsoft.com/office/word/2010/wordprocessingInk" xmlns:wne="http://schemas.microsoft.com/office/word/2006/wordml" xmlns:wps="http://schemas.microsoft.com/office/word/2010/wordprocessingShape" mc:Ignorable="w14 w15 w16se w16cid w16 w16cex w16sdtdh wp14">
   <w15:person w15:author="Morena Sager">
     <w15:presenceInfo w15:providerId="Windows Live" w15:userId="f115765973bfccc1"/>
   </w15:person>
@@ -1976,7 +2099,7 @@
   <w:style w:type="paragraph" w:default="1" w:styleId="Standard">
     <w:name w:val="Normal"/>
     <w:qFormat/>
-    <w:rsid w:val="004C5214"/>
+    <w:rsid w:val="00DA6B15"/>
     <w:pPr>
       <w:jc w:val="both"/>
     </w:pPr>
@@ -2425,7 +2548,7 @@
   </inkml:definitions>
   <inkml:trace contextRef="#ctx0" brushRef="#br0">429 123 2633,'2'-17'4941,"-2"15"-4293,1-1 0,-1 0 0,0 0 0,0 0 0,0 0 1,0 1-1,0-1 0,0 0 0,-1 0 0,-1-3 0,2 6-463,0 0-168,0 0 0,0 0 0,0 0 0,0 0 0,0 1 0,0-1 0,0 0 0,0 0 0,0 0 1,0 0-1,0 0 0,0 0 0,0 0 0,0 1 0,-1-1 0,1 0 0,0 0 0,0 0 0,0 0 1,0 0-1,0 0 0,0 0 0,0 0 0,0 0 0,0 0 0,-1 0 0,1 0 0,0 0 1,0 0-1,0 0 0,0 0 0,0 0 0,0 0 0,-1 0 0,1 0 0,0 0 0,0 0 0,0 0 1,0 0-1,0 0 0,0 0 0,-1 0 0,1 0 0,0 0 0,0 0 0,0 0 0,0 0 1,0 0-1,0 0 0,0 0 0,0 0 0,-1 0 0,1 0 0,0-1 0,0 1 0,0 0 0,0 0 1,0 0-1,0 0 0,0 0 0,0 0 0,0 0 0,0 0 0,0-1 0,0 1 0,0 0 0,0 0 1,0 0-1,0 0 0,-6 14 176,0 0 1,1 0 0,1 1-1,-5 27 1,-5 19 86,-67 187 852,15-50-652,-1 4-339,-49 173-923,105-325-137,4-13 346</inkml:trace>
   <inkml:trace contextRef="#ctx0" brushRef="#br0" timeOffset="425.16">1 66 4617,'2'-24'4113,"3"3"-1721,3 10-1175,-3 1-193,-1 11-256,-3 10-80,2 14-232,1 13-24,2 21-56,2 9-80,5 12-111,1 1-81,5-5-72,3 0-8,2-7-64,-1-4-265,1-5-2119,-2-5 1480</inkml:trace>
-  <inkml:trace contextRef="#ctx0" brushRef="#br0" timeOffset="776.34">474 855 6681,'-5'6'8690,"4"-6"-8538,0-1-792</inkml:trace>
+  <inkml:trace contextRef="#ctx0" brushRef="#br0" timeOffset="776.33">474 855 6681,'-5'6'8690,"4"-6"-8538,0-1-792</inkml:trace>
   <inkml:trace contextRef="#ctx0" brushRef="#br0" timeOffset="1324.27">556 369 4745,'-8'-63'10017,"18"115"-7582,-2-16-2416,16 126 140,30 131-82,-51-282-78,9 30 2,-11-38-1,0 0-1,0 0 1,1 0 0,0 0 0,-1 0-1,1-1 1,0 1 0,0 0-1,5 3 1,-7-6 0,0 1-1,1-1 1,-1 0 0,1 0-1,-1 0 1,1 1 0,0-1-1,-1 0 1,1 0 0,-1 0-1,1 0 1,-1 0 0,1 0-1,-1 0 1,1 0 0,-1 0-1,1 0 1,0 0 0,-1 0-1,1 0 1,-1 0 0,1-1-1,-1 1 1,1 0 0,-1 0-1,1-1 1,-1 1 0,1 0-1,-1-1 1,0 1 0,1 0-1,-1-1 1,1 1 0,-1-1 0,0 1-1,1-1 1,-1 1 0,0-1-1,0 1 1,1-1 0,-1 1-1,0-1 1,11-25 3,-10 23-3,14-48 135,11-72-1,3-11 263,-23 113-223,17-40 0,-22 60-164,-1 0 0,1 0-1,-1 0 1,1-1 0,0 1 0,0 0-1,-1 0 1,1 0 0,0 0 0,2-1 0,-3 2-7,0 0 0,1 0 0,-1-1 1,0 1-1,0 0 0,1 0 0,-1 0 0,0 0 1,0 0-1,1 0 0,-1 0 0,0 0 1,0 0-1,0 0 0,1 0 0,-1 0 1,0 0-1,0 0 0,1 0 0,-1 1 0,0-1 1,0 0-1,1 0 0,-1 0 0,0 0 1,0 0-1,0 0 0,1 1 0,-1-1 0,0 0 1,0 0-1,0 1 0,2 2 13,0-1 0,-1 1 0,0 1 0,1-1 0,-1 0-1,0 4 1,31 150 125,4 15-135,-35-166-8,1 0-1,0 0 1,0 0-1,1 0 1,0-1-1,0 0 1,6 9-1,-9-14 5,0 1 0,0-1 0,0 1 0,1-1 0,-1 0 0,0 1 0,1-1 0,-1 0 0,0 1 0,0-1 0,1 0 0,-1 1 0,1-1 0,-1 0 0,0 0 0,1 0 0,-1 1 0,1-1 0,-1 0 0,1 0 0,-1 0 0,0 0 0,1 0 0,-1 0 0,1 0 0,-1 0 0,1 0 0,-1 0 0,1 0 0,-1 0 0,1 0 0,-1 0 0,0 0 0,1 0 0,-1 0 0,1 0 0,-1-1 0,1 1 0,-1 0 0,0 0 0,1-1 0,-1 1 0,0 0 0,1-1 0,-1 1 0,0 0 0,1-1 1,-1 1-1,0-1 0,2-2 34,0 0 1,-1 0 0,0 0 0,1 0 0,-1 0 0,1-6 0,3-20 286,-2-1 0,1-47 0,-10-63 197,5 122-484,-2-26 35,0-4-63,4-87 0,2 120-559,-3 15 536,0-1 0,0 1 0,0 0 0,1 0 0,-1 0 0,0 0 0,0 0 0,0 0 0,0 0 0,0 0 0,0 0 0,0 0 0,0 0 0,0 0 0,0 0 0,0 0 0,0 0 0,1 0 0,-1 0 0,0 0 0,0 0 0,0 0 0,0 0 0,0 0 0,0 0 0,0 0 0,0 0 0,0 0 0,0 0 0,1 0 0,-1 0 0,0 0 0,0 0 0,0 0 0,0 0 0,0 0 0,0 0 0,0 0 0,0 0 0,0 0 0,0 0 0,0 0 0,0 0 0,1 0 0,-1 0 0,0 0 0,0 0 0,0 0 0,0 1 0,0-1 0,0 0 0,0 0 0,0 0 0,0 0 0,0 0 0,0 0 0,0 0 0,0 0 0,0 0 0,0 0 0,0 0 0,0 1 0,0-1 0,8 27-2101,-6-18 1644,7 31-453</inkml:trace>
   <inkml:trace contextRef="#ctx0" brushRef="#br0" timeOffset="2183.17">1300 802 4561,'-1'-5'1021,"1"1"1,-1 0-1,1 0 1,-1 0-1,-1-1 1,1 1-1,0 0 1,-4-5-1,-19-30 1071,19 31-1493,-1-2-244,-1 1 1,0 0-1,0 0 1,-1 0-1,-15-11 1,21 18-318,0 0 0,-1 1 1,1 0-1,0-1 0,-1 1 0,1 0 0,-1 0 1,0 0-1,1 1 0,-1-1 0,0 1 0,-4-1 1,5 1-31,0 0 0,-1 1 0,1-1 0,0 1 0,0-1 0,0 1 0,0 0 0,0 0 0,0 0 0,0 0 0,1 0 0,-1 1 0,0-1 0,1 0 0,-1 1 0,0-1 0,1 1 0,-3 2 0,0 3-3,-1 1-1,1-1 1,0 1 0,0-1 0,1 1-1,-5 16 1,4-8-7,0 1 0,-1 25-1,4-38-4,1 1-1,0-1 0,0 0 1,1 1-1,-1-1 0,1 0 1,0 1-1,2 5 0,-2-8 2,0 0-1,-1-1 0,1 1 1,0-1-1,0 1 0,1-1 1,-1 1-1,0-1 0,0 0 0,1 1 1,-1-1-1,0 0 0,1 0 1,-1 0-1,1 0 0,0 0 1,-1-1-1,1 1 0,0 0 1,0-1-1,-1 1 0,4-1 1,2 1 0,0 0 1,0-1-1,1 0 0,-1 0 1,0-1-1,0 0 1,0 0-1,0 0 1,0-1-1,0 0 0,0-1 1,0 0-1,-1 0 1,0 0-1,1-1 1,-1 0-1,7-6 0,-5 4 9,-1 0-1,0-1 1,-1 0-1,0 0 0,0-1 1,0 0-1,-1 0 0,0 0 1,-1-1-1,0 1 1,0-1-1,3-14 0,-3 9 10,-4 13-4,0 2 0,-4 22 6,-2 48-37,5-63-82,1 0-1,1 1 1,0-1 0,0 0-1,0 0 1,5 12 0,-6-18 53,1-1 1,-1 1-1,1-1 1,0 1-1,0-1 1,-1 0-1,1 1 1,0-1 0,0 0-1,0 0 1,0 0-1,1 0 1,-1 0-1,0 0 1,0 0 0,1 0-1,-1 0 1,0 0-1,1-1 1,2 2-1,-1-2 19,-1 1-1,1-1 0,-1 0 1,0 0-1,1 0 0,-1 0 0,1-1 1,-1 1-1,1-1 0,-1 1 1,0-1-1,3-1 0,5-3 2,0 0 1,0-1-1,0 0 0,12-12 0,-8 7 24,0-1 0,-2-1-1,20-24 1,-26 30 72,-2 0-1,1 0 0,-1 0 1,0 0-1,-1-1 0,1 0 1,-2 1-1,1-1 0,-1 0 1,1-10-1,-2 17-25,-1 0-1,0-1 1,0 1 0,0 0-1,0 0 1,0 0 0,0 0-1,0 0 1,0-1 0,0 1-1,-1 0 1,1 0 0,0 0-1,-1 0 1,1 0 0,-1 0-1,1 0 1,-1 0 0,1 0-1,-1 0 1,0 0 0,0 0-1,1 1 1,-1-1 0,0 0-1,0 0 1,0 1 0,0-1-1,0 0 1,0 1 0,0-1-1,0 1 1,0-1 0,0 1-1,0 0 1,0 0 0,-2-1-1,0 1 6,0 0 0,0 0 0,-1 0-1,1 0 1,0 1 0,0-1 0,0 1-1,0 0 1,0 0 0,0 0 0,0 0-1,-4 3 1,2-1-14,-1 1 1,1 1-1,0-1 0,0 1 0,1 0 1,-1 0-1,1 0 0,0 1 0,-6 10 1,5-6-21,0-1 1,1 1 0,1 0 0,-1 0 0,-2 16 0,6-24-14,-1 0 0,1 0 0,0 0 0,0 1 0,0-1 0,0 0 0,0 0 0,1 0 0,-1 0 0,2 4 0,-2-5 2,0-1 1,0 0-1,0 0 1,1 1-1,-1-1 1,0 0-1,0 0 0,0 1 1,0-1-1,1 0 1,-1 0-1,0 0 1,0 1-1,1-1 1,-1 0-1,0 0 1,0 0-1,1 0 1,-1 0-1,0 0 1,0 1-1,1-1 1,-1 0-1,0 0 0,1 0 1,-1 0-1,0 0 1,0 0-1,1 0 1,0-1-2,0 1 0,0 0 0,0-1 1,0 1-1,0-1 0,-1 0 0,1 1 1,0-1-1,0 0 0,0 1 0,-1-1 0,1 0 1,0-1-1,9-12-1,0-1 0,-2 0 0,0-1 0,12-32 0,-11 24 5,14-25 0,-22 48 0,-1 0 0,1 0 0,0-1 0,-1 1 0,1 0-1,0 0 1,0 0 0,0 0 0,0 0 0,0 0 0,0 0-1,0 1 1,0-1 0,0 0 0,2 0 0,-3 1-1,0 0 0,1 0 1,-1 0-1,1 0 1,-1 0-1,0 0 0,1 0 1,-1 0-1,1 1 0,-1-1 1,0 0-1,1 0 0,-1 0 1,0 1-1,1-1 1,-1 0-1,0 1 0,0-1 1,1 0-1,-1 1 0,0-1 1,0 0-1,1 1 0,-1-1 1,0 0-1,0 1 1,0-1-1,0 1 0,1-1 1,-1 1-1,2 7 3,-1 0 1,1 0-1,0 13 0,-1-12-2,17 109 15,-13-99-49,1 1 0,0-1 0,18 35 0,-7-23-85,-2-1-56,17 39-1,-28-58 163,-1 0 1,0 1-1,0-1 0,-1 0 0,-1 1 0,0-1 0,-1 20 1,-1-19 19,0 1 1,-2-1 0,0 0 0,0 0-1,-1 0 1,0 0 0,-1 0 0,0-1-1,-1 0 1,-1 0 0,0-1-1,0 1 1,-1-1 0,0-1 0,0 0-1,-13 11 1,13-13 3,0-1-1,-1 0 0,1-1 1,-1 1-1,0-2 1,0 1-1,-1-1 0,1-1 1,-1 0-1,0 0 1,0-1-1,0 0 0,0 0 1,0-1-1,0-1 1,0 0-1,-1 0 1,1-1-1,0 0 0,-14-4 1,20 4-29,0 0 1,1-1 0,-1 1 0,1-1-1,-1 1 1,1-1 0,-1 0-1,-3-3 1,6 4-46,0-1-1,0 1 1,0 0 0,0 0-1,0 0 1,0-1-1,0 1 1,0 0 0,1-1-1,-1 1 1,1-1-1,-1 1 1,1-1-1,-1 1 1,1-1 0,0 1-1,0-1 1,-1 1-1,1-1 1,0 0 0,1 1-1,-1-1 1,1-2-1,7-20-1189,6-4 501</inkml:trace>
   <inkml:trace contextRef="#ctx0" brushRef="#br0" timeOffset="3077.83">1773 1090 8282,'-3'-55'8510,"-3"1"-5473,2 20-2447,0-55-1,9 26-323,-4 57-241,0 0 0,0 0 0,1 0 0,0 0 0,0 0 0,0 0 0,6-9 0,-8 14-22,1 1 0,-1-1 0,1 0 1,-1 1-1,0-1 0,1 1 0,0-1 0,-1 1 0,1-1 0,-1 1 1,1-1-1,0 1 0,-1-1 0,1 1 0,0 0 0,-1-1 1,1 1-1,0 0 0,0-1 0,-1 1 0,1 0 0,0 0 0,0 0 1,0 0-1,-1 0 0,3 0 0,-2 1-1,1-1 1,-1 1-1,0-1 1,1 1-1,-1 0 0,0 0 1,1 0-1,-1 0 1,0 0-1,0 0 0,0 0 1,2 2-1,2 4 1,0 1 1,0-1-1,5 13 0,9 22 4,-12-24-19,1 0 0,1 0 0,20 29 0,-26-42 6,1 0 0,0-1 0,0 0 0,0 0 0,1 0 0,-1 0 0,1-1 0,0 0 0,0 0 0,0 0 0,1 0 0,-1-1 0,1 0 0,-1 0 0,1 0 0,0-1 0,7 1 0,-4-1 3,-1-1 1,1-1-1,0 1 0,-1-1 1,1-1-1,-1 1 0,0-2 1,0 1-1,1-1 0,-1 0 1,-1-1-1,11-5 0,8-8 14,-1 0-1,26-24 0,-33 27 11,-18 13-16,0 1 1,1 0-1,-1-1 0,0 1 0,0 0 0,1-1 1,-1 1-1,0-1 0,0 1 0,0 0 1,0-1-1,0 1 0,1-1 0,-1 1 0,0 0 1,0-1-1,0 1 0,0-1 0,0 1 0,0 0 1,0-1-1,0 1 0,-1-1 0,1 1 0,0 0 1,0-1-1,0 1 0,0-1 0,0 1 0,-1 0 1,1-1-1,-9-11 78,8 11-91,-3-4 18,0 1 1,0 0 0,0 0-1,-1 0 1,1 0 0,-1 1-1,0 0 1,-10-5 0,11 6-9,1 1 0,-1 0 0,0 0 0,0 0 0,1 0 0,-1 0 0,0 1 0,0 0 0,0-1 0,0 2 0,0-1 0,0 0 0,-7 2 0,9-1-4,0 0 1,1-1-1,-1 1 1,0 0 0,0 0-1,0 0 1,1 0-1,-1 0 1,1 1 0,-1-1-1,1 1 1,-1-1-1,1 1 1,0-1-1,-1 1 1,1-1 0,0 1-1,0 0 1,0 0-1,1 0 1,-1 0 0,-1 3-1,2-3-1,-1 1-1,1 0 0,0-1 1,-1 1-1,1 0 0,1 0 1,-1-1-1,0 1 0,1 0 1,-1-1-1,1 1 0,0 0 1,0-1-1,0 1 0,0-1 1,2 3-1,0 1 0,1-1-1,1 0 1,-1-1-1,1 1 1,-1-1-1,1 0 1,0 0-1,1 0 1,-1-1 0,1 0-1,-1 0 1,8 2-1,9 3-10,46 11-1,-39-12 8,-16-4 3,0-1 0,0 1 0,0-2 0,0 0 1,0-1-1,0 0 0,0-1 0,0 0 1,20-5-1,-27 4 4,0 0 0,0 0 0,-1 0 0,1 0 0,-1-1-1,0 0 1,1 0 0,-1 0 0,-1-1 0,1 0 0,0 0 0,-1 0 0,0 0 0,0-1 0,0 0 0,-1 0 0,1 0 0,-1 0 0,0 0 0,-1 0 0,1-1 0,2-9 0,-3 7 7,-1-1 0,0 1-1,0 0 1,-1 0 0,0 0 0,0-1 0,-1 1 0,0 0 0,-3-11 0,0 2 25,-1 1 0,-1 0 0,-12-22-1,4 18 161,12 17-84,0 1-1,0 0 0,0-1 0,0 0 0,-2-5 0,4 8-93,0 0 0,0-1 0,0 1 0,0 0 0,0 0 0,0-1 0,0 1 0,0 0-1,0-1 1,0 1 0,0 0 0,0 0 0,0-1 0,0 1 0,0 0 0,0 0-1,0 0 1,1-1 0,-1 1 0,0 0 0,0 0 0,0-1 0,0 1 0,1 0-1,-1 0 1,0 0 0,0 0 0,0-1 0,1 1 0,-1 0 0,0 0 0,0 0-1,1 0 1,-1 0 0,0 0 0,0 0 0,1 0 0,-1 0 0,0 0 0,13-3 181,-11 3-154,16 0 94,0 0 1,1 2-1,-1 0 1,0 1-1,25 6 1,19 4-80,33-5-493,-78-7 262</inkml:trace>

</xml_diff>

<commit_message>
PPP und Doku ergänzen
</commit_message>
<xml_diff>
--- a/documents/Gruppe_C_Dokumentation.docx
+++ b/documents/Gruppe_C_Dokumentation.docx
@@ -325,11 +325,19 @@
         </w:rPr>
         <w:tab/>
       </w:r>
-      <w:r>
-        <w:rPr>
-          <w:rFonts w:cs="Arial"/>
-        </w:rPr>
-        <w:t>Seonerstrasse 14</w:t>
+      <w:proofErr w:type="spellStart"/>
+      <w:r>
+        <w:rPr>
+          <w:rFonts w:cs="Arial"/>
+        </w:rPr>
+        <w:t>Seonerstrasse</w:t>
+      </w:r>
+      <w:proofErr w:type="spellEnd"/>
+      <w:r>
+        <w:rPr>
+          <w:rFonts w:cs="Arial"/>
+        </w:rPr>
+        <w:t xml:space="preserve"> 14</w:t>
       </w:r>
     </w:p>
     <w:p>
@@ -2208,9 +2216,17 @@
         <w:rPr>
           <w:rFonts w:cs="Arial"/>
         </w:rPr>
-        <w:t>Die Figur des Spielers, der an der Reihe ist</w:t>
+        <w:t xml:space="preserve">Die Figur des Spielers, der an der Reihe </w:t>
+      </w:r>
+      <w:proofErr w:type="gramStart"/>
+      <w:r>
+        <w:rPr>
+          <w:rFonts w:cs="Arial"/>
+        </w:rPr>
+        <w:t>ist</w:t>
       </w:r>
       <w:commentRangeEnd w:id="2"/>
+      <w:proofErr w:type="gramEnd"/>
       <w:r>
         <w:rPr>
           <w:rStyle w:val="Kommentarzeichen"/>
@@ -2567,11 +2583,19 @@
         </w:rPr>
         <w:t xml:space="preserve">Das root Verzeichnis enthält die </w:t>
       </w:r>
-      <w:r>
-        <w:rPr>
-          <w:rFonts w:cs="Arial"/>
-        </w:rPr>
-        <w:t>html-</w:t>
+      <w:proofErr w:type="spellStart"/>
+      <w:r>
+        <w:rPr>
+          <w:rFonts w:cs="Arial"/>
+        </w:rPr>
+        <w:t>html</w:t>
+      </w:r>
+      <w:proofErr w:type="spellEnd"/>
+      <w:r>
+        <w:rPr>
+          <w:rFonts w:cs="Arial"/>
+        </w:rPr>
+        <w:t>-</w:t>
       </w:r>
       <w:r>
         <w:rPr>
@@ -2619,7 +2643,49 @@
         <w:rPr>
           <w:rFonts w:cs="Arial"/>
         </w:rPr>
-        <w:t>die Ordner assets, documents und mockups.</w:t>
+        <w:t xml:space="preserve">die Ordner </w:t>
+      </w:r>
+      <w:proofErr w:type="spellStart"/>
+      <w:r>
+        <w:rPr>
+          <w:rFonts w:cs="Arial"/>
+        </w:rPr>
+        <w:t>assets</w:t>
+      </w:r>
+      <w:proofErr w:type="spellEnd"/>
+      <w:r>
+        <w:rPr>
+          <w:rFonts w:cs="Arial"/>
+        </w:rPr>
+        <w:t xml:space="preserve">, </w:t>
+      </w:r>
+      <w:proofErr w:type="spellStart"/>
+      <w:r>
+        <w:rPr>
+          <w:rFonts w:cs="Arial"/>
+        </w:rPr>
+        <w:t>documents</w:t>
+      </w:r>
+      <w:proofErr w:type="spellEnd"/>
+      <w:r>
+        <w:rPr>
+          <w:rFonts w:cs="Arial"/>
+        </w:rPr>
+        <w:t xml:space="preserve"> und </w:t>
+      </w:r>
+      <w:proofErr w:type="spellStart"/>
+      <w:r>
+        <w:rPr>
+          <w:rFonts w:cs="Arial"/>
+        </w:rPr>
+        <w:t>mockups</w:t>
+      </w:r>
+      <w:proofErr w:type="spellEnd"/>
+      <w:r>
+        <w:rPr>
+          <w:rFonts w:cs="Arial"/>
+        </w:rPr>
+        <w:t>.</w:t>
       </w:r>
     </w:p>
     <w:p>
@@ -2638,7 +2704,21 @@
         <w:rPr>
           <w:rFonts w:cs="Arial"/>
         </w:rPr>
-        <w:t xml:space="preserve">Ordner documents </w:t>
+        <w:t xml:space="preserve">Ordner </w:t>
+      </w:r>
+      <w:proofErr w:type="spellStart"/>
+      <w:r>
+        <w:rPr>
+          <w:rFonts w:cs="Arial"/>
+        </w:rPr>
+        <w:t>documents</w:t>
+      </w:r>
+      <w:proofErr w:type="spellEnd"/>
+      <w:r>
+        <w:rPr>
+          <w:rFonts w:cs="Arial"/>
+        </w:rPr>
+        <w:t xml:space="preserve"> </w:t>
       </w:r>
       <w:r>
         <w:rPr>
@@ -2662,7 +2742,21 @@
         <w:rPr>
           <w:rFonts w:cs="Arial"/>
         </w:rPr>
-        <w:t>Thema Javascript Libraries</w:t>
+        <w:t xml:space="preserve">Thema </w:t>
+      </w:r>
+      <w:proofErr w:type="spellStart"/>
+      <w:r>
+        <w:rPr>
+          <w:rFonts w:cs="Arial"/>
+        </w:rPr>
+        <w:t>Javascript</w:t>
+      </w:r>
+      <w:proofErr w:type="spellEnd"/>
+      <w:r>
+        <w:rPr>
+          <w:rFonts w:cs="Arial"/>
+        </w:rPr>
+        <w:t xml:space="preserve"> Libraries</w:t>
       </w:r>
       <w:r>
         <w:rPr>
@@ -2747,14 +2841,36 @@
         <w:rPr>
           <w:rFonts w:cs="Arial"/>
         </w:rPr>
-        <w:t xml:space="preserve">Der Ordner assets enthält </w:t>
-      </w:r>
-      <w:r>
-        <w:rPr>
-          <w:rFonts w:cs="Arial"/>
-        </w:rPr>
-        <w:t>seinerseits die Unterordner css</w:t>
-      </w:r>
+        <w:t xml:space="preserve">Der Ordner </w:t>
+      </w:r>
+      <w:proofErr w:type="spellStart"/>
+      <w:r>
+        <w:rPr>
+          <w:rFonts w:cs="Arial"/>
+        </w:rPr>
+        <w:t>assets</w:t>
+      </w:r>
+      <w:proofErr w:type="spellEnd"/>
+      <w:r>
+        <w:rPr>
+          <w:rFonts w:cs="Arial"/>
+        </w:rPr>
+        <w:t xml:space="preserve"> enthält </w:t>
+      </w:r>
+      <w:r>
+        <w:rPr>
+          <w:rFonts w:cs="Arial"/>
+        </w:rPr>
+        <w:t xml:space="preserve">seinerseits die Unterordner </w:t>
+      </w:r>
+      <w:proofErr w:type="spellStart"/>
+      <w:r>
+        <w:rPr>
+          <w:rFonts w:cs="Arial"/>
+        </w:rPr>
+        <w:t>css</w:t>
+      </w:r>
+      <w:proofErr w:type="spellEnd"/>
       <w:r>
         <w:rPr>
           <w:rFonts w:cs="Arial"/>
@@ -2765,7 +2881,21 @@
         <w:rPr>
           <w:rFonts w:cs="Arial"/>
         </w:rPr>
-        <w:t xml:space="preserve">und js, in welchen </w:t>
+        <w:t xml:space="preserve">und </w:t>
+      </w:r>
+      <w:proofErr w:type="spellStart"/>
+      <w:r>
+        <w:rPr>
+          <w:rFonts w:cs="Arial"/>
+        </w:rPr>
+        <w:t>js</w:t>
+      </w:r>
+      <w:proofErr w:type="spellEnd"/>
+      <w:r>
+        <w:rPr>
+          <w:rFonts w:cs="Arial"/>
+        </w:rPr>
+        <w:t xml:space="preserve">, in welchen </w:t>
       </w:r>
       <w:r>
         <w:rPr>
@@ -2801,7 +2931,21 @@
         <w:rPr>
           <w:rFonts w:cs="Arial"/>
         </w:rPr>
-        <w:t xml:space="preserve"> sowie den Unterordner images,</w:t>
+        <w:t xml:space="preserve"> sowie den Unterordner </w:t>
+      </w:r>
+      <w:proofErr w:type="spellStart"/>
+      <w:r>
+        <w:rPr>
+          <w:rFonts w:cs="Arial"/>
+        </w:rPr>
+        <w:t>images</w:t>
+      </w:r>
+      <w:proofErr w:type="spellEnd"/>
+      <w:r>
+        <w:rPr>
+          <w:rFonts w:cs="Arial"/>
+        </w:rPr>
+        <w:t>,</w:t>
       </w:r>
       <w:r>
         <w:rPr>
@@ -2850,7 +2994,21 @@
         <w:rPr>
           <w:rFonts w:cs="Arial"/>
         </w:rPr>
-        <w:t>Im Ordner mockups sind – wie der Name bereits sagt – alle Mockups abgelegt, welche wir für das Design und die Funktionalitäten erstellt haben.</w:t>
+        <w:t xml:space="preserve">Im Ordner </w:t>
+      </w:r>
+      <w:proofErr w:type="spellStart"/>
+      <w:r>
+        <w:rPr>
+          <w:rFonts w:cs="Arial"/>
+        </w:rPr>
+        <w:t>mockups</w:t>
+      </w:r>
+      <w:proofErr w:type="spellEnd"/>
+      <w:r>
+        <w:rPr>
+          <w:rFonts w:cs="Arial"/>
+        </w:rPr>
+        <w:t xml:space="preserve"> sind – wie der Name bereits sagt – alle Mockups abgelegt, welche wir für das Design und die Funktionalitäten erstellt haben.</w:t>
       </w:r>
     </w:p>
     <w:p>
@@ -2869,6 +3027,7 @@
         </w:rPr>
       </w:pPr>
       <w:bookmarkStart w:id="6" w:name="_Toc136352049"/>
+      <w:proofErr w:type="spellStart"/>
       <w:r>
         <w:rPr>
           <w:rFonts w:cs="Arial"/>
@@ -2876,6 +3035,7 @@
         <w:t>Javascript</w:t>
       </w:r>
       <w:bookmarkEnd w:id="6"/>
+      <w:proofErr w:type="spellEnd"/>
     </w:p>
     <w:p>
       <w:pPr>
@@ -3297,11 +3457,19 @@
         </w:rPr>
         <w:br/>
       </w:r>
-      <w:r>
-        <w:rPr>
-          <w:rFonts w:cs="Arial"/>
-        </w:rPr>
-        <w:t xml:space="preserve">Hier werden </w:t>
+      <w:proofErr w:type="gramStart"/>
+      <w:r>
+        <w:rPr>
+          <w:rFonts w:cs="Arial"/>
+        </w:rPr>
+        <w:t>Hier</w:t>
+      </w:r>
+      <w:proofErr w:type="gramEnd"/>
+      <w:r>
+        <w:rPr>
+          <w:rFonts w:cs="Arial"/>
+        </w:rPr>
+        <w:t xml:space="preserve"> werden </w:t>
       </w:r>
       <w:r>
         <w:rPr>
@@ -3331,7 +3499,21 @@
         <w:rPr>
           <w:rFonts w:cs="Arial"/>
         </w:rPr>
-        <w:t xml:space="preserve"> um die Werte Spielernamen und Spielfigurfarbe </w:t>
+        <w:t xml:space="preserve"> um die Werte Spielernamen und </w:t>
+      </w:r>
+      <w:proofErr w:type="spellStart"/>
+      <w:r>
+        <w:rPr>
+          <w:rFonts w:cs="Arial"/>
+        </w:rPr>
+        <w:t>Spielfigurfarbe</w:t>
+      </w:r>
+      <w:proofErr w:type="spellEnd"/>
+      <w:r>
+        <w:rPr>
+          <w:rFonts w:cs="Arial"/>
+        </w:rPr>
+        <w:t xml:space="preserve"> </w:t>
       </w:r>
       <w:r>
         <w:rPr>
@@ -3343,7 +3525,21 @@
         <w:rPr>
           <w:rFonts w:cs="Arial"/>
         </w:rPr>
-        <w:t xml:space="preserve"> SessionStorage zu </w:t>
+        <w:t xml:space="preserve"> </w:t>
+      </w:r>
+      <w:proofErr w:type="spellStart"/>
+      <w:r>
+        <w:rPr>
+          <w:rFonts w:cs="Arial"/>
+        </w:rPr>
+        <w:t>SessionStorage</w:t>
+      </w:r>
+      <w:proofErr w:type="spellEnd"/>
+      <w:r>
+        <w:rPr>
+          <w:rFonts w:cs="Arial"/>
+        </w:rPr>
+        <w:t xml:space="preserve"> zu </w:t>
       </w:r>
       <w:r>
         <w:rPr>
@@ -3398,7 +3594,21 @@
         <w:rPr>
           <w:rFonts w:cs="Arial"/>
         </w:rPr>
-        <w:t xml:space="preserve"> zu übergeben und bei einem Seitenrefresh zu </w:t>
+        <w:t xml:space="preserve"> zu übergeben und bei einem </w:t>
+      </w:r>
+      <w:proofErr w:type="spellStart"/>
+      <w:r>
+        <w:rPr>
+          <w:rFonts w:cs="Arial"/>
+        </w:rPr>
+        <w:t>Seitenrefresh</w:t>
+      </w:r>
+      <w:proofErr w:type="spellEnd"/>
+      <w:r>
+        <w:rPr>
+          <w:rFonts w:cs="Arial"/>
+        </w:rPr>
+        <w:t xml:space="preserve"> zu </w:t>
       </w:r>
       <w:r>
         <w:rPr>
@@ -3442,12 +3652,21 @@
         </w:rPr>
         <w:br/>
       </w:r>
+      <w:proofErr w:type="gramStart"/>
       <w:r>
         <w:rPr>
           <w:rFonts w:cs="Arial"/>
           <w:bCs/>
         </w:rPr>
-        <w:t>Hier wird das DOM-Element für die Anzeige des aktuellen Spielers im HTML erstellt. Angezeigt werden der Name und die Farbe des aktuellen Spielers, welche auf der Startseite eingegeben wurden.</w:t>
+        <w:t>Hier</w:t>
+      </w:r>
+      <w:proofErr w:type="gramEnd"/>
+      <w:r>
+        <w:rPr>
+          <w:rFonts w:cs="Arial"/>
+          <w:bCs/>
+        </w:rPr>
+        <w:t xml:space="preserve"> wird das DOM-Element für die Anzeige des aktuellen Spielers im HTML erstellt. Angezeigt werden der Name und die Farbe des aktuellen Spielers, welche auf der Startseite eingegeben wurden.</w:t>
       </w:r>
     </w:p>
     <w:p>
@@ -3486,7 +3705,35 @@
         <w:rPr>
           <w:rFonts w:cs="Arial"/>
         </w:rPr>
-        <w:t xml:space="preserve">nthält die Klasse StorageService und alle notwendigen Funktionen und Methoden, um den SessionStorgae des Browsers </w:t>
+        <w:t xml:space="preserve">nthält die Klasse </w:t>
+      </w:r>
+      <w:proofErr w:type="spellStart"/>
+      <w:r>
+        <w:rPr>
+          <w:rFonts w:cs="Arial"/>
+        </w:rPr>
+        <w:t>StorageService</w:t>
+      </w:r>
+      <w:proofErr w:type="spellEnd"/>
+      <w:r>
+        <w:rPr>
+          <w:rFonts w:cs="Arial"/>
+        </w:rPr>
+        <w:t xml:space="preserve"> und alle notwendigen Funktionen und Methoden, um den </w:t>
+      </w:r>
+      <w:proofErr w:type="spellStart"/>
+      <w:r>
+        <w:rPr>
+          <w:rFonts w:cs="Arial"/>
+        </w:rPr>
+        <w:t>SessionStorgae</w:t>
+      </w:r>
+      <w:proofErr w:type="spellEnd"/>
+      <w:r>
+        <w:rPr>
+          <w:rFonts w:cs="Arial"/>
+        </w:rPr>
+        <w:t xml:space="preserve"> des Browsers </w:t>
       </w:r>
       <w:r>
         <w:rPr>
@@ -3504,7 +3751,21 @@
         <w:rPr>
           <w:rFonts w:cs="Arial"/>
         </w:rPr>
-        <w:t xml:space="preserve">bei einem Seitenrefresh wieder </w:t>
+        <w:t xml:space="preserve">bei einem </w:t>
+      </w:r>
+      <w:proofErr w:type="spellStart"/>
+      <w:r>
+        <w:rPr>
+          <w:rFonts w:cs="Arial"/>
+        </w:rPr>
+        <w:t>Seitenrefresh</w:t>
+      </w:r>
+      <w:proofErr w:type="spellEnd"/>
+      <w:r>
+        <w:rPr>
+          <w:rFonts w:cs="Arial"/>
+        </w:rPr>
+        <w:t xml:space="preserve"> wieder </w:t>
       </w:r>
       <w:r>
         <w:rPr>
@@ -3549,7 +3810,21 @@
         <w:rPr>
           <w:rFonts w:cs="Arial"/>
         </w:rPr>
-        <w:t xml:space="preserve">nthält die Klasse Wuerfel und alle zugehörigen Funktionen und Methoden. </w:t>
+        <w:t xml:space="preserve">nthält die Klasse </w:t>
+      </w:r>
+      <w:proofErr w:type="spellStart"/>
+      <w:r>
+        <w:rPr>
+          <w:rFonts w:cs="Arial"/>
+        </w:rPr>
+        <w:t>Wuerfel</w:t>
+      </w:r>
+      <w:proofErr w:type="spellEnd"/>
+      <w:r>
+        <w:rPr>
+          <w:rFonts w:cs="Arial"/>
+        </w:rPr>
+        <w:t xml:space="preserve"> und alle zugehörigen Funktionen und Methoden. </w:t>
       </w:r>
       <w:r>
         <w:rPr>
@@ -3696,13 +3971,34 @@
         <w:rPr>
           <w:rFonts w:cs="Arial"/>
         </w:rPr>
-        <w:t xml:space="preserve">das korrekte Abspeichern und Auslesen des Spielstands, sodass dieser bei einem Seitenrefresh nicht verloren geht. Es bietet auch die Möglichkeit zu jedem Zeitpunkt ein neues Spiel, entweder mit den gleichen Spielern (Button Nochmal Spielen) oder mit neu gewählten Spielernamen und Farben (Button Neues Spiel, Umleitung zurück auf die Startseite), zu starten. </w:t>
-      </w:r>
-      <w:r>
-        <w:rPr>
-          <w:rFonts w:cs="Arial"/>
-        </w:rPr>
-        <w:t>Auch der debug_mod</w:t>
+        <w:t xml:space="preserve">das korrekte Abspeichern und Auslesen des Spielstands, sodass dieser bei einem </w:t>
+      </w:r>
+      <w:proofErr w:type="spellStart"/>
+      <w:r>
+        <w:rPr>
+          <w:rFonts w:cs="Arial"/>
+        </w:rPr>
+        <w:t>Seitenrefresh</w:t>
+      </w:r>
+      <w:proofErr w:type="spellEnd"/>
+      <w:r>
+        <w:rPr>
+          <w:rFonts w:cs="Arial"/>
+        </w:rPr>
+        <w:t xml:space="preserve"> nicht verloren geht. Es bietet auch die Möglichkeit zu jedem Zeitpunkt ein neues Spiel, entweder mit den gleichen Spielern (Button Nochmal Spielen) oder mit neu gewählten Spielernamen und Farben (Button Neues Spiel, Umleitung zurück auf die Startseite), zu starten. </w:t>
+      </w:r>
+      <w:r>
+        <w:rPr>
+          <w:rFonts w:cs="Arial"/>
+        </w:rPr>
+        <w:t xml:space="preserve">Auch der </w:t>
+      </w:r>
+      <w:proofErr w:type="spellStart"/>
+      <w:r>
+        <w:rPr>
+          <w:rFonts w:cs="Arial"/>
+        </w:rPr>
+        <w:t>debug_mod</w:t>
       </w:r>
       <w:r>
         <w:rPr>
@@ -3710,6 +4006,7 @@
         </w:rPr>
         <w:t>us</w:t>
       </w:r>
+      <w:proofErr w:type="spellEnd"/>
       <w:r>
         <w:rPr>
           <w:rFonts w:cs="Arial"/>
@@ -3720,8 +4017,16 @@
         <w:rPr>
           <w:rFonts w:cs="Arial"/>
         </w:rPr>
-        <w:t>die Testmodi</w:t>
-      </w:r>
+        <w:t xml:space="preserve">die </w:t>
+      </w:r>
+      <w:proofErr w:type="spellStart"/>
+      <w:r>
+        <w:rPr>
+          <w:rFonts w:cs="Arial"/>
+        </w:rPr>
+        <w:t>Testmodi</w:t>
+      </w:r>
+      <w:proofErr w:type="spellEnd"/>
       <w:r>
         <w:rPr>
           <w:rFonts w:cs="Arial"/>
@@ -3756,7 +4061,14 @@
         <w:rPr>
           <w:rFonts w:cs="Arial"/>
         </w:rPr>
-        <w:t xml:space="preserve"> sind in dieser Datei enthalten. Mit dem debug_mod</w:t>
+        <w:t xml:space="preserve"> sind in dieser Datei enthalten. Mit dem </w:t>
+      </w:r>
+      <w:proofErr w:type="spellStart"/>
+      <w:r>
+        <w:rPr>
+          <w:rFonts w:cs="Arial"/>
+        </w:rPr>
+        <w:t>debug_mod</w:t>
       </w:r>
       <w:r>
         <w:rPr>
@@ -3764,6 +4076,7 @@
         </w:rPr>
         <w:t>us</w:t>
       </w:r>
+      <w:proofErr w:type="spellEnd"/>
       <w:r>
         <w:rPr>
           <w:rFonts w:cs="Arial"/>
@@ -3774,7 +4087,21 @@
         <w:rPr>
           <w:rFonts w:cs="Arial"/>
         </w:rPr>
-        <w:t xml:space="preserve"> Console-Logs de- und aktivieren. Der zug5</w:t>
+        <w:t xml:space="preserve"> </w:t>
+      </w:r>
+      <w:proofErr w:type="spellStart"/>
+      <w:r>
+        <w:rPr>
+          <w:rFonts w:cs="Arial"/>
+        </w:rPr>
+        <w:t>Console</w:t>
+      </w:r>
+      <w:proofErr w:type="spellEnd"/>
+      <w:r>
+        <w:rPr>
+          <w:rFonts w:cs="Arial"/>
+        </w:rPr>
+        <w:t>-Logs de- und aktivieren. Der zug5</w:t>
       </w:r>
       <w:r>
         <w:rPr>
@@ -3786,7 +4113,21 @@
         <w:rPr>
           <w:rFonts w:cs="Arial"/>
         </w:rPr>
-        <w:t xml:space="preserve"> dient dem Testing des Tauschfeldes. Der Modus ermöglicht, dass man die Spielfigur auf Feld 54 setzen kann und der Würfel nur noch die Zahl Eins würfelt. Dadurch kann die Spielfigur auf eine einfache Weise zum Tauschfeld gelangen.</w:t>
+        <w:t xml:space="preserve"> dient dem </w:t>
+      </w:r>
+      <w:proofErr w:type="spellStart"/>
+      <w:r>
+        <w:rPr>
+          <w:rFonts w:cs="Arial"/>
+        </w:rPr>
+        <w:t>Testing</w:t>
+      </w:r>
+      <w:proofErr w:type="spellEnd"/>
+      <w:r>
+        <w:rPr>
+          <w:rFonts w:cs="Arial"/>
+        </w:rPr>
+        <w:t xml:space="preserve"> des Tauschfeldes. Der Modus ermöglicht, dass man die Spielfigur auf Feld 54 setzen kann und der Würfel nur noch die Zahl Eins würfelt. Dadurch kann die Spielfigur auf eine einfache Weise zum Tauschfeld gelangen.</w:t>
       </w:r>
       <w:r>
         <w:rPr>
@@ -3824,6 +4165,7 @@
         <w:lastRenderedPageBreak/>
         <w:t xml:space="preserve">Aufbau des Repository und Arbeit mit </w:t>
       </w:r>
+      <w:proofErr w:type="spellStart"/>
       <w:r>
         <w:rPr>
           <w:rFonts w:cs="Arial"/>
@@ -3831,6 +4173,7 @@
         <w:t>Git</w:t>
       </w:r>
       <w:bookmarkEnd w:id="7"/>
+      <w:proofErr w:type="spellEnd"/>
     </w:p>
     <w:p>
       <w:pPr>
@@ -3840,12 +4183,21 @@
         </w:rPr>
       </w:pPr>
       <w:bookmarkStart w:id="8" w:name="_Toc136352051"/>
-      <w:r>
-        <w:rPr>
-          <w:rFonts w:cs="Arial"/>
-        </w:rPr>
-        <w:t xml:space="preserve">GitLab und </w:t>
-      </w:r>
+      <w:proofErr w:type="spellStart"/>
+      <w:r>
+        <w:rPr>
+          <w:rFonts w:cs="Arial"/>
+        </w:rPr>
+        <w:t>GitLab</w:t>
+      </w:r>
+      <w:proofErr w:type="spellEnd"/>
+      <w:r>
+        <w:rPr>
+          <w:rFonts w:cs="Arial"/>
+        </w:rPr>
+        <w:t xml:space="preserve"> und </w:t>
+      </w:r>
+      <w:proofErr w:type="spellStart"/>
       <w:r>
         <w:rPr>
           <w:rFonts w:cs="Arial"/>
@@ -3859,6 +4211,7 @@
         <w:t>ranches</w:t>
       </w:r>
       <w:bookmarkEnd w:id="8"/>
+      <w:proofErr w:type="spellEnd"/>
       <w:r>
         <w:rPr>
           <w:rFonts w:cs="Arial"/>
@@ -3889,8 +4242,23 @@
         <w:rPr>
           <w:rFonts w:cs="Arial"/>
         </w:rPr>
-        <w:t xml:space="preserve">Wir haben während des gesamten Projektes GitLab verwendet, um die Versionskontrolle für unsere Dateien zu gewährleisten. Dazu haben wir folgende </w:t>
-      </w:r>
+        <w:t xml:space="preserve">Wir haben während des gesamten Projektes </w:t>
+      </w:r>
+      <w:proofErr w:type="spellStart"/>
+      <w:r>
+        <w:rPr>
+          <w:rFonts w:cs="Arial"/>
+        </w:rPr>
+        <w:t>GitLab</w:t>
+      </w:r>
+      <w:proofErr w:type="spellEnd"/>
+      <w:r>
+        <w:rPr>
+          <w:rFonts w:cs="Arial"/>
+        </w:rPr>
+        <w:t xml:space="preserve"> verwendet, um die Versionskontrolle für unsere Dateien zu gewährleisten. Dazu haben wir folgende </w:t>
+      </w:r>
+      <w:proofErr w:type="spellStart"/>
       <w:r>
         <w:rPr>
           <w:rFonts w:cs="Arial"/>
@@ -3901,7 +4269,14 @@
         <w:rPr>
           <w:rFonts w:cs="Arial"/>
         </w:rPr>
-        <w:t>ranches erstellt:</w:t>
+        <w:t>ranches</w:t>
+      </w:r>
+      <w:proofErr w:type="spellEnd"/>
+      <w:r>
+        <w:rPr>
+          <w:rFonts w:cs="Arial"/>
+        </w:rPr>
+        <w:t xml:space="preserve"> erstellt:</w:t>
       </w:r>
     </w:p>
     <w:p>
@@ -3917,19 +4292,37 @@
           <w:bCs/>
         </w:rPr>
       </w:pPr>
+      <w:proofErr w:type="spellStart"/>
       <w:r>
         <w:rPr>
           <w:rFonts w:cs="Arial"/>
           <w:b/>
           <w:bCs/>
         </w:rPr>
-        <w:t xml:space="preserve">main: </w:t>
-      </w:r>
-      <w:r>
-        <w:rPr>
-          <w:rFonts w:cs="Arial"/>
-        </w:rPr>
-        <w:t>Hauptbranch, enthält nur funktionierende Zustände</w:t>
+        <w:t>main</w:t>
+      </w:r>
+      <w:proofErr w:type="spellEnd"/>
+      <w:r>
+        <w:rPr>
+          <w:rFonts w:cs="Arial"/>
+          <w:b/>
+          <w:bCs/>
+        </w:rPr>
+        <w:t xml:space="preserve">: </w:t>
+      </w:r>
+      <w:proofErr w:type="spellStart"/>
+      <w:r>
+        <w:rPr>
+          <w:rFonts w:cs="Arial"/>
+        </w:rPr>
+        <w:t>Hauptbranch</w:t>
+      </w:r>
+      <w:proofErr w:type="spellEnd"/>
+      <w:r>
+        <w:rPr>
+          <w:rFonts w:cs="Arial"/>
+        </w:rPr>
+        <w:t>, enthält nur funktionierende Zustände</w:t>
       </w:r>
     </w:p>
     <w:p>
@@ -3944,26 +4337,46 @@
           <w:bCs/>
         </w:rPr>
       </w:pPr>
+      <w:proofErr w:type="spellStart"/>
       <w:r>
         <w:rPr>
           <w:rFonts w:cs="Arial"/>
           <w:b/>
           <w:bCs/>
         </w:rPr>
-        <w:t xml:space="preserve">develop: </w:t>
-      </w:r>
-      <w:r>
-        <w:rPr>
-          <w:rFonts w:cs="Arial"/>
+        <w:t>develop</w:t>
+      </w:r>
+      <w:proofErr w:type="spellEnd"/>
+      <w:r>
+        <w:rPr>
+          <w:rFonts w:cs="Arial"/>
+          <w:b/>
           <w:bCs/>
         </w:rPr>
-        <w:t xml:space="preserve">Entwicklungsbranch, darauf haben wir primär gearbeitet, wir haben uns dagegen entschieden, für jede Entwicklerin einen eigenen </w:t>
-      </w:r>
+        <w:t xml:space="preserve">: </w:t>
+      </w:r>
+      <w:proofErr w:type="spellStart"/>
       <w:r>
         <w:rPr>
           <w:rFonts w:cs="Arial"/>
           <w:bCs/>
         </w:rPr>
+        <w:t>Entwicklungsbranch</w:t>
+      </w:r>
+      <w:proofErr w:type="spellEnd"/>
+      <w:r>
+        <w:rPr>
+          <w:rFonts w:cs="Arial"/>
+          <w:bCs/>
+        </w:rPr>
+        <w:t xml:space="preserve">, darauf haben wir primär gearbeitet, wir haben uns dagegen entschieden, für jede Entwicklerin einen eigenen </w:t>
+      </w:r>
+      <w:proofErr w:type="spellStart"/>
+      <w:r>
+        <w:rPr>
+          <w:rFonts w:cs="Arial"/>
+          <w:bCs/>
+        </w:rPr>
         <w:t>b</w:t>
       </w:r>
       <w:r>
@@ -3971,7 +4384,31 @@
           <w:rFonts w:cs="Arial"/>
           <w:bCs/>
         </w:rPr>
-        <w:t>ranch zu erstellen und deshalb alle auf diesem branch gearbeitet</w:t>
+        <w:t>ranch</w:t>
+      </w:r>
+      <w:proofErr w:type="spellEnd"/>
+      <w:r>
+        <w:rPr>
+          <w:rFonts w:cs="Arial"/>
+          <w:bCs/>
+        </w:rPr>
+        <w:t xml:space="preserve"> zu erstellen und deshalb alle auf diesem </w:t>
+      </w:r>
+      <w:proofErr w:type="spellStart"/>
+      <w:r>
+        <w:rPr>
+          <w:rFonts w:cs="Arial"/>
+          <w:bCs/>
+        </w:rPr>
+        <w:t>branch</w:t>
+      </w:r>
+      <w:proofErr w:type="spellEnd"/>
+      <w:r>
+        <w:rPr>
+          <w:rFonts w:cs="Arial"/>
+          <w:bCs/>
+        </w:rPr>
+        <w:t xml:space="preserve"> gearbeitet</w:t>
       </w:r>
     </w:p>
     <w:p>
@@ -3986,19 +4423,60 @@
           <w:bCs/>
         </w:rPr>
       </w:pPr>
+      <w:proofErr w:type="spellStart"/>
       <w:r>
         <w:rPr>
           <w:rFonts w:cs="Arial"/>
           <w:b/>
         </w:rPr>
-        <w:t xml:space="preserve">develop_with_api: </w:t>
+        <w:t>develop_with_api</w:t>
+      </w:r>
+      <w:proofErr w:type="spellEnd"/>
+      <w:r>
+        <w:rPr>
+          <w:rFonts w:cs="Arial"/>
+          <w:b/>
+        </w:rPr>
+        <w:t xml:space="preserve">: </w:t>
       </w:r>
       <w:r>
         <w:rPr>
           <w:rFonts w:cs="Arial"/>
           <w:bCs/>
         </w:rPr>
-        <w:t>Stand des Entwicklungsbranches vor der Umstrukturierung des Moduls, enthält erste Versuche zur Einbindung der Serverkommunikation, Stand festgehalten, falls wir zu späterem Zeitpunkt die Serverkommunikation doch einbinden möchten</w:t>
+        <w:t xml:space="preserve">Stand des </w:t>
+      </w:r>
+      <w:proofErr w:type="spellStart"/>
+      <w:r>
+        <w:rPr>
+          <w:rFonts w:cs="Arial"/>
+          <w:bCs/>
+        </w:rPr>
+        <w:t>Entwicklungsbranches</w:t>
+      </w:r>
+      <w:proofErr w:type="spellEnd"/>
+      <w:r>
+        <w:rPr>
+          <w:rFonts w:cs="Arial"/>
+          <w:bCs/>
+        </w:rPr>
+        <w:t xml:space="preserve"> vor der Umstrukturierung des Moduls, enthält erste Versuche zur Einbindung der Serverkommunikation, Stand festgehalten, falls wir zu späterem Zeitpunkt die Serverkommunikation doch </w:t>
+      </w:r>
+      <w:proofErr w:type="gramStart"/>
+      <w:r>
+        <w:rPr>
+          <w:rFonts w:cs="Arial"/>
+          <w:bCs/>
+        </w:rPr>
+        <w:t>einbinden</w:t>
+      </w:r>
+      <w:proofErr w:type="gramEnd"/>
+      <w:r>
+        <w:rPr>
+          <w:rFonts w:cs="Arial"/>
+          <w:bCs/>
+        </w:rPr>
+        <w:t xml:space="preserve"> möchten</w:t>
       </w:r>
     </w:p>
     <w:p>
@@ -4013,6 +4491,7 @@
           <w:bCs/>
         </w:rPr>
       </w:pPr>
+      <w:proofErr w:type="spellStart"/>
       <w:r>
         <w:rPr>
           <w:rFonts w:cs="Arial"/>
@@ -4020,12 +4499,45 @@
         </w:rPr>
         <w:t>develop_with_dragndrop</w:t>
       </w:r>
+      <w:proofErr w:type="spellEnd"/>
       <w:r>
         <w:rPr>
           <w:rFonts w:cs="Arial"/>
           <w:bCs/>
         </w:rPr>
-        <w:t>: Stand des Entwicklungsbranches, enthält den Versuch die Spielfigur per Drag &amp; Drop bewegen zu können, falls wir dieses Feature zu einem späteren Zeitpunkt noch fertigstellen möchten</w:t>
+        <w:t xml:space="preserve">: Stand des </w:t>
+      </w:r>
+      <w:proofErr w:type="spellStart"/>
+      <w:r>
+        <w:rPr>
+          <w:rFonts w:cs="Arial"/>
+          <w:bCs/>
+        </w:rPr>
+        <w:t>Entwicklungsbranches</w:t>
+      </w:r>
+      <w:proofErr w:type="spellEnd"/>
+      <w:r>
+        <w:rPr>
+          <w:rFonts w:cs="Arial"/>
+          <w:bCs/>
+        </w:rPr>
+        <w:t xml:space="preserve">, enthält den Versuch die Spielfigur per Drag &amp; Drop bewegen zu können, falls wir dieses Feature zu einem späteren Zeitpunkt noch </w:t>
+      </w:r>
+      <w:proofErr w:type="gramStart"/>
+      <w:r>
+        <w:rPr>
+          <w:rFonts w:cs="Arial"/>
+          <w:bCs/>
+        </w:rPr>
+        <w:t>fertigstellen</w:t>
+      </w:r>
+      <w:proofErr w:type="gramEnd"/>
+      <w:r>
+        <w:rPr>
+          <w:rFonts w:cs="Arial"/>
+          <w:bCs/>
+        </w:rPr>
+        <w:t xml:space="preserve"> möchten</w:t>
       </w:r>
     </w:p>
     <w:p>
@@ -4047,6 +4559,7 @@
         </w:rPr>
         <w:t xml:space="preserve">abgabe-prototyp: </w:t>
       </w:r>
+      <w:proofErr w:type="spellStart"/>
       <w:r>
         <w:rPr>
           <w:rFonts w:cs="Arial"/>
@@ -4057,7 +4570,14 @@
         <w:rPr>
           <w:rFonts w:cs="Arial"/>
         </w:rPr>
-        <w:t xml:space="preserve">ranch zur Abgabe des Prototyps am Ende des HS22. Hält den damaligen Entwicklungsstand fest. </w:t>
+        <w:t>ranch</w:t>
+      </w:r>
+      <w:proofErr w:type="spellEnd"/>
+      <w:r>
+        <w:rPr>
+          <w:rFonts w:cs="Arial"/>
+        </w:rPr>
+        <w:t xml:space="preserve"> zur Abgabe des Prototyps am Ende des HS22. Hält den damaligen Entwicklungsstand fest. </w:t>
       </w:r>
     </w:p>
     <w:p>
@@ -4080,6 +4600,7 @@
         </w:rPr>
         <w:t xml:space="preserve">abgabe-projekt: </w:t>
       </w:r>
+      <w:proofErr w:type="spellStart"/>
       <w:r>
         <w:rPr>
           <w:rFonts w:cs="Arial"/>
@@ -4092,21 +4613,29 @@
           <w:rFonts w:cs="Arial"/>
           <w:bCs/>
         </w:rPr>
-        <w:t>ranch zur Abgabe des gesamten Projektes am Ende des Moduls im FS23</w:t>
-      </w:r>
-    </w:p>
-    <w:p>
-      <w:pPr>
+        <w:t>ranch</w:t>
+      </w:r>
+      <w:proofErr w:type="spellEnd"/>
+      <w:r>
         <w:rPr>
           <w:rFonts w:cs="Arial"/>
           <w:bCs/>
         </w:rPr>
-      </w:pPr>
-      <w:r>
+        <w:t xml:space="preserve"> zur Abgabe des gesamten Projektes am Ende des Moduls im FS23</w:t>
+      </w:r>
+    </w:p>
+    <w:p>
+      <w:pPr>
         <w:rPr>
           <w:rFonts w:cs="Arial"/>
           <w:bCs/>
         </w:rPr>
+      </w:pPr>
+      <w:r>
+        <w:rPr>
+          <w:rFonts w:cs="Arial"/>
+          <w:bCs/>
+        </w:rPr>
         <w:t>Diese Infos und weitere Guidelines sind auch in der Readme.md Datei einsehbar.</w:t>
       </w:r>
     </w:p>
@@ -4145,7 +4674,35 @@
         <w:rPr>
           <w:rFonts w:cs="Arial"/>
         </w:rPr>
-        <w:t>Die Arbeit mit git war für uns alle neu und hat zu Beginn eine gewisse Gewöhnungsphase gebraucht. Vor allem auch die Verwaltung von MS Word und Excel Dateien in git erschien uns zu Beginn fremd, da wir nicht über die IDE (in unserem Fall Visual Studio Code) darauf zugreifen konnten und wir uns eher die Verwendung von Tools wie Google Docs gewöhnt waren</w:t>
+        <w:t xml:space="preserve">Die Arbeit mit </w:t>
+      </w:r>
+      <w:proofErr w:type="spellStart"/>
+      <w:r>
+        <w:rPr>
+          <w:rFonts w:cs="Arial"/>
+        </w:rPr>
+        <w:t>git</w:t>
+      </w:r>
+      <w:proofErr w:type="spellEnd"/>
+      <w:r>
+        <w:rPr>
+          <w:rFonts w:cs="Arial"/>
+        </w:rPr>
+        <w:t xml:space="preserve"> war für uns alle neu und hat zu Beginn eine gewisse Gewöhnungsphase gebraucht. Vor allem auch die Verwaltung von MS Word und Excel Dateien in </w:t>
+      </w:r>
+      <w:proofErr w:type="spellStart"/>
+      <w:r>
+        <w:rPr>
+          <w:rFonts w:cs="Arial"/>
+        </w:rPr>
+        <w:t>git</w:t>
+      </w:r>
+      <w:proofErr w:type="spellEnd"/>
+      <w:r>
+        <w:rPr>
+          <w:rFonts w:cs="Arial"/>
+        </w:rPr>
+        <w:t xml:space="preserve"> erschien uns zu Beginn fremd, da wir nicht über die IDE (in unserem Fall Visual Studio Code) darauf zugreifen konnten und wir uns eher die Verwendung von Tools wie Google Docs gewöhnt waren</w:t>
       </w:r>
       <w:r>
         <w:rPr>
@@ -4157,7 +4714,49 @@
         <w:rPr>
           <w:rFonts w:cs="Arial"/>
         </w:rPr>
-        <w:t xml:space="preserve">mussten wir immer sicherstellen, dass niemand sonst gerade die Word- oder Excel-Dateien bearbeitet, um merge-Konflikte, die unseres Wissens nicht klug zu bearbeiten gewesen wären, zu vermeiden. Bei den Code-files hingegen konnten wir sehr von git profitieren. Durch die fehlende Erfahrung mit git haben wir </w:t>
+        <w:t xml:space="preserve">mussten wir immer sicherstellen, dass niemand sonst gerade die Word- oder Excel-Dateien bearbeitet, um </w:t>
+      </w:r>
+      <w:proofErr w:type="spellStart"/>
+      <w:r>
+        <w:rPr>
+          <w:rFonts w:cs="Arial"/>
+        </w:rPr>
+        <w:t>merge</w:t>
+      </w:r>
+      <w:proofErr w:type="spellEnd"/>
+      <w:r>
+        <w:rPr>
+          <w:rFonts w:cs="Arial"/>
+        </w:rPr>
+        <w:t xml:space="preserve">-Konflikte, die unseres Wissens nicht klug zu bearbeiten gewesen wären, zu vermeiden. Bei den Code-files hingegen konnten wir sehr von </w:t>
+      </w:r>
+      <w:proofErr w:type="spellStart"/>
+      <w:r>
+        <w:rPr>
+          <w:rFonts w:cs="Arial"/>
+        </w:rPr>
+        <w:t>git</w:t>
+      </w:r>
+      <w:proofErr w:type="spellEnd"/>
+      <w:r>
+        <w:rPr>
+          <w:rFonts w:cs="Arial"/>
+        </w:rPr>
+        <w:t xml:space="preserve"> profitieren. Durch die fehlende Erfahrung mit </w:t>
+      </w:r>
+      <w:proofErr w:type="spellStart"/>
+      <w:r>
+        <w:rPr>
+          <w:rFonts w:cs="Arial"/>
+        </w:rPr>
+        <w:t>git</w:t>
+      </w:r>
+      <w:proofErr w:type="spellEnd"/>
+      <w:r>
+        <w:rPr>
+          <w:rFonts w:cs="Arial"/>
+        </w:rPr>
+        <w:t xml:space="preserve"> haben wir </w:t>
       </w:r>
       <w:r>
         <w:rPr>
@@ -4169,26 +4768,90 @@
         <w:rPr>
           <w:rFonts w:cs="Arial"/>
         </w:rPr>
-        <w:t xml:space="preserve">sicherlich nicht das volle Potenzial ausgeschöpft. Wir haben generell möglichst vermieden, zur gleichen Zeit an unterschiedlichen Stellen im Projekt zu arbeiten, um Konflikte zu vermeiden. Hier hätten wir sicher mehr gewagt, wenn wir mit der Benutzung von git vertrauter gewesen wären. </w:t>
-      </w:r>
-    </w:p>
-    <w:p>
-      <w:pPr>
-        <w:rPr>
-          <w:rFonts w:cs="Arial"/>
-        </w:rPr>
-      </w:pPr>
-      <w:r>
-        <w:rPr>
-          <w:rFonts w:cs="Arial"/>
-        </w:rPr>
-        <w:t>Gearbeitet haben wir grösstenteils auf dem develop-branch. Nur vor den Abgaben am Ende der Semester haben wir den Stand in den main-branch gemerged</w:t>
-      </w:r>
-      <w:r>
-        <w:rPr>
-          <w:rFonts w:cs="Arial"/>
-        </w:rPr>
-        <w:t>. Um Zwischenstände wie der der Serverkommunikation oder des manuellen Spielzugs nicht zu verlieren, haben wir diese in separaten branches abgelegt.</w:t>
+        <w:t xml:space="preserve">sicherlich nicht das volle Potenzial ausgeschöpft. Wir haben generell möglichst vermieden, zur gleichen Zeit an unterschiedlichen Stellen im Projekt zu arbeiten, um Konflikte zu vermeiden. Hier hätten wir sicher mehr gewagt, wenn wir mit der Benutzung von </w:t>
+      </w:r>
+      <w:proofErr w:type="spellStart"/>
+      <w:r>
+        <w:rPr>
+          <w:rFonts w:cs="Arial"/>
+        </w:rPr>
+        <w:t>git</w:t>
+      </w:r>
+      <w:proofErr w:type="spellEnd"/>
+      <w:r>
+        <w:rPr>
+          <w:rFonts w:cs="Arial"/>
+        </w:rPr>
+        <w:t xml:space="preserve"> vertrauter gewesen wären. </w:t>
+      </w:r>
+    </w:p>
+    <w:p>
+      <w:pPr>
+        <w:rPr>
+          <w:rFonts w:cs="Arial"/>
+        </w:rPr>
+      </w:pPr>
+      <w:r>
+        <w:rPr>
+          <w:rFonts w:cs="Arial"/>
+        </w:rPr>
+        <w:t xml:space="preserve">Gearbeitet haben wir grösstenteils auf dem </w:t>
+      </w:r>
+      <w:proofErr w:type="spellStart"/>
+      <w:r>
+        <w:rPr>
+          <w:rFonts w:cs="Arial"/>
+        </w:rPr>
+        <w:t>develop-branch</w:t>
+      </w:r>
+      <w:proofErr w:type="spellEnd"/>
+      <w:r>
+        <w:rPr>
+          <w:rFonts w:cs="Arial"/>
+        </w:rPr>
+        <w:t>. Nur vor den Abgaben am Ende der Semester haben wir den Stand in den main-</w:t>
+      </w:r>
+      <w:proofErr w:type="spellStart"/>
+      <w:r>
+        <w:rPr>
+          <w:rFonts w:cs="Arial"/>
+        </w:rPr>
+        <w:t>branch</w:t>
+      </w:r>
+      <w:proofErr w:type="spellEnd"/>
+      <w:r>
+        <w:rPr>
+          <w:rFonts w:cs="Arial"/>
+        </w:rPr>
+        <w:t xml:space="preserve"> </w:t>
+      </w:r>
+      <w:proofErr w:type="spellStart"/>
+      <w:r>
+        <w:rPr>
+          <w:rFonts w:cs="Arial"/>
+        </w:rPr>
+        <w:t>gemerged</w:t>
+      </w:r>
+      <w:proofErr w:type="spellEnd"/>
+      <w:r>
+        <w:rPr>
+          <w:rFonts w:cs="Arial"/>
+        </w:rPr>
+        <w:t xml:space="preserve">. Um Zwischenstände wie der der Serverkommunikation oder des manuellen Spielzugs nicht zu verlieren, haben wir diese in separaten </w:t>
+      </w:r>
+      <w:proofErr w:type="spellStart"/>
+      <w:r>
+        <w:rPr>
+          <w:rFonts w:cs="Arial"/>
+        </w:rPr>
+        <w:t>branches</w:t>
+      </w:r>
+      <w:proofErr w:type="spellEnd"/>
+      <w:r>
+        <w:rPr>
+          <w:rFonts w:cs="Arial"/>
+        </w:rPr>
+        <w:t xml:space="preserve"> abgelegt.</w:t>
       </w:r>
     </w:p>
     <w:p>
@@ -4225,7 +4888,21 @@
         <w:rPr>
           <w:rFonts w:cs="Arial"/>
         </w:rPr>
-        <w:t xml:space="preserve"> weiter mit git zu arbeiten und dadurch die Funktionalitäten und Möglichkeiten noch besser kennenzulernen und ausschöpfen zu können.</w:t>
+        <w:t xml:space="preserve"> weiter mit </w:t>
+      </w:r>
+      <w:proofErr w:type="spellStart"/>
+      <w:r>
+        <w:rPr>
+          <w:rFonts w:cs="Arial"/>
+        </w:rPr>
+        <w:t>git</w:t>
+      </w:r>
+      <w:proofErr w:type="spellEnd"/>
+      <w:r>
+        <w:rPr>
+          <w:rFonts w:cs="Arial"/>
+        </w:rPr>
+        <w:t xml:space="preserve"> zu arbeiten und dadurch die Funktionalitäten und Möglichkeiten noch besser kennenzulernen und ausschöpfen zu können.</w:t>
       </w:r>
     </w:p>
     <w:p>
@@ -4236,6 +4913,7 @@
         </w:rPr>
       </w:pPr>
       <w:bookmarkStart w:id="10" w:name="_Toc136352053"/>
+      <w:commentRangeStart w:id="11"/>
       <w:r>
         <w:rPr>
           <w:rFonts w:cs="Arial"/>
@@ -4244,6 +4922,15 @@
         <w:t>Reflexion</w:t>
       </w:r>
       <w:bookmarkEnd w:id="10"/>
+      <w:commentRangeEnd w:id="11"/>
+      <w:r>
+        <w:rPr>
+          <w:rStyle w:val="Kommentarzeichen"/>
+          <w:rFonts w:eastAsiaTheme="minorHAnsi" w:cstheme="minorBidi"/>
+          <w:color w:val="auto"/>
+        </w:rPr>
+        <w:commentReference w:id="11"/>
+      </w:r>
     </w:p>
     <w:p>
       <w:pPr>
@@ -4337,6 +5024,7 @@
         </w:rPr>
         <w:t xml:space="preserve">Die eigene Spielfigur wird selbst auf das gewürfelte Feld gesetzt (entweder durch Anklicken des entsprechenden Feldes oder per </w:t>
       </w:r>
+      <w:proofErr w:type="spellStart"/>
       <w:r>
         <w:rPr>
           <w:rFonts w:cs="Arial"/>
@@ -4345,6 +5033,7 @@
         </w:rPr>
         <w:t>Drag&amp;Drop</w:t>
       </w:r>
+      <w:proofErr w:type="spellEnd"/>
       <w:r>
         <w:rPr>
           <w:rFonts w:cs="Arial"/>
@@ -4371,7 +5060,25 @@
           <w:color w:val="222222"/>
           <w:shd w:val="clear" w:color="auto" w:fill="FFFFFF"/>
         </w:rPr>
-        <w:t>Der Spielstand und die Spielernamen werden im Storage gespeichert, sodass die Seite auch nach einem refresh wieder auf dem gleichen Stand ist.</w:t>
+        <w:t xml:space="preserve">Der Spielstand und die Spielernamen werden im Storage gespeichert, sodass die Seite auch nach einem </w:t>
+      </w:r>
+      <w:proofErr w:type="spellStart"/>
+      <w:r>
+        <w:rPr>
+          <w:rFonts w:cs="Arial"/>
+          <w:color w:val="222222"/>
+          <w:shd w:val="clear" w:color="auto" w:fill="FFFFFF"/>
+        </w:rPr>
+        <w:t>refresh</w:t>
+      </w:r>
+      <w:proofErr w:type="spellEnd"/>
+      <w:r>
+        <w:rPr>
+          <w:rFonts w:cs="Arial"/>
+          <w:color w:val="222222"/>
+          <w:shd w:val="clear" w:color="auto" w:fill="FFFFFF"/>
+        </w:rPr>
+        <w:t xml:space="preserve"> wieder auf dem gleichen Stand ist.</w:t>
       </w:r>
     </w:p>
     <w:p>
@@ -4398,40 +5105,82 @@
         </w:rPr>
         <w:t>alle ausser eines wie geplant umsetzen. Das Vorhaben</w:t>
       </w:r>
-      <w:commentRangeStart w:id="11"/>
       <w:commentRangeStart w:id="12"/>
-      <w:r>
-        <w:rPr>
-          <w:rFonts w:cs="Arial"/>
-        </w:rPr>
-        <w:t>, den Spielern zu ermöglichen ihre Figur selbst zu bewegen (entweder per Drag&amp;Drop oder durch Anklicken des Landefelds), um das Spiel interaktiver zu machen, konnten wir leider nicht vollenden. Aus persönlichen Gründen kamen wir erst spät im Semester dazu, mit der Umsetzung dieses Features zu beginnen. Dabei stellte sich jedoch heraus, dass dieses Feature nicht so einfach umsetzbar war. Die Implementierung hat zu Timing-Problemen geführt. Beim Versuch diese Probleme zu beheben, entstanden jedoch weitere Probleme. Da wir es ohne Hilfe nicht schafften, das Feature vollständig einzubauen und leider keine Zeit mehr für ein Coaching blieb, vereinbarten wir mit der Dozentin zu unserer grossen Erleichterung, das Feature wegzulassen. Den bisher umgesetzten Stand haben wir jedoch in einem separaten branch (develop_with_dragndrop) eingecheckt, damit zu einem späteren Zeitpunkt daran weitergearbeitet werden könnte. Ausserdem sind unsere Bemühungen so auch für die Dozentin sichtbar.</w:t>
-      </w:r>
-      <w:commentRangeEnd w:id="11"/>
+      <w:commentRangeStart w:id="13"/>
+      <w:r>
+        <w:rPr>
+          <w:rFonts w:cs="Arial"/>
+        </w:rPr>
+        <w:t xml:space="preserve">, den Spielern zu ermöglichen ihre Figur selbst zu bewegen (entweder per </w:t>
+      </w:r>
+      <w:proofErr w:type="spellStart"/>
+      <w:r>
+        <w:rPr>
+          <w:rFonts w:cs="Arial"/>
+        </w:rPr>
+        <w:t>Drag&amp;Drop</w:t>
+      </w:r>
+      <w:proofErr w:type="spellEnd"/>
+      <w:r>
+        <w:rPr>
+          <w:rFonts w:cs="Arial"/>
+        </w:rPr>
+        <w:t xml:space="preserve"> oder durch Anklicken des Landefelds), um das Spiel interaktiver zu machen, konnten wir leider nicht vollenden. Aus persönlichen Gründen kamen wir erst spät im Semester dazu, mit der Umsetzung dieses Features zu beginnen. Dabei stellte sich jedoch heraus, dass dieses Feature nicht so einfach umsetzbar war. Die Implementierung hat zu Timing-Problemen geführt. Beim Versuch diese Probleme zu beheben, entstanden jedoch weitere Probleme. Da wir es ohne Hilfe nicht schafften, das Feature vollständig einzubauen und leider keine Zeit mehr für ein Coaching blieb, vereinbarten wir mit der Dozentin zu unserer grossen Erleichterung, das Feature wegzulassen. Den bisher umgesetzten Stand haben wir jedoch in einem separaten </w:t>
+      </w:r>
+      <w:proofErr w:type="spellStart"/>
+      <w:r>
+        <w:rPr>
+          <w:rFonts w:cs="Arial"/>
+        </w:rPr>
+        <w:t>branch</w:t>
+      </w:r>
+      <w:proofErr w:type="spellEnd"/>
+      <w:r>
+        <w:rPr>
+          <w:rFonts w:cs="Arial"/>
+        </w:rPr>
+        <w:t xml:space="preserve"> (</w:t>
+      </w:r>
+      <w:proofErr w:type="spellStart"/>
+      <w:r>
+        <w:rPr>
+          <w:rFonts w:cs="Arial"/>
+        </w:rPr>
+        <w:t>develop_with_dragndrop</w:t>
+      </w:r>
+      <w:proofErr w:type="spellEnd"/>
+      <w:r>
+        <w:rPr>
+          <w:rFonts w:cs="Arial"/>
+        </w:rPr>
+        <w:t>) eingecheckt, damit zu einem späteren Zeitpunkt daran weitergearbeitet werden könnte. Ausserdem sind unsere Bemühungen so auch für die Dozentin sichtbar.</w:t>
+      </w:r>
+      <w:commentRangeEnd w:id="12"/>
       <w:r>
         <w:rPr>
           <w:rStyle w:val="Kommentarzeichen"/>
           <w:rFonts w:cs="Arial"/>
         </w:rPr>
-        <w:commentReference w:id="11"/>
-      </w:r>
-      <w:commentRangeEnd w:id="12"/>
+        <w:commentReference w:id="12"/>
+      </w:r>
+      <w:commentRangeEnd w:id="13"/>
       <w:r>
         <w:rPr>
           <w:rStyle w:val="Kommentarzeichen"/>
           <w:rFonts w:cs="Arial"/>
         </w:rPr>
-        <w:commentReference w:id="12"/>
-      </w:r>
-    </w:p>
-    <w:p>
-      <w:pPr>
-        <w:rPr>
-          <w:rFonts w:cs="Arial"/>
-        </w:rPr>
-      </w:pPr>
-      <w:commentRangeStart w:id="13"/>
+        <w:commentReference w:id="13"/>
+      </w:r>
+    </w:p>
+    <w:p>
+      <w:pPr>
+        <w:rPr>
+          <w:rFonts w:cs="Arial"/>
+        </w:rPr>
+      </w:pPr>
       <w:commentRangeStart w:id="14"/>
       <w:commentRangeStart w:id="15"/>
+      <w:commentRangeStart w:id="16"/>
       <w:r>
         <w:rPr>
           <w:rFonts w:cs="Arial"/>
@@ -4460,7 +5209,35 @@
         <w:rPr>
           <w:rFonts w:cs="Arial"/>
         </w:rPr>
-        <w:t>Auch die unterschiedliche Darstellung bei dark bzw. light mode im Browser bereichert das Benutzererlebnis. Anstelle von Leitern haben w</w:t>
+        <w:t xml:space="preserve">Auch die unterschiedliche Darstellung bei </w:t>
+      </w:r>
+      <w:proofErr w:type="spellStart"/>
+      <w:r>
+        <w:rPr>
+          <w:rFonts w:cs="Arial"/>
+        </w:rPr>
+        <w:t>dark</w:t>
+      </w:r>
+      <w:proofErr w:type="spellEnd"/>
+      <w:r>
+        <w:rPr>
+          <w:rFonts w:cs="Arial"/>
+        </w:rPr>
+        <w:t xml:space="preserve"> bzw. light </w:t>
+      </w:r>
+      <w:proofErr w:type="spellStart"/>
+      <w:r>
+        <w:rPr>
+          <w:rFonts w:cs="Arial"/>
+        </w:rPr>
+        <w:t>mode</w:t>
+      </w:r>
+      <w:proofErr w:type="spellEnd"/>
+      <w:r>
+        <w:rPr>
+          <w:rFonts w:cs="Arial"/>
+        </w:rPr>
+        <w:t xml:space="preserve"> im Browser bereichert das Benutzererlebnis. Anstelle von Leitern haben w</w:t>
       </w:r>
       <w:r>
         <w:rPr>
@@ -4474,34 +5251,48 @@
         </w:rPr>
         <w:t>um dem Spiel nochmals eine persönliche Note zu geben.</w:t>
       </w:r>
-      <w:commentRangeStart w:id="16"/>
       <w:commentRangeStart w:id="17"/>
-      <w:commentRangeEnd w:id="16"/>
+      <w:commentRangeStart w:id="18"/>
+      <w:commentRangeEnd w:id="17"/>
       <w:r>
         <w:rPr>
           <w:rStyle w:val="Kommentarzeichen"/>
         </w:rPr>
-        <w:commentReference w:id="16"/>
-      </w:r>
-      <w:commentRangeEnd w:id="17"/>
+        <w:commentReference w:id="17"/>
+      </w:r>
+      <w:commentRangeEnd w:id="18"/>
       <w:r>
         <w:rPr>
           <w:rStyle w:val="Kommentarzeichen"/>
         </w:rPr>
-        <w:commentReference w:id="17"/>
-      </w:r>
-    </w:p>
-    <w:p>
-      <w:pPr>
-        <w:rPr>
-          <w:rFonts w:cs="Arial"/>
-        </w:rPr>
-      </w:pPr>
-      <w:r>
-        <w:rPr>
-          <w:rFonts w:cs="Arial"/>
-        </w:rPr>
-        <w:t xml:space="preserve">In der Darstellung haben wir jedoch noch zwei Aspekte, welche uns stören, wir zeitlich aber nicht mehr in der Lage waren zu beheben. Einerseits passiert es, dass </w:t>
+        <w:commentReference w:id="18"/>
+      </w:r>
+    </w:p>
+    <w:p>
+      <w:pPr>
+        <w:rPr>
+          <w:rFonts w:cs="Arial"/>
+        </w:rPr>
+      </w:pPr>
+      <w:r>
+        <w:rPr>
+          <w:rFonts w:cs="Arial"/>
+        </w:rPr>
+        <w:t xml:space="preserve">In der Darstellung haben wir jedoch noch zwei Aspekte, welche uns stören, wir </w:t>
+      </w:r>
+      <w:proofErr w:type="gramStart"/>
+      <w:r>
+        <w:rPr>
+          <w:rFonts w:cs="Arial"/>
+        </w:rPr>
+        <w:t>zeitlich</w:t>
+      </w:r>
+      <w:proofErr w:type="gramEnd"/>
+      <w:r>
+        <w:rPr>
+          <w:rFonts w:cs="Arial"/>
+        </w:rPr>
+        <w:t xml:space="preserve"> aber nicht mehr in der Lage waren zu beheben. Einerseits passiert es, dass </w:t>
       </w:r>
       <w:r>
         <w:rPr>
@@ -4553,7 +5344,7 @@
         <w:t xml:space="preserve"> Doch auch das könnte man mit ein wenig mehr Zeit noch optimieren.</w:t>
       </w:r>
     </w:p>
-    <w:commentRangeEnd w:id="13"/>
+    <w:commentRangeEnd w:id="14"/>
     <w:p>
       <w:pPr>
         <w:rPr>
@@ -4565,22 +5356,22 @@
           <w:rStyle w:val="Kommentarzeichen"/>
           <w:rFonts w:cs="Arial"/>
         </w:rPr>
-        <w:commentReference w:id="13"/>
-      </w:r>
-      <w:commentRangeEnd w:id="14"/>
+        <w:commentReference w:id="14"/>
+      </w:r>
+      <w:commentRangeEnd w:id="15"/>
       <w:r>
         <w:rPr>
           <w:rStyle w:val="Kommentarzeichen"/>
           <w:rFonts w:cs="Arial"/>
         </w:rPr>
-        <w:commentReference w:id="14"/>
-      </w:r>
-      <w:commentRangeEnd w:id="15"/>
+        <w:commentReference w:id="15"/>
+      </w:r>
+      <w:commentRangeEnd w:id="16"/>
       <w:r>
         <w:rPr>
           <w:rStyle w:val="Kommentarzeichen"/>
         </w:rPr>
-        <w:commentReference w:id="15"/>
+        <w:commentReference w:id="16"/>
       </w:r>
       <w:r>
         <w:rPr>
@@ -4588,8 +5379,8 @@
         </w:rPr>
         <w:t xml:space="preserve">Gruppendynamisch gab es bei uns eher wenig Probleme, zumindest keine mit denen wir nicht umgehen konnten. </w:t>
       </w:r>
-      <w:commentRangeStart w:id="18"/>
       <w:commentRangeStart w:id="19"/>
+      <w:commentRangeStart w:id="20"/>
       <w:r>
         <w:rPr>
           <w:rFonts w:cs="Arial"/>
@@ -4620,21 +5411,21 @@
         </w:rPr>
         <w:t xml:space="preserve"> so in Ordnung.</w:t>
       </w:r>
-      <w:commentRangeEnd w:id="18"/>
+      <w:commentRangeEnd w:id="19"/>
       <w:r>
         <w:rPr>
           <w:rStyle w:val="Kommentarzeichen"/>
           <w:rFonts w:cs="Arial"/>
         </w:rPr>
-        <w:commentReference w:id="18"/>
-      </w:r>
-      <w:commentRangeEnd w:id="19"/>
+        <w:commentReference w:id="19"/>
+      </w:r>
+      <w:commentRangeEnd w:id="20"/>
       <w:r>
         <w:rPr>
           <w:rStyle w:val="Kommentarzeichen"/>
           <w:rFonts w:cs="Arial"/>
         </w:rPr>
-        <w:commentReference w:id="19"/>
+        <w:commentReference w:id="20"/>
       </w:r>
       <w:r>
         <w:rPr>
@@ -4671,33 +5462,215 @@
         <w:rPr>
           <w:rFonts w:cs="Arial"/>
         </w:rPr>
-        <w:t>Die Ordner wollten wir ursprünglich ein wenig anders strukturieren. Wir wollten von den html-Dateien eigentlich nur index.html im root-Verzeichnis, die restlichen sollten unter assets im Ordner html abgelegt werden. Doch da machte uns der Browser Firefox einen Strich durch die Rechnung. Nur wenn index.html und spiel.html im selben Ordner lagen, blieben die auf der Startseite eingegebenen Werte im SessionStorage gespeichert. Wenn spiel.html wie geplant in einem Unterordner abgelegt wurde, wurde der SessionStorage jeweils beim Wechsel von der Startseite zum Spiel in Firefox gelöscht und dadurch fehlten im Spiel die Spielfiguren. Um das Problem zu lösen, verschoben wir die spiel.html-Datei deshalb wieder in das root-Verzeichnis zurück.</w:t>
-      </w:r>
-    </w:p>
-    <w:p>
-      <w:pPr>
-        <w:rPr>
-          <w:rFonts w:cs="Arial"/>
-        </w:rPr>
-      </w:pPr>
-      <w:r>
-        <w:rPr>
-          <w:rFonts w:cs="Arial"/>
-        </w:rPr>
-        <w:t>Für die Versionsverwaltung der Word- und Excel-Dateien wäre es vermutlich sinnvoller gewesen, weiterhin mit gewohnten Tools wie Google Docs zu arbeiten und erst fertige Stände im Repository abzulegen. So hätte man zwar nicht alles in einem System gehabt, die Änderungen an diesen Dateien wären jedoch immerhin in einem Änderungsverlauf sichtbar gewesen und es wäre möglich gewesen, gemeinsam an derselben Datei zu arbeiten. Auch die Grösse der commits sowie die commit-messages hätten wir besser lösen können. Wir tendierten dazu, verschiedene Änderungen in einem commit zu pushen. Dadurch waren auch die commit-messages eher ungenau. Das würden wir bei einem nächsten Projekt versuchen besser zu machen. Des Weiteren haben wir den main-branch zu wenig aktiv weitergeführt. Wir hätten regelmässiger die funktionierenden Zustände mergen sollen. Stattdessen haben wir den main bis zu den Abgaben vernachlässigt. Auch das würden wir bei einem nächsten Mal anders handhaben.</w:t>
-      </w:r>
-    </w:p>
-    <w:p>
-      <w:pPr>
-        <w:rPr>
-          <w:rFonts w:cs="Arial"/>
-        </w:rPr>
-      </w:pPr>
-      <w:r>
-        <w:rPr>
-          <w:rFonts w:cs="Arial"/>
-        </w:rPr>
-        <w:t>Code reviews wie sie in IT-Projekten gängig sind, haben wir nicht durchgeführt. Wir haben uns jedoch regelmässig ausgetauscht und auf den neusten Stand gebracht, meistens wurden die gemachten Änderungen auch noch kurz gemeinsam angeschaut und erklärt, damit sie von allen verstanden wurden. Das Testen Codes wurde fortlaufend gemacht.</w:t>
+        <w:t xml:space="preserve">Die Ordner wollten wir ursprünglich ein wenig anders strukturieren. Wir wollten von den </w:t>
+      </w:r>
+      <w:proofErr w:type="spellStart"/>
+      <w:r>
+        <w:rPr>
+          <w:rFonts w:cs="Arial"/>
+        </w:rPr>
+        <w:t>html</w:t>
+      </w:r>
+      <w:proofErr w:type="spellEnd"/>
+      <w:r>
+        <w:rPr>
+          <w:rFonts w:cs="Arial"/>
+        </w:rPr>
+        <w:t xml:space="preserve">-Dateien eigentlich nur index.html im root-Verzeichnis, die restlichen sollten unter </w:t>
+      </w:r>
+      <w:proofErr w:type="spellStart"/>
+      <w:r>
+        <w:rPr>
+          <w:rFonts w:cs="Arial"/>
+        </w:rPr>
+        <w:t>assets</w:t>
+      </w:r>
+      <w:proofErr w:type="spellEnd"/>
+      <w:r>
+        <w:rPr>
+          <w:rFonts w:cs="Arial"/>
+        </w:rPr>
+        <w:t xml:space="preserve"> im Ordner </w:t>
+      </w:r>
+      <w:proofErr w:type="spellStart"/>
+      <w:r>
+        <w:rPr>
+          <w:rFonts w:cs="Arial"/>
+        </w:rPr>
+        <w:t>html</w:t>
+      </w:r>
+      <w:proofErr w:type="spellEnd"/>
+      <w:r>
+        <w:rPr>
+          <w:rFonts w:cs="Arial"/>
+        </w:rPr>
+        <w:t xml:space="preserve"> abgelegt werden. Doch da machte uns der Browser Firefox einen Strich durch die Rechnung. Nur wenn index.html und spiel.html im selben Ordner lagen, blieben die auf der Startseite eingegebenen Werte im </w:t>
+      </w:r>
+      <w:proofErr w:type="spellStart"/>
+      <w:r>
+        <w:rPr>
+          <w:rFonts w:cs="Arial"/>
+        </w:rPr>
+        <w:t>SessionStorage</w:t>
+      </w:r>
+      <w:proofErr w:type="spellEnd"/>
+      <w:r>
+        <w:rPr>
+          <w:rFonts w:cs="Arial"/>
+        </w:rPr>
+        <w:t xml:space="preserve"> gespeichert. Wenn spiel.html wie geplant in einem Unterordner abgelegt wurde, wurde der </w:t>
+      </w:r>
+      <w:proofErr w:type="spellStart"/>
+      <w:r>
+        <w:rPr>
+          <w:rFonts w:cs="Arial"/>
+        </w:rPr>
+        <w:t>SessionStorage</w:t>
+      </w:r>
+      <w:proofErr w:type="spellEnd"/>
+      <w:r>
+        <w:rPr>
+          <w:rFonts w:cs="Arial"/>
+        </w:rPr>
+        <w:t xml:space="preserve"> jeweils beim Wechsel von der Startseite zum Spiel in Firefox gelöscht und dadurch fehlten im Spiel die Spielfiguren. Um das Problem zu lösen, verschoben wir die spiel.html-Datei deshalb wieder in das root-Verzeichnis zurück.</w:t>
+      </w:r>
+    </w:p>
+    <w:p>
+      <w:pPr>
+        <w:rPr>
+          <w:rFonts w:cs="Arial"/>
+        </w:rPr>
+      </w:pPr>
+      <w:r>
+        <w:rPr>
+          <w:rFonts w:cs="Arial"/>
+        </w:rPr>
+        <w:t xml:space="preserve">Für die Versionsverwaltung der Word- und Excel-Dateien wäre es vermutlich sinnvoller gewesen, weiterhin mit gewohnten Tools wie Google Docs zu arbeiten und erst fertige Stände im Repository abzulegen. So hätte man zwar nicht alles in einem System gehabt, die Änderungen an diesen Dateien wären jedoch immerhin in einem Änderungsverlauf sichtbar gewesen und es wäre möglich gewesen, gemeinsam an derselben Datei zu arbeiten. Auch die Grösse der </w:t>
+      </w:r>
+      <w:proofErr w:type="spellStart"/>
+      <w:r>
+        <w:rPr>
+          <w:rFonts w:cs="Arial"/>
+        </w:rPr>
+        <w:t>commits</w:t>
+      </w:r>
+      <w:proofErr w:type="spellEnd"/>
+      <w:r>
+        <w:rPr>
+          <w:rFonts w:cs="Arial"/>
+        </w:rPr>
+        <w:t xml:space="preserve"> sowie die </w:t>
+      </w:r>
+      <w:proofErr w:type="spellStart"/>
+      <w:r>
+        <w:rPr>
+          <w:rFonts w:cs="Arial"/>
+        </w:rPr>
+        <w:t>commit</w:t>
+      </w:r>
+      <w:proofErr w:type="spellEnd"/>
+      <w:r>
+        <w:rPr>
+          <w:rFonts w:cs="Arial"/>
+        </w:rPr>
+        <w:t xml:space="preserve">-messages hätten wir besser lösen können. Wir tendierten dazu, verschiedene Änderungen in einem </w:t>
+      </w:r>
+      <w:proofErr w:type="spellStart"/>
+      <w:r>
+        <w:rPr>
+          <w:rFonts w:cs="Arial"/>
+        </w:rPr>
+        <w:t>commit</w:t>
+      </w:r>
+      <w:proofErr w:type="spellEnd"/>
+      <w:r>
+        <w:rPr>
+          <w:rFonts w:cs="Arial"/>
+        </w:rPr>
+        <w:t xml:space="preserve"> zu pushen. Dadurch waren auch die </w:t>
+      </w:r>
+      <w:proofErr w:type="spellStart"/>
+      <w:r>
+        <w:rPr>
+          <w:rFonts w:cs="Arial"/>
+        </w:rPr>
+        <w:t>commit</w:t>
+      </w:r>
+      <w:proofErr w:type="spellEnd"/>
+      <w:r>
+        <w:rPr>
+          <w:rFonts w:cs="Arial"/>
+        </w:rPr>
+        <w:t>-messages eher ungenau. Das würden wir bei einem nächsten Projekt versuchen besser zu machen. Des Weiteren haben wir den main-</w:t>
+      </w:r>
+      <w:proofErr w:type="spellStart"/>
+      <w:r>
+        <w:rPr>
+          <w:rFonts w:cs="Arial"/>
+        </w:rPr>
+        <w:t>branch</w:t>
+      </w:r>
+      <w:proofErr w:type="spellEnd"/>
+      <w:r>
+        <w:rPr>
+          <w:rFonts w:cs="Arial"/>
+        </w:rPr>
+        <w:t xml:space="preserve"> zu wenig aktiv weitergeführt. Wir hätten regelmässiger die funktionierenden Zustände </w:t>
+      </w:r>
+      <w:proofErr w:type="spellStart"/>
+      <w:r>
+        <w:rPr>
+          <w:rFonts w:cs="Arial"/>
+        </w:rPr>
+        <w:t>mergen</w:t>
+      </w:r>
+      <w:proofErr w:type="spellEnd"/>
+      <w:r>
+        <w:rPr>
+          <w:rFonts w:cs="Arial"/>
+        </w:rPr>
+        <w:t xml:space="preserve"> sollen. Stattdessen haben wir den </w:t>
+      </w:r>
+      <w:proofErr w:type="spellStart"/>
+      <w:r>
+        <w:rPr>
+          <w:rFonts w:cs="Arial"/>
+        </w:rPr>
+        <w:t>main</w:t>
+      </w:r>
+      <w:proofErr w:type="spellEnd"/>
+      <w:r>
+        <w:rPr>
+          <w:rFonts w:cs="Arial"/>
+        </w:rPr>
+        <w:t xml:space="preserve"> bis zu den Abgaben vernachlässigt. Auch das würden wir bei einem nächsten Mal anders handhaben.</w:t>
+      </w:r>
+    </w:p>
+    <w:p>
+      <w:pPr>
+        <w:rPr>
+          <w:rFonts w:cs="Arial"/>
+        </w:rPr>
+      </w:pPr>
+      <w:r>
+        <w:rPr>
+          <w:rFonts w:cs="Arial"/>
+        </w:rPr>
+        <w:t xml:space="preserve">Code </w:t>
+      </w:r>
+      <w:proofErr w:type="spellStart"/>
+      <w:r>
+        <w:rPr>
+          <w:rFonts w:cs="Arial"/>
+        </w:rPr>
+        <w:t>reviews</w:t>
+      </w:r>
+      <w:proofErr w:type="spellEnd"/>
+      <w:r>
+        <w:rPr>
+          <w:rFonts w:cs="Arial"/>
+        </w:rPr>
+        <w:t xml:space="preserve"> wie sie in IT-Projekten gängig sind, haben wir nicht durchgeführt. Wir haben uns jedoch regelmässig ausgetauscht und auf den neusten Stand gebracht, meistens wurden die gemachten Änderungen auch noch kurz gemeinsam angeschaut und erklärt, damit sie von allen verstanden wurden. Das Testen Codes wurde fortlaufend gemacht.</w:t>
       </w:r>
     </w:p>
     <w:p>
@@ -4714,14 +5687,22 @@
           <w:rFonts w:cs="Arial"/>
         </w:rPr>
       </w:pPr>
-      <w:bookmarkStart w:id="20" w:name="_Toc136352054"/>
-      <w:r>
-        <w:rPr>
-          <w:rFonts w:cs="Arial"/>
-        </w:rPr>
-        <w:t>Persönliche Learnings</w:t>
-      </w:r>
-      <w:bookmarkEnd w:id="20"/>
+      <w:bookmarkStart w:id="21" w:name="_Toc136352054"/>
+      <w:r>
+        <w:rPr>
+          <w:rFonts w:cs="Arial"/>
+        </w:rPr>
+        <w:t xml:space="preserve">Persönliche </w:t>
+      </w:r>
+      <w:proofErr w:type="spellStart"/>
+      <w:r>
+        <w:rPr>
+          <w:rFonts w:cs="Arial"/>
+        </w:rPr>
+        <w:t>Learnings</w:t>
+      </w:r>
+      <w:bookmarkEnd w:id="21"/>
+      <w:proofErr w:type="spellEnd"/>
     </w:p>
     <w:p>
       <w:pPr>
@@ -4752,7 +5733,21 @@
         <w:rPr>
           <w:rFonts w:cs="Arial"/>
         </w:rPr>
-        <w:t xml:space="preserve">Wie bereits oben erwähnt, habe ich selbst eher wenig Sicherheit in der Programmierung von Javascript erlangt. Die Struktur des Unterrichts hat für mich nicht gepasst, in </w:t>
+        <w:t xml:space="preserve">Wie bereits oben erwähnt, habe ich selbst eher wenig Sicherheit in der Programmierung von </w:t>
+      </w:r>
+      <w:proofErr w:type="spellStart"/>
+      <w:r>
+        <w:rPr>
+          <w:rFonts w:cs="Arial"/>
+        </w:rPr>
+        <w:t>Javascript</w:t>
+      </w:r>
+      <w:proofErr w:type="spellEnd"/>
+      <w:r>
+        <w:rPr>
+          <w:rFonts w:cs="Arial"/>
+        </w:rPr>
+        <w:t xml:space="preserve"> erlangt. Die Struktur des Unterrichts hat für mich nicht gepasst, in </w:t>
       </w:r>
       <w:r>
         <w:rPr>
@@ -4803,7 +5798,21 @@
         <w:rPr>
           <w:rFonts w:cs="Arial"/>
         </w:rPr>
-        <w:t>Der Start in die Programmierung im ersten Semester war ziemlich holprig. Gleich wie bei Morena hatte ich das Gefühl, die Theorie verstanden zu haben, bei der selbständigen Umsetzung hatte ich jedoch Probleme. Durch die Repetition, das gemeinsame Coden in der Gruppe, die Coaching-Sessions mit den Dozierenden und das selbständige Ausprobieren habe ich jedoch sehr viel dazugelernt und immer besser verstanden, wie der Code geschrieben werden musste, um das gewünschte Ergebnis zu erhalten. Ab Mitte des zweiten Semesters fühlte ich mich schon viel sicherer und hatte Freude am Schreiben des Codes, was unter anderem an den Erfolgserlebnissen lag, wenn ich etwas geschafft hatte wie gewünscht umzusetzen. Auch bei der Arbeit mit GitLab habe ich einiges dazugelernt und werde das Tool bestimmt auch in Zukunft für nutzen.</w:t>
+        <w:t xml:space="preserve">Der Start in die Programmierung im ersten Semester war ziemlich holprig. Gleich wie bei Morena hatte ich das Gefühl, die Theorie verstanden zu haben, bei der selbständigen Umsetzung hatte ich jedoch Probleme. Durch die Repetition, das gemeinsame Coden in der Gruppe, die Coaching-Sessions mit den Dozierenden und das selbständige Ausprobieren habe ich jedoch sehr viel dazugelernt und immer besser verstanden, wie der Code geschrieben werden musste, um das gewünschte Ergebnis zu erhalten. Ab Mitte des zweiten Semesters fühlte ich mich schon viel sicherer und hatte Freude am Schreiben des Codes, was unter anderem an den Erfolgserlebnissen lag, wenn ich etwas geschafft hatte wie gewünscht umzusetzen. Auch bei der Arbeit mit </w:t>
+      </w:r>
+      <w:proofErr w:type="spellStart"/>
+      <w:r>
+        <w:rPr>
+          <w:rFonts w:cs="Arial"/>
+        </w:rPr>
+        <w:t>GitLab</w:t>
+      </w:r>
+      <w:proofErr w:type="spellEnd"/>
+      <w:r>
+        <w:rPr>
+          <w:rFonts w:cs="Arial"/>
+        </w:rPr>
+        <w:t xml:space="preserve"> habe ich einiges dazugelernt und werde das Tool bestimmt auch in Zukunft für nutzen.</w:t>
       </w:r>
     </w:p>
     <w:p>
@@ -4862,7 +5871,7 @@
           <w:rFonts w:cs="Arial"/>
         </w:rPr>
       </w:pPr>
-      <w:bookmarkStart w:id="21" w:name="_Toc136352055"/>
+      <w:bookmarkStart w:id="22" w:name="_Toc136352055"/>
       <w:r>
         <w:rPr>
           <w:rFonts w:cs="Arial"/>
@@ -4870,7 +5879,7 @@
         <w:lastRenderedPageBreak/>
         <w:t>Ausblick</w:t>
       </w:r>
-      <w:bookmarkEnd w:id="21"/>
+      <w:bookmarkEnd w:id="22"/>
     </w:p>
     <w:p>
       <w:pPr>
@@ -4927,7 +5936,21 @@
         <w:rPr>
           <w:rFonts w:cs="Arial"/>
         </w:rPr>
-        <w:t>Die Fertigstellung des begonnenen manuellen Spielzugs, damit die Spielfiguren per Drag&amp;Drop oder durch Anklicken des Feldes bewegt werden können.</w:t>
+        <w:t xml:space="preserve">Die Fertigstellung des begonnenen manuellen Spielzugs, damit die Spielfiguren per </w:t>
+      </w:r>
+      <w:proofErr w:type="spellStart"/>
+      <w:r>
+        <w:rPr>
+          <w:rFonts w:cs="Arial"/>
+        </w:rPr>
+        <w:t>Drag&amp;Drop</w:t>
+      </w:r>
+      <w:proofErr w:type="spellEnd"/>
+      <w:r>
+        <w:rPr>
+          <w:rFonts w:cs="Arial"/>
+        </w:rPr>
+        <w:t xml:space="preserve"> oder durch Anklicken des Feldes bewegt werden können.</w:t>
       </w:r>
     </w:p>
     <w:p>
@@ -5053,7 +6076,7 @@
           <w:rFonts w:cs="Arial"/>
         </w:rPr>
       </w:pPr>
-      <w:bookmarkStart w:id="22" w:name="_Toc136352056"/>
+      <w:bookmarkStart w:id="23" w:name="_Toc136352056"/>
       <w:r>
         <w:rPr>
           <w:rFonts w:cs="Arial"/>
@@ -5073,7 +6096,7 @@
         </w:rPr>
         <w:t>tliche Erklärung</w:t>
       </w:r>
-      <w:bookmarkEnd w:id="22"/>
+      <w:bookmarkEnd w:id="23"/>
     </w:p>
     <w:p>
       <w:pPr>
@@ -5765,23 +6788,7 @@
       </w:r>
     </w:p>
   </w:comment>
-  <w:comment w:id="11" w:author="Morena Sager" w:date="2023-05-28T18:47:00Z" w:initials="MS">
-    <w:p>
-      <w:pPr>
-        <w:pStyle w:val="Kommentartext"/>
-      </w:pPr>
-      <w:r>
-        <w:rPr>
-          <w:rStyle w:val="Kommentarzeichen"/>
-        </w:rPr>
-        <w:annotationRef/>
-      </w:r>
-      <w:r>
-        <w:t>Lieber zu «was hat funktioniert»?</w:t>
-      </w:r>
-    </w:p>
-  </w:comment>
-  <w:comment w:id="12" w:author="Wagner Yara" w:date="2023-05-30T14:25:00Z" w:initials="WY">
+  <w:comment w:id="11" w:author="Wagner Yara" w:date="2023-05-30T18:22:00Z" w:initials="WY">
     <w:p>
       <w:pPr>
         <w:pStyle w:val="Kommentartext"/>
@@ -5794,11 +6801,11 @@
         <w:annotationRef/>
       </w:r>
       <w:r>
-        <w:t>E würd die 2 "kapitel" glaubs zämefüehre. Isch irgendwie eifacher zum schriibe findi</w:t>
+        <w:t>Spiel.js ist sehr gross -&gt; verbesserungswürdig</w:t>
       </w:r>
     </w:p>
   </w:comment>
-  <w:comment w:id="16" w:author="Morena Sager" w:date="2023-05-30T15:58:00Z" w:initials="MS">
+  <w:comment w:id="12" w:author="Morena Sager" w:date="2023-05-28T18:47:00Z" w:initials="MS">
     <w:p>
       <w:pPr>
         <w:pStyle w:val="Kommentartext"/>
@@ -5810,11 +6817,11 @@
         <w:annotationRef/>
       </w:r>
       <w:r>
-        <w:t>Wiso? Mer chunnt grad kei guete grund i sinn</w:t>
+        <w:t>Lieber zu «was hat funktioniert»?</w:t>
       </w:r>
     </w:p>
   </w:comment>
-  <w:comment w:id="17" w:author="Wagner Yara" w:date="2023-05-30T16:58:00Z" w:initials="WY">
+  <w:comment w:id="13" w:author="Wagner Yara" w:date="2023-05-30T14:25:00Z" w:initials="WY">
     <w:p>
       <w:pPr>
         <w:pStyle w:val="Kommentartext"/>
@@ -5827,11 +6834,27 @@
         <w:annotationRef/>
       </w:r>
       <w:r>
-        <w:t>Evtl. so?</w:t>
+        <w:t>E würd die 2 "kapitel" glaubs zämefüehre. Isch irgendwie eifacher zum schriibe findi</w:t>
       </w:r>
     </w:p>
   </w:comment>
-  <w:comment w:id="13" w:author="Wagner Yara" w:date="2023-05-30T15:07:00Z" w:initials="WY">
+  <w:comment w:id="17" w:author="Morena Sager" w:date="2023-05-30T15:58:00Z" w:initials="MS">
+    <w:p>
+      <w:pPr>
+        <w:pStyle w:val="Kommentartext"/>
+      </w:pPr>
+      <w:r>
+        <w:rPr>
+          <w:rStyle w:val="Kommentarzeichen"/>
+        </w:rPr>
+        <w:annotationRef/>
+      </w:r>
+      <w:r>
+        <w:t>Wiso? Mer chunnt grad kei guete grund i sinn</w:t>
+      </w:r>
+    </w:p>
+  </w:comment>
+  <w:comment w:id="18" w:author="Wagner Yara" w:date="2023-05-30T16:58:00Z" w:initials="WY">
     <w:p>
       <w:pPr>
         <w:pStyle w:val="Kommentartext"/>
@@ -5844,26 +6867,43 @@
         <w:annotationRef/>
       </w:r>
       <w:r>
-        <w:t>Zum Design müesstme glaub no chli meh schriibe.</w:t>
-      </w:r>
-    </w:p>
+        <w:t>Evtl. so?</w:t>
+      </w:r>
+    </w:p>
+  </w:comment>
+  <w:comment w:id="14" w:author="Wagner Yara" w:date="2023-05-30T15:07:00Z" w:initials="WY">
     <w:p>
       <w:pPr>
         <w:pStyle w:val="Kommentartext"/>
         <w:jc w:val="left"/>
       </w:pPr>
       <w:r>
-        <w:t>Usserdem hets do no 2 Stichpünkt voder Morena zum usfüehre.</w:t>
-      </w:r>
-    </w:p>
-  </w:comment>
-  <w:comment w:id="14" w:author="Wagner Yara" w:date="2023-05-30T15:09:00Z" w:initials="WY">
+        <w:rPr>
+          <w:rStyle w:val="Kommentarzeichen"/>
+        </w:rPr>
+        <w:annotationRef/>
+      </w:r>
+      <w:r>
+        <w:t>Zum Design müesstme glaub no chli meh schriibe.</w:t>
+      </w:r>
+    </w:p>
     <w:p>
       <w:pPr>
         <w:pStyle w:val="Kommentartext"/>
         <w:jc w:val="left"/>
       </w:pPr>
       <w:r>
+        <w:t>Usserdem hets do no 2 Stichpünkt voder Morena zum usfüehre.</w:t>
+      </w:r>
+    </w:p>
+  </w:comment>
+  <w:comment w:id="15" w:author="Wagner Yara" w:date="2023-05-30T15:09:00Z" w:initials="WY">
+    <w:p>
+      <w:pPr>
+        <w:pStyle w:val="Kommentartext"/>
+        <w:jc w:val="left"/>
+      </w:pPr>
+      <w:r>
         <w:rPr>
           <w:rStyle w:val="Kommentarzeichen"/>
         </w:rPr>
@@ -5874,7 +6914,7 @@
       </w:r>
     </w:p>
   </w:comment>
-  <w:comment w:id="15" w:author="Morena Sager" w:date="2023-05-30T16:15:00Z" w:initials="MS">
+  <w:comment w:id="16" w:author="Morena Sager" w:date="2023-05-30T16:15:00Z" w:initials="MS">
     <w:p>
       <w:pPr>
         <w:pStyle w:val="Kommentartext"/>
@@ -5895,7 +6935,7 @@
       </w:pPr>
     </w:p>
   </w:comment>
-  <w:comment w:id="18" w:author="Morena Sager" w:date="2023-05-28T18:57:00Z" w:initials="MS">
+  <w:comment w:id="19" w:author="Morena Sager" w:date="2023-05-28T18:57:00Z" w:initials="MS">
     <w:p>
       <w:pPr>
         <w:pStyle w:val="Kommentartext"/>
@@ -5911,7 +6951,7 @@
       </w:r>
     </w:p>
   </w:comment>
-  <w:comment w:id="19" w:author="Wagner Yara" w:date="2023-05-28T21:56:00Z" w:initials="WY">
+  <w:comment w:id="20" w:author="Wagner Yara" w:date="2023-05-28T21:56:00Z" w:initials="WY">
     <w:p>
       <w:pPr>
         <w:pStyle w:val="Kommentartext"/>
@@ -5934,6 +6974,7 @@
 <file path=word/commentsExtended.xml><?xml version="1.0" encoding="utf-8"?>
 <w15:commentsEx xmlns:wpc="http://schemas.microsoft.com/office/word/2010/wordprocessingCanvas" xmlns:cx="http://schemas.microsoft.com/office/drawing/2014/chartex" xmlns:cx1="http://schemas.microsoft.com/office/drawing/2015/9/8/chartex" xmlns:cx2="http://schemas.microsoft.com/office/drawing/2015/10/21/chartex" xmlns:cx3="http://schemas.microsoft.com/office/drawing/2016/5/9/chartex" xmlns:cx4="http://schemas.microsoft.com/office/drawing/2016/5/10/chartex" xmlns:cx5="http://schemas.microsoft.com/office/drawing/2016/5/11/chartex" xmlns:cx6="http://schemas.microsoft.com/office/drawing/2016/5/12/chartex" xmlns:cx7="http://schemas.microsoft.com/office/drawing/2016/5/13/chartex" xmlns:cx8="http://schemas.microsoft.com/office/drawing/2016/5/14/chartex" xmlns:mc="http://schemas.openxmlformats.org/markup-compatibility/2006" xmlns:aink="http://schemas.microsoft.com/office/drawing/2016/ink" xmlns:am3d="http://schemas.microsoft.com/office/drawing/2017/model3d" xmlns:o="urn:schemas-microsoft-com:office:office" xmlns:oel="http://schemas.microsoft.com/office/2019/extlst" xmlns:r="http://schemas.openxmlformats.org/officeDocument/2006/relationships" xmlns:m="http://schemas.openxmlformats.org/officeDocument/2006/math" xmlns:v="urn:schemas-microsoft-com:vml" xmlns:wp14="http://schemas.microsoft.com/office/word/2010/wordprocessingDrawing" xmlns:wp="http://schemas.openxmlformats.org/drawingml/2006/wordprocessingDrawing" xmlns:w10="urn:schemas-microsoft-com:office:word" xmlns:w="http://schemas.openxmlformats.org/wordprocessingml/2006/main" xmlns:w14="http://schemas.microsoft.com/office/word/2010/wordml" xmlns:w15="http://schemas.microsoft.com/office/word/2012/wordml" xmlns:w16cex="http://schemas.microsoft.com/office/word/2018/wordml/cex" xmlns:w16cid="http://schemas.microsoft.com/office/word/2016/wordml/cid" xmlns:w16="http://schemas.microsoft.com/office/word/2018/wordml" xmlns:w16du="http://schemas.microsoft.com/office/word/2023/wordml/word16du" xmlns:w16sdtdh="http://schemas.microsoft.com/office/word/2020/wordml/sdtdatahash" xmlns:w16se="http://schemas.microsoft.com/office/word/2015/wordml/symex" xmlns:wpg="http://schemas.microsoft.com/office/word/2010/wordprocessingGroup" xmlns:wpi="http://schemas.microsoft.com/office/word/2010/wordprocessingInk" xmlns:wne="http://schemas.microsoft.com/office/word/2006/wordml" xmlns:wps="http://schemas.microsoft.com/office/word/2010/wordprocessingShape" mc:Ignorable="w14 w15 w16se w16cid w16 w16cex w16sdtdh wp14">
   <w15:commentEx w15:paraId="229887FE" w15:done="1"/>
+  <w15:commentEx w15:paraId="3EBA32C0" w15:done="0"/>
   <w15:commentEx w15:paraId="2322EE5D" w15:done="1"/>
   <w15:commentEx w15:paraId="0E1F1FEF" w15:paraIdParent="2322EE5D" w15:done="1"/>
   <w15:commentEx w15:paraId="443E730A" w15:done="0"/>
@@ -5949,6 +6990,7 @@
 <file path=word/commentsExtensible.xml><?xml version="1.0" encoding="utf-8"?>
 <w16cex:commentsExtensible xmlns:wpc="http://schemas.microsoft.com/office/word/2010/wordprocessingCanvas" xmlns:cx="http://schemas.microsoft.com/office/drawing/2014/chartex" xmlns:cx1="http://schemas.microsoft.com/office/drawing/2015/9/8/chartex" xmlns:cx2="http://schemas.microsoft.com/office/drawing/2015/10/21/chartex" xmlns:cx3="http://schemas.microsoft.com/office/drawing/2016/5/9/chartex" xmlns:cx4="http://schemas.microsoft.com/office/drawing/2016/5/10/chartex" xmlns:cx5="http://schemas.microsoft.com/office/drawing/2016/5/11/chartex" xmlns:cx6="http://schemas.microsoft.com/office/drawing/2016/5/12/chartex" xmlns:cx7="http://schemas.microsoft.com/office/drawing/2016/5/13/chartex" xmlns:cx8="http://schemas.microsoft.com/office/drawing/2016/5/14/chartex" xmlns:mc="http://schemas.openxmlformats.org/markup-compatibility/2006" xmlns:aink="http://schemas.microsoft.com/office/drawing/2016/ink" xmlns:am3d="http://schemas.microsoft.com/office/drawing/2017/model3d" xmlns:o="urn:schemas-microsoft-com:office:office" xmlns:oel="http://schemas.microsoft.com/office/2019/extlst" xmlns:r="http://schemas.openxmlformats.org/officeDocument/2006/relationships" xmlns:m="http://schemas.openxmlformats.org/officeDocument/2006/math" xmlns:v="urn:schemas-microsoft-com:vml" xmlns:wp14="http://schemas.microsoft.com/office/word/2010/wordprocessingDrawing" xmlns:wp="http://schemas.openxmlformats.org/drawingml/2006/wordprocessingDrawing" xmlns:w10="urn:schemas-microsoft-com:office:word" xmlns:w="http://schemas.openxmlformats.org/wordprocessingml/2006/main" xmlns:w14="http://schemas.microsoft.com/office/word/2010/wordml" xmlns:w15="http://schemas.microsoft.com/office/word/2012/wordml" xmlns:w16cex="http://schemas.microsoft.com/office/word/2018/wordml/cex" xmlns:w16cid="http://schemas.microsoft.com/office/word/2016/wordml/cid" xmlns:w16="http://schemas.microsoft.com/office/word/2018/wordml" xmlns:w16du="http://schemas.microsoft.com/office/word/2023/wordml/word16du" xmlns:w16sdtdh="http://schemas.microsoft.com/office/word/2020/wordml/sdtdatahash" xmlns:w16se="http://schemas.microsoft.com/office/word/2015/wordml/symex" xmlns:wpg="http://schemas.microsoft.com/office/word/2010/wordprocessingGroup" xmlns:wpi="http://schemas.microsoft.com/office/word/2010/wordprocessingInk" xmlns:wne="http://schemas.microsoft.com/office/word/2006/wordml" xmlns:wps="http://schemas.microsoft.com/office/word/2010/wordprocessingShape" mc:Ignorable="w14 w15 w16se w16cid w16 w16cex w16sdtdh wp14">
   <w16cex:commentExtensible w16cex:durableId="282096FC" w16cex:dateUtc="2023-05-30T13:38:00Z"/>
+  <w16cex:commentExtensible w16cex:durableId="2820BD74" w16cex:dateUtc="2023-05-30T16:22:00Z"/>
   <w16cex:commentExtensible w16cex:durableId="281E2025" w16cex:dateUtc="2023-05-28T16:47:00Z"/>
   <w16cex:commentExtensible w16cex:durableId="282085C2" w16cex:dateUtc="2023-05-30T12:25:00Z"/>
   <w16cex:commentExtensible w16cex:durableId="28209B9B" w16cex:dateUtc="2023-05-30T13:58:00Z"/>
@@ -5964,6 +7006,7 @@
 <file path=word/commentsIds.xml><?xml version="1.0" encoding="utf-8"?>
 <w16cid:commentsIds xmlns:wpc="http://schemas.microsoft.com/office/word/2010/wordprocessingCanvas" xmlns:cx="http://schemas.microsoft.com/office/drawing/2014/chartex" xmlns:cx1="http://schemas.microsoft.com/office/drawing/2015/9/8/chartex" xmlns:cx2="http://schemas.microsoft.com/office/drawing/2015/10/21/chartex" xmlns:cx3="http://schemas.microsoft.com/office/drawing/2016/5/9/chartex" xmlns:cx4="http://schemas.microsoft.com/office/drawing/2016/5/10/chartex" xmlns:cx5="http://schemas.microsoft.com/office/drawing/2016/5/11/chartex" xmlns:cx6="http://schemas.microsoft.com/office/drawing/2016/5/12/chartex" xmlns:cx7="http://schemas.microsoft.com/office/drawing/2016/5/13/chartex" xmlns:cx8="http://schemas.microsoft.com/office/drawing/2016/5/14/chartex" xmlns:mc="http://schemas.openxmlformats.org/markup-compatibility/2006" xmlns:aink="http://schemas.microsoft.com/office/drawing/2016/ink" xmlns:am3d="http://schemas.microsoft.com/office/drawing/2017/model3d" xmlns:o="urn:schemas-microsoft-com:office:office" xmlns:oel="http://schemas.microsoft.com/office/2019/extlst" xmlns:r="http://schemas.openxmlformats.org/officeDocument/2006/relationships" xmlns:m="http://schemas.openxmlformats.org/officeDocument/2006/math" xmlns:v="urn:schemas-microsoft-com:vml" xmlns:wp14="http://schemas.microsoft.com/office/word/2010/wordprocessingDrawing" xmlns:wp="http://schemas.openxmlformats.org/drawingml/2006/wordprocessingDrawing" xmlns:w10="urn:schemas-microsoft-com:office:word" xmlns:w="http://schemas.openxmlformats.org/wordprocessingml/2006/main" xmlns:w14="http://schemas.microsoft.com/office/word/2010/wordml" xmlns:w15="http://schemas.microsoft.com/office/word/2012/wordml" xmlns:w16cex="http://schemas.microsoft.com/office/word/2018/wordml/cex" xmlns:w16cid="http://schemas.microsoft.com/office/word/2016/wordml/cid" xmlns:w16="http://schemas.microsoft.com/office/word/2018/wordml" xmlns:w16du="http://schemas.microsoft.com/office/word/2023/wordml/word16du" xmlns:w16sdtdh="http://schemas.microsoft.com/office/word/2020/wordml/sdtdatahash" xmlns:w16se="http://schemas.microsoft.com/office/word/2015/wordml/symex" xmlns:wpg="http://schemas.microsoft.com/office/word/2010/wordprocessingGroup" xmlns:wpi="http://schemas.microsoft.com/office/word/2010/wordprocessingInk" xmlns:wne="http://schemas.microsoft.com/office/word/2006/wordml" xmlns:wps="http://schemas.microsoft.com/office/word/2010/wordprocessingShape" mc:Ignorable="w14 w15 w16se w16cid w16 w16cex w16sdtdh wp14">
   <w16cid:commentId w16cid:paraId="229887FE" w16cid:durableId="282096FC"/>
+  <w16cid:commentId w16cid:paraId="3EBA32C0" w16cid:durableId="2820BD74"/>
   <w16cid:commentId w16cid:paraId="2322EE5D" w16cid:durableId="281E2025"/>
   <w16cid:commentId w16cid:paraId="0E1F1FEF" w16cid:durableId="282085C2"/>
   <w16cid:commentId w16cid:paraId="443E730A" w16cid:durableId="28209B9B"/>

</xml_diff>

<commit_message>
kommentare löschen und pdf erstellen
</commit_message>
<xml_diff>
--- a/documents/Gruppe_C_Dokumentation.docx
+++ b/documents/Gruppe_C_Dokumentation.docx
@@ -1,6 +1,6 @@
 
 <file path=word/document.xml><?xml version="1.0" encoding="utf-8"?>
-<w:document xmlns:wpc="http://schemas.microsoft.com/office/word/2010/wordprocessingCanvas" xmlns:cx="http://schemas.microsoft.com/office/drawing/2014/chartex" xmlns:cx1="http://schemas.microsoft.com/office/drawing/2015/9/8/chartex" xmlns:cx2="http://schemas.microsoft.com/office/drawing/2015/10/21/chartex" xmlns:cx3="http://schemas.microsoft.com/office/drawing/2016/5/9/chartex" xmlns:cx4="http://schemas.microsoft.com/office/drawing/2016/5/10/chartex" xmlns:cx5="http://schemas.microsoft.com/office/drawing/2016/5/11/chartex" xmlns:cx6="http://schemas.microsoft.com/office/drawing/2016/5/12/chartex" xmlns:cx7="http://schemas.microsoft.com/office/drawing/2016/5/13/chartex" xmlns:cx8="http://schemas.microsoft.com/office/drawing/2016/5/14/chartex" xmlns:mc="http://schemas.openxmlformats.org/markup-compatibility/2006" xmlns:aink="http://schemas.microsoft.com/office/drawing/2016/ink" xmlns:am3d="http://schemas.microsoft.com/office/drawing/2017/model3d" xmlns:o="urn:schemas-microsoft-com:office:office" xmlns:oel="http://schemas.microsoft.com/office/2019/extlst" xmlns:r="http://schemas.openxmlformats.org/officeDocument/2006/relationships" xmlns:m="http://schemas.openxmlformats.org/officeDocument/2006/math" xmlns:v="urn:schemas-microsoft-com:vml" xmlns:wp14="http://schemas.microsoft.com/office/word/2010/wordprocessingDrawing" xmlns:wp="http://schemas.openxmlformats.org/drawingml/2006/wordprocessingDrawing" xmlns:w10="urn:schemas-microsoft-com:office:word" xmlns:w="http://schemas.openxmlformats.org/wordprocessingml/2006/main" xmlns:w14="http://schemas.microsoft.com/office/word/2010/wordml" xmlns:w15="http://schemas.microsoft.com/office/word/2012/wordml" xmlns:w16cex="http://schemas.microsoft.com/office/word/2018/wordml/cex" xmlns:w16cid="http://schemas.microsoft.com/office/word/2016/wordml/cid" xmlns:w16="http://schemas.microsoft.com/office/word/2018/wordml" xmlns:w16du="http://schemas.microsoft.com/office/word/2023/wordml/word16du" xmlns:w16sdtdh="http://schemas.microsoft.com/office/word/2020/wordml/sdtdatahash" xmlns:w16se="http://schemas.microsoft.com/office/word/2015/wordml/symex" xmlns:wpg="http://schemas.microsoft.com/office/word/2010/wordprocessingGroup" xmlns:wpi="http://schemas.microsoft.com/office/word/2010/wordprocessingInk" xmlns:wne="http://schemas.microsoft.com/office/word/2006/wordml" xmlns:wps="http://schemas.microsoft.com/office/word/2010/wordprocessingShape" mc:Ignorable="w14 w15 w16se w16cid w16 w16cex w16sdtdh wp14">
+<w:document xmlns:wpc="http://schemas.microsoft.com/office/word/2010/wordprocessingCanvas" xmlns:cx="http://schemas.microsoft.com/office/drawing/2014/chartex" xmlns:cx1="http://schemas.microsoft.com/office/drawing/2015/9/8/chartex" xmlns:cx2="http://schemas.microsoft.com/office/drawing/2015/10/21/chartex" xmlns:cx3="http://schemas.microsoft.com/office/drawing/2016/5/9/chartex" xmlns:cx4="http://schemas.microsoft.com/office/drawing/2016/5/10/chartex" xmlns:cx5="http://schemas.microsoft.com/office/drawing/2016/5/11/chartex" xmlns:cx6="http://schemas.microsoft.com/office/drawing/2016/5/12/chartex" xmlns:cx7="http://schemas.microsoft.com/office/drawing/2016/5/13/chartex" xmlns:cx8="http://schemas.microsoft.com/office/drawing/2016/5/14/chartex" xmlns:mc="http://schemas.openxmlformats.org/markup-compatibility/2006" xmlns:aink="http://schemas.microsoft.com/office/drawing/2016/ink" xmlns:am3d="http://schemas.microsoft.com/office/drawing/2017/model3d" xmlns:o="urn:schemas-microsoft-com:office:office" xmlns:oel="http://schemas.microsoft.com/office/2019/extlst" xmlns:r="http://schemas.openxmlformats.org/officeDocument/2006/relationships" xmlns:m="http://schemas.openxmlformats.org/officeDocument/2006/math" xmlns:v="urn:schemas-microsoft-com:vml" xmlns:wp14="http://schemas.microsoft.com/office/word/2010/wordprocessingDrawing" xmlns:wp="http://schemas.openxmlformats.org/drawingml/2006/wordprocessingDrawing" xmlns:w10="urn:schemas-microsoft-com:office:word" xmlns:w="http://schemas.openxmlformats.org/wordprocessingml/2006/main" xmlns:w14="http://schemas.microsoft.com/office/word/2010/wordml" xmlns:w15="http://schemas.microsoft.com/office/word/2012/wordml" xmlns:w16cex="http://schemas.microsoft.com/office/word/2018/wordml/cex" xmlns:w16cid="http://schemas.microsoft.com/office/word/2016/wordml/cid" xmlns:w16="http://schemas.microsoft.com/office/word/2018/wordml" xmlns:w16sdtdh="http://schemas.microsoft.com/office/word/2020/wordml/sdtdatahash" xmlns:w16se="http://schemas.microsoft.com/office/word/2015/wordml/symex" xmlns:wpg="http://schemas.microsoft.com/office/word/2010/wordprocessingGroup" xmlns:wpi="http://schemas.microsoft.com/office/word/2010/wordprocessingInk" xmlns:wne="http://schemas.microsoft.com/office/word/2006/wordml" xmlns:wps="http://schemas.microsoft.com/office/word/2010/wordprocessingShape" mc:Ignorable="w14 w15 w16se w16cid w16 w16cex w16sdtdh wp14">
   <w:body>
     <w:p>
       <w:pPr>
@@ -163,41 +163,43 @@
         <w:spacing w:after="120" w:line="240" w:lineRule="auto"/>
         <w:rPr>
           <w:rFonts w:cs="Arial"/>
-        </w:rPr>
-      </w:pPr>
-      <w:r>
-        <w:rPr>
-          <w:rFonts w:cs="Arial"/>
-        </w:rPr>
-        <w:tab/>
-      </w:r>
-      <w:r>
-        <w:rPr>
-          <w:rFonts w:cs="Arial"/>
-        </w:rPr>
-        <w:tab/>
-      </w:r>
-      <w:r>
-        <w:rPr>
-          <w:rFonts w:cs="Arial"/>
-        </w:rPr>
-        <w:tab/>
-      </w:r>
-      <w:r>
-        <w:rPr>
-          <w:rFonts w:cs="Arial"/>
-        </w:rPr>
-        <w:tab/>
-      </w:r>
-      <w:r>
-        <w:rPr>
-          <w:rFonts w:cs="Arial"/>
-        </w:rPr>
-        <w:tab/>
-      </w:r>
-      <w:r>
-        <w:rPr>
-          <w:rFonts w:cs="Arial"/>
+          <w:lang w:val="en-GB"/>
+        </w:rPr>
+      </w:pPr>
+      <w:r>
+        <w:rPr>
+          <w:rFonts w:cs="Arial"/>
+        </w:rPr>
+        <w:tab/>
+      </w:r>
+      <w:r>
+        <w:rPr>
+          <w:rFonts w:cs="Arial"/>
+        </w:rPr>
+        <w:tab/>
+      </w:r>
+      <w:r>
+        <w:rPr>
+          <w:rFonts w:cs="Arial"/>
+        </w:rPr>
+        <w:tab/>
+      </w:r>
+      <w:r>
+        <w:rPr>
+          <w:rFonts w:cs="Arial"/>
+        </w:rPr>
+        <w:tab/>
+      </w:r>
+      <w:r>
+        <w:rPr>
+          <w:rFonts w:cs="Arial"/>
+        </w:rPr>
+        <w:tab/>
+      </w:r>
+      <w:r>
+        <w:rPr>
+          <w:rFonts w:cs="Arial"/>
+          <w:lang w:val="en-GB"/>
         </w:rPr>
         <w:t>8400 Winterthur</w:t>
       </w:r>
@@ -207,35 +209,41 @@
         <w:spacing w:after="120" w:line="240" w:lineRule="auto"/>
         <w:rPr>
           <w:rFonts w:cs="Arial"/>
-        </w:rPr>
-      </w:pPr>
-      <w:r>
-        <w:rPr>
-          <w:rFonts w:cs="Arial"/>
-        </w:rPr>
-        <w:tab/>
-      </w:r>
-      <w:r>
-        <w:rPr>
-          <w:rFonts w:cs="Arial"/>
-        </w:rPr>
-        <w:tab/>
-      </w:r>
-      <w:r>
-        <w:rPr>
-          <w:rFonts w:cs="Arial"/>
-        </w:rPr>
-        <w:tab/>
-      </w:r>
-      <w:r>
-        <w:rPr>
-          <w:rFonts w:cs="Arial"/>
-        </w:rPr>
-        <w:tab/>
-      </w:r>
-      <w:r>
-        <w:rPr>
-          <w:rFonts w:cs="Arial"/>
+          <w:lang w:val="en-GB"/>
+        </w:rPr>
+      </w:pPr>
+      <w:r>
+        <w:rPr>
+          <w:rFonts w:cs="Arial"/>
+          <w:lang w:val="en-GB"/>
+        </w:rPr>
+        <w:tab/>
+      </w:r>
+      <w:r>
+        <w:rPr>
+          <w:rFonts w:cs="Arial"/>
+          <w:lang w:val="en-GB"/>
+        </w:rPr>
+        <w:tab/>
+      </w:r>
+      <w:r>
+        <w:rPr>
+          <w:rFonts w:cs="Arial"/>
+          <w:lang w:val="en-GB"/>
+        </w:rPr>
+        <w:tab/>
+      </w:r>
+      <w:r>
+        <w:rPr>
+          <w:rFonts w:cs="Arial"/>
+          <w:lang w:val="en-GB"/>
+        </w:rPr>
+        <w:tab/>
+      </w:r>
+      <w:r>
+        <w:rPr>
+          <w:rFonts w:cs="Arial"/>
+          <w:lang w:val="en-GB"/>
         </w:rPr>
         <w:tab/>
         <w:t>E-Mail: anna.staub@stud.fhgr.ch</w:t>
@@ -246,6 +254,7 @@
         <w:spacing w:after="120" w:line="240" w:lineRule="auto"/>
         <w:rPr>
           <w:rFonts w:cs="Arial"/>
+          <w:lang w:val="en-GB"/>
         </w:rPr>
       </w:pPr>
     </w:p>
@@ -254,35 +263,41 @@
         <w:spacing w:after="120" w:line="240" w:lineRule="auto"/>
         <w:rPr>
           <w:rFonts w:cs="Arial"/>
-        </w:rPr>
-      </w:pPr>
-      <w:r>
-        <w:rPr>
-          <w:rFonts w:cs="Arial"/>
-        </w:rPr>
-        <w:tab/>
-      </w:r>
-      <w:r>
-        <w:rPr>
-          <w:rFonts w:cs="Arial"/>
-        </w:rPr>
-        <w:tab/>
-      </w:r>
-      <w:r>
-        <w:rPr>
-          <w:rFonts w:cs="Arial"/>
-        </w:rPr>
-        <w:tab/>
-      </w:r>
-      <w:r>
-        <w:rPr>
-          <w:rFonts w:cs="Arial"/>
-        </w:rPr>
-        <w:tab/>
-      </w:r>
-      <w:r>
-        <w:rPr>
-          <w:rFonts w:cs="Arial"/>
+          <w:lang w:val="en-GB"/>
+        </w:rPr>
+      </w:pPr>
+      <w:r>
+        <w:rPr>
+          <w:rFonts w:cs="Arial"/>
+          <w:lang w:val="en-GB"/>
+        </w:rPr>
+        <w:tab/>
+      </w:r>
+      <w:r>
+        <w:rPr>
+          <w:rFonts w:cs="Arial"/>
+          <w:lang w:val="en-GB"/>
+        </w:rPr>
+        <w:tab/>
+      </w:r>
+      <w:r>
+        <w:rPr>
+          <w:rFonts w:cs="Arial"/>
+          <w:lang w:val="en-GB"/>
+        </w:rPr>
+        <w:tab/>
+      </w:r>
+      <w:r>
+        <w:rPr>
+          <w:rFonts w:cs="Arial"/>
+          <w:lang w:val="en-GB"/>
+        </w:rPr>
+        <w:tab/>
+      </w:r>
+      <w:r>
+        <w:rPr>
+          <w:rFonts w:cs="Arial"/>
+          <w:lang w:val="en-GB"/>
         </w:rPr>
         <w:tab/>
         <w:t>Morena Sager</w:t>
@@ -293,35 +308,41 @@
         <w:spacing w:after="120" w:line="240" w:lineRule="auto"/>
         <w:rPr>
           <w:rFonts w:cs="Arial"/>
-        </w:rPr>
-      </w:pPr>
-      <w:r>
-        <w:rPr>
-          <w:rFonts w:cs="Arial"/>
-        </w:rPr>
-        <w:tab/>
-      </w:r>
-      <w:r>
-        <w:rPr>
-          <w:rFonts w:cs="Arial"/>
-        </w:rPr>
-        <w:tab/>
-      </w:r>
-      <w:r>
-        <w:rPr>
-          <w:rFonts w:cs="Arial"/>
-        </w:rPr>
-        <w:tab/>
-      </w:r>
-      <w:r>
-        <w:rPr>
-          <w:rFonts w:cs="Arial"/>
-        </w:rPr>
-        <w:tab/>
-      </w:r>
-      <w:r>
-        <w:rPr>
-          <w:rFonts w:cs="Arial"/>
+          <w:lang w:val="en-GB"/>
+        </w:rPr>
+      </w:pPr>
+      <w:r>
+        <w:rPr>
+          <w:rFonts w:cs="Arial"/>
+          <w:lang w:val="en-GB"/>
+        </w:rPr>
+        <w:tab/>
+      </w:r>
+      <w:r>
+        <w:rPr>
+          <w:rFonts w:cs="Arial"/>
+          <w:lang w:val="en-GB"/>
+        </w:rPr>
+        <w:tab/>
+      </w:r>
+      <w:r>
+        <w:rPr>
+          <w:rFonts w:cs="Arial"/>
+          <w:lang w:val="en-GB"/>
+        </w:rPr>
+        <w:tab/>
+      </w:r>
+      <w:r>
+        <w:rPr>
+          <w:rFonts w:cs="Arial"/>
+          <w:lang w:val="en-GB"/>
+        </w:rPr>
+        <w:tab/>
+      </w:r>
+      <w:r>
+        <w:rPr>
+          <w:rFonts w:cs="Arial"/>
+          <w:lang w:val="en-GB"/>
         </w:rPr>
         <w:tab/>
       </w:r>
@@ -329,6 +350,7 @@
       <w:r>
         <w:rPr>
           <w:rFonts w:cs="Arial"/>
+          <w:lang w:val="en-GB"/>
         </w:rPr>
         <w:t>Seonerstrasse</w:t>
       </w:r>
@@ -336,6 +358,7 @@
       <w:r>
         <w:rPr>
           <w:rFonts w:cs="Arial"/>
+          <w:lang w:val="en-GB"/>
         </w:rPr>
         <w:t xml:space="preserve"> 14</w:t>
       </w:r>
@@ -345,41 +368,48 @@
         <w:spacing w:after="120" w:line="240" w:lineRule="auto"/>
         <w:rPr>
           <w:rFonts w:cs="Arial"/>
-        </w:rPr>
-      </w:pPr>
-      <w:r>
-        <w:rPr>
-          <w:rFonts w:cs="Arial"/>
-        </w:rPr>
-        <w:tab/>
-      </w:r>
-      <w:r>
-        <w:rPr>
-          <w:rFonts w:cs="Arial"/>
-        </w:rPr>
-        <w:tab/>
-      </w:r>
-      <w:r>
-        <w:rPr>
-          <w:rFonts w:cs="Arial"/>
-        </w:rPr>
-        <w:tab/>
-      </w:r>
-      <w:r>
-        <w:rPr>
-          <w:rFonts w:cs="Arial"/>
-        </w:rPr>
-        <w:tab/>
-      </w:r>
-      <w:r>
-        <w:rPr>
-          <w:rFonts w:cs="Arial"/>
-        </w:rPr>
-        <w:tab/>
-      </w:r>
-      <w:r>
-        <w:rPr>
-          <w:rFonts w:cs="Arial"/>
+          <w:lang w:val="en-GB"/>
+        </w:rPr>
+      </w:pPr>
+      <w:r>
+        <w:rPr>
+          <w:rFonts w:cs="Arial"/>
+          <w:lang w:val="en-GB"/>
+        </w:rPr>
+        <w:tab/>
+      </w:r>
+      <w:r>
+        <w:rPr>
+          <w:rFonts w:cs="Arial"/>
+          <w:lang w:val="en-GB"/>
+        </w:rPr>
+        <w:tab/>
+      </w:r>
+      <w:r>
+        <w:rPr>
+          <w:rFonts w:cs="Arial"/>
+          <w:lang w:val="en-GB"/>
+        </w:rPr>
+        <w:tab/>
+      </w:r>
+      <w:r>
+        <w:rPr>
+          <w:rFonts w:cs="Arial"/>
+          <w:lang w:val="en-GB"/>
+        </w:rPr>
+        <w:tab/>
+      </w:r>
+      <w:r>
+        <w:rPr>
+          <w:rFonts w:cs="Arial"/>
+          <w:lang w:val="en-GB"/>
+        </w:rPr>
+        <w:tab/>
+      </w:r>
+      <w:r>
+        <w:rPr>
+          <w:rFonts w:cs="Arial"/>
+          <w:lang w:val="en-GB"/>
         </w:rPr>
         <w:t>5600 Lenzburg</w:t>
       </w:r>
@@ -389,35 +419,41 @@
         <w:spacing w:after="120" w:line="240" w:lineRule="auto"/>
         <w:rPr>
           <w:rFonts w:cs="Arial"/>
-        </w:rPr>
-      </w:pPr>
-      <w:r>
-        <w:rPr>
-          <w:rFonts w:cs="Arial"/>
-        </w:rPr>
-        <w:tab/>
-      </w:r>
-      <w:r>
-        <w:rPr>
-          <w:rFonts w:cs="Arial"/>
-        </w:rPr>
-        <w:tab/>
-      </w:r>
-      <w:r>
-        <w:rPr>
-          <w:rFonts w:cs="Arial"/>
-        </w:rPr>
-        <w:tab/>
-      </w:r>
-      <w:r>
-        <w:rPr>
-          <w:rFonts w:cs="Arial"/>
-        </w:rPr>
-        <w:tab/>
-      </w:r>
-      <w:r>
-        <w:rPr>
-          <w:rFonts w:cs="Arial"/>
+          <w:lang w:val="en-GB"/>
+        </w:rPr>
+      </w:pPr>
+      <w:r>
+        <w:rPr>
+          <w:rFonts w:cs="Arial"/>
+          <w:lang w:val="en-GB"/>
+        </w:rPr>
+        <w:tab/>
+      </w:r>
+      <w:r>
+        <w:rPr>
+          <w:rFonts w:cs="Arial"/>
+          <w:lang w:val="en-GB"/>
+        </w:rPr>
+        <w:tab/>
+      </w:r>
+      <w:r>
+        <w:rPr>
+          <w:rFonts w:cs="Arial"/>
+          <w:lang w:val="en-GB"/>
+        </w:rPr>
+        <w:tab/>
+      </w:r>
+      <w:r>
+        <w:rPr>
+          <w:rFonts w:cs="Arial"/>
+          <w:lang w:val="en-GB"/>
+        </w:rPr>
+        <w:tab/>
+      </w:r>
+      <w:r>
+        <w:rPr>
+          <w:rFonts w:cs="Arial"/>
+          <w:lang w:val="en-GB"/>
         </w:rPr>
         <w:tab/>
         <w:t>E-Mail: morena.sager@stud.fhgr.ch</w:t>
@@ -428,6 +464,7 @@
         <w:spacing w:after="120" w:line="240" w:lineRule="auto"/>
         <w:rPr>
           <w:rFonts w:cs="Arial"/>
+          <w:lang w:val="en-GB"/>
         </w:rPr>
       </w:pPr>
     </w:p>
@@ -437,17 +474,20 @@
         <w:ind w:left="2832" w:firstLine="708"/>
         <w:rPr>
           <w:rFonts w:cs="Arial"/>
-        </w:rPr>
-      </w:pPr>
-      <w:r>
-        <w:rPr>
-          <w:rFonts w:cs="Arial"/>
+          <w:lang w:val="en-GB"/>
+        </w:rPr>
+      </w:pPr>
+      <w:r>
+        <w:rPr>
+          <w:rFonts w:cs="Arial"/>
+          <w:lang w:val="en-GB"/>
         </w:rPr>
         <w:t>Yara</w:t>
       </w:r>
       <w:r>
         <w:rPr>
           <w:rFonts w:cs="Arial"/>
+          <w:lang w:val="en-GB"/>
         </w:rPr>
         <w:t xml:space="preserve"> Wagner</w:t>
       </w:r>
@@ -457,38 +497,59 @@
         <w:spacing w:after="120" w:line="240" w:lineRule="auto"/>
         <w:rPr>
           <w:rFonts w:cs="Arial"/>
-        </w:rPr>
-      </w:pPr>
-      <w:r>
-        <w:rPr>
-          <w:rFonts w:cs="Arial"/>
-        </w:rPr>
-        <w:tab/>
-      </w:r>
-      <w:r>
-        <w:rPr>
-          <w:rFonts w:cs="Arial"/>
-        </w:rPr>
-        <w:tab/>
-      </w:r>
-      <w:r>
-        <w:rPr>
-          <w:rFonts w:cs="Arial"/>
-        </w:rPr>
-        <w:tab/>
-      </w:r>
-      <w:r>
-        <w:rPr>
-          <w:rFonts w:cs="Arial"/>
-        </w:rPr>
-        <w:tab/>
-      </w:r>
-      <w:r>
-        <w:rPr>
-          <w:rFonts w:cs="Arial"/>
-        </w:rPr>
-        <w:tab/>
-        <w:t>Stampfibachstrasse 14</w:t>
+          <w:lang w:val="en-GB"/>
+        </w:rPr>
+      </w:pPr>
+      <w:r>
+        <w:rPr>
+          <w:rFonts w:cs="Arial"/>
+          <w:lang w:val="en-GB"/>
+        </w:rPr>
+        <w:tab/>
+      </w:r>
+      <w:r>
+        <w:rPr>
+          <w:rFonts w:cs="Arial"/>
+          <w:lang w:val="en-GB"/>
+        </w:rPr>
+        <w:tab/>
+      </w:r>
+      <w:r>
+        <w:rPr>
+          <w:rFonts w:cs="Arial"/>
+          <w:lang w:val="en-GB"/>
+        </w:rPr>
+        <w:tab/>
+      </w:r>
+      <w:r>
+        <w:rPr>
+          <w:rFonts w:cs="Arial"/>
+          <w:lang w:val="en-GB"/>
+        </w:rPr>
+        <w:tab/>
+      </w:r>
+      <w:r>
+        <w:rPr>
+          <w:rFonts w:cs="Arial"/>
+          <w:lang w:val="en-GB"/>
+        </w:rPr>
+        <w:tab/>
+      </w:r>
+      <w:proofErr w:type="spellStart"/>
+      <w:r>
+        <w:rPr>
+          <w:rFonts w:cs="Arial"/>
+          <w:lang w:val="en-GB"/>
+        </w:rPr>
+        <w:t>Stampfibachstrasse</w:t>
+      </w:r>
+      <w:proofErr w:type="spellEnd"/>
+      <w:r>
+        <w:rPr>
+          <w:rFonts w:cs="Arial"/>
+          <w:lang w:val="en-GB"/>
+        </w:rPr>
+        <w:t xml:space="preserve"> 14</w:t>
       </w:r>
     </w:p>
     <w:p>
@@ -496,74 +557,95 @@
         <w:spacing w:after="120" w:line="240" w:lineRule="auto"/>
         <w:rPr>
           <w:rFonts w:cs="Arial"/>
-        </w:rPr>
-      </w:pPr>
-      <w:r>
-        <w:rPr>
-          <w:rFonts w:cs="Arial"/>
-        </w:rPr>
-        <w:tab/>
-      </w:r>
-      <w:r>
-        <w:rPr>
-          <w:rFonts w:cs="Arial"/>
-        </w:rPr>
-        <w:tab/>
-      </w:r>
-      <w:r>
-        <w:rPr>
-          <w:rFonts w:cs="Arial"/>
-        </w:rPr>
-        <w:tab/>
-      </w:r>
-      <w:r>
-        <w:rPr>
-          <w:rFonts w:cs="Arial"/>
-        </w:rPr>
-        <w:tab/>
-      </w:r>
-      <w:r>
-        <w:rPr>
-          <w:rFonts w:cs="Arial"/>
-        </w:rPr>
-        <w:tab/>
-        <w:t>4663 Aarburg</w:t>
-      </w:r>
+          <w:lang w:val="en-GB"/>
+        </w:rPr>
+      </w:pPr>
+      <w:r>
+        <w:rPr>
+          <w:rFonts w:cs="Arial"/>
+          <w:lang w:val="en-GB"/>
+        </w:rPr>
+        <w:tab/>
+      </w:r>
+      <w:r>
+        <w:rPr>
+          <w:rFonts w:cs="Arial"/>
+          <w:lang w:val="en-GB"/>
+        </w:rPr>
+        <w:tab/>
+      </w:r>
+      <w:r>
+        <w:rPr>
+          <w:rFonts w:cs="Arial"/>
+          <w:lang w:val="en-GB"/>
+        </w:rPr>
+        <w:tab/>
+      </w:r>
+      <w:r>
+        <w:rPr>
+          <w:rFonts w:cs="Arial"/>
+          <w:lang w:val="en-GB"/>
+        </w:rPr>
+        <w:tab/>
+      </w:r>
+      <w:r>
+        <w:rPr>
+          <w:rFonts w:cs="Arial"/>
+          <w:lang w:val="en-GB"/>
+        </w:rPr>
+        <w:tab/>
+        <w:t xml:space="preserve">4663 </w:t>
+      </w:r>
+      <w:proofErr w:type="spellStart"/>
+      <w:r>
+        <w:rPr>
+          <w:rFonts w:cs="Arial"/>
+          <w:lang w:val="en-GB"/>
+        </w:rPr>
+        <w:t>Aarburg</w:t>
+      </w:r>
+      <w:proofErr w:type="spellEnd"/>
     </w:p>
     <w:p>
       <w:pPr>
         <w:spacing w:after="120" w:line="240" w:lineRule="auto"/>
         <w:rPr>
           <w:rFonts w:cs="Arial"/>
-        </w:rPr>
-      </w:pPr>
-      <w:r>
-        <w:rPr>
-          <w:rFonts w:cs="Arial"/>
-        </w:rPr>
-        <w:tab/>
-      </w:r>
-      <w:r>
-        <w:rPr>
-          <w:rFonts w:cs="Arial"/>
-        </w:rPr>
-        <w:tab/>
-      </w:r>
-      <w:r>
-        <w:rPr>
-          <w:rFonts w:cs="Arial"/>
-        </w:rPr>
-        <w:tab/>
-      </w:r>
-      <w:r>
-        <w:rPr>
-          <w:rFonts w:cs="Arial"/>
-        </w:rPr>
-        <w:tab/>
-      </w:r>
-      <w:r>
-        <w:rPr>
-          <w:rFonts w:cs="Arial"/>
+          <w:lang w:val="en-GB"/>
+        </w:rPr>
+      </w:pPr>
+      <w:r>
+        <w:rPr>
+          <w:rFonts w:cs="Arial"/>
+          <w:lang w:val="en-GB"/>
+        </w:rPr>
+        <w:tab/>
+      </w:r>
+      <w:r>
+        <w:rPr>
+          <w:rFonts w:cs="Arial"/>
+          <w:lang w:val="en-GB"/>
+        </w:rPr>
+        <w:tab/>
+      </w:r>
+      <w:r>
+        <w:rPr>
+          <w:rFonts w:cs="Arial"/>
+          <w:lang w:val="en-GB"/>
+        </w:rPr>
+        <w:tab/>
+      </w:r>
+      <w:r>
+        <w:rPr>
+          <w:rFonts w:cs="Arial"/>
+          <w:lang w:val="en-GB"/>
+        </w:rPr>
+        <w:tab/>
+      </w:r>
+      <w:r>
+        <w:rPr>
+          <w:rFonts w:cs="Arial"/>
+          <w:lang w:val="en-GB"/>
         </w:rPr>
         <w:tab/>
         <w:t>E-Mail: yara.wagner@stud.fhgr.ch</w:t>
@@ -574,6 +656,7 @@
         <w:spacing w:after="120" w:line="240" w:lineRule="auto"/>
         <w:rPr>
           <w:rFonts w:cs="Arial"/>
+          <w:lang w:val="en-GB"/>
         </w:rPr>
       </w:pPr>
     </w:p>
@@ -582,6 +665,7 @@
         <w:spacing w:after="120" w:line="240" w:lineRule="auto"/>
         <w:rPr>
           <w:rFonts w:cs="Arial"/>
+          <w:lang w:val="en-GB"/>
         </w:rPr>
       </w:pPr>
     </w:p>
@@ -891,10 +975,8 @@
             <w:rPr>
               <w:rFonts w:asciiTheme="minorHAnsi" w:eastAsiaTheme="minorEastAsia" w:hAnsiTheme="minorHAnsi"/>
               <w:noProof/>
-              <w:kern w:val="2"/>
               <w:sz w:val="22"/>
               <w:lang w:eastAsia="de-CH"/>
-              <w14:ligatures w14:val="standardContextual"/>
             </w:rPr>
           </w:pPr>
           <w:r>
@@ -915,7 +997,7 @@
             </w:rPr>
             <w:fldChar w:fldCharType="separate"/>
           </w:r>
-          <w:hyperlink w:anchor="_Toc136370738" w:history="1">
+          <w:hyperlink w:anchor="_Toc136371197" w:history="1">
             <w:r>
               <w:rPr>
                 <w:rStyle w:val="Hyperlink"/>
@@ -928,10 +1010,8 @@
               <w:rPr>
                 <w:rFonts w:asciiTheme="minorHAnsi" w:eastAsiaTheme="minorEastAsia" w:hAnsiTheme="minorHAnsi"/>
                 <w:noProof/>
-                <w:kern w:val="2"/>
                 <w:sz w:val="22"/>
                 <w:lang w:eastAsia="de-CH"/>
-                <w14:ligatures w14:val="standardContextual"/>
               </w:rPr>
               <w:tab/>
             </w:r>
@@ -962,7 +1042,7 @@
                 <w:noProof/>
                 <w:webHidden/>
               </w:rPr>
-              <w:instrText xml:space="preserve"> PAGEREF _Toc136370738 \h </w:instrText>
+              <w:instrText xml:space="preserve"> PAGEREF _Toc136371197 \h </w:instrText>
             </w:r>
             <w:r>
               <w:rPr>
@@ -1003,13 +1083,11 @@
             <w:rPr>
               <w:rFonts w:asciiTheme="minorHAnsi" w:eastAsiaTheme="minorEastAsia" w:hAnsiTheme="minorHAnsi"/>
               <w:noProof/>
-              <w:kern w:val="2"/>
               <w:sz w:val="22"/>
               <w:lang w:eastAsia="de-CH"/>
-              <w14:ligatures w14:val="standardContextual"/>
             </w:rPr>
           </w:pPr>
-          <w:hyperlink w:anchor="_Toc136370739" w:history="1">
+          <w:hyperlink w:anchor="_Toc136371198" w:history="1">
             <w:r>
               <w:rPr>
                 <w:rStyle w:val="Hyperlink"/>
@@ -1022,10 +1100,8 @@
               <w:rPr>
                 <w:rFonts w:asciiTheme="minorHAnsi" w:eastAsiaTheme="minorEastAsia" w:hAnsiTheme="minorHAnsi"/>
                 <w:noProof/>
-                <w:kern w:val="2"/>
                 <w:sz w:val="22"/>
                 <w:lang w:eastAsia="de-CH"/>
-                <w14:ligatures w14:val="standardContextual"/>
               </w:rPr>
               <w:tab/>
             </w:r>
@@ -1056,7 +1132,7 @@
                 <w:noProof/>
                 <w:webHidden/>
               </w:rPr>
-              <w:instrText xml:space="preserve"> PAGEREF _Toc136370739 \h </w:instrText>
+              <w:instrText xml:space="preserve"> PAGEREF _Toc136371198 \h </w:instrText>
             </w:r>
             <w:r>
               <w:rPr>
@@ -1097,13 +1173,11 @@
             <w:rPr>
               <w:rFonts w:asciiTheme="minorHAnsi" w:eastAsiaTheme="minorEastAsia" w:hAnsiTheme="minorHAnsi"/>
               <w:noProof/>
-              <w:kern w:val="2"/>
               <w:sz w:val="22"/>
               <w:lang w:eastAsia="de-CH"/>
-              <w14:ligatures w14:val="standardContextual"/>
             </w:rPr>
           </w:pPr>
-          <w:hyperlink w:anchor="_Toc136370740" w:history="1">
+          <w:hyperlink w:anchor="_Toc136371199" w:history="1">
             <w:r>
               <w:rPr>
                 <w:rStyle w:val="Hyperlink"/>
@@ -1116,10 +1190,8 @@
               <w:rPr>
                 <w:rFonts w:asciiTheme="minorHAnsi" w:eastAsiaTheme="minorEastAsia" w:hAnsiTheme="minorHAnsi"/>
                 <w:noProof/>
-                <w:kern w:val="2"/>
                 <w:sz w:val="22"/>
                 <w:lang w:eastAsia="de-CH"/>
-                <w14:ligatures w14:val="standardContextual"/>
               </w:rPr>
               <w:tab/>
             </w:r>
@@ -1150,7 +1222,7 @@
                 <w:noProof/>
                 <w:webHidden/>
               </w:rPr>
-              <w:instrText xml:space="preserve"> PAGEREF _Toc136370740 \h </w:instrText>
+              <w:instrText xml:space="preserve"> PAGEREF _Toc136371199 \h </w:instrText>
             </w:r>
             <w:r>
               <w:rPr>
@@ -1191,13 +1263,11 @@
             <w:rPr>
               <w:rFonts w:asciiTheme="minorHAnsi" w:eastAsiaTheme="minorEastAsia" w:hAnsiTheme="minorHAnsi"/>
               <w:noProof/>
-              <w:kern w:val="2"/>
               <w:sz w:val="22"/>
               <w:lang w:eastAsia="de-CH"/>
-              <w14:ligatures w14:val="standardContextual"/>
             </w:rPr>
           </w:pPr>
-          <w:hyperlink w:anchor="_Toc136370741" w:history="1">
+          <w:hyperlink w:anchor="_Toc136371200" w:history="1">
             <w:r>
               <w:rPr>
                 <w:rStyle w:val="Hyperlink"/>
@@ -1210,10 +1280,8 @@
               <w:rPr>
                 <w:rFonts w:asciiTheme="minorHAnsi" w:eastAsiaTheme="minorEastAsia" w:hAnsiTheme="minorHAnsi"/>
                 <w:noProof/>
-                <w:kern w:val="2"/>
                 <w:sz w:val="22"/>
                 <w:lang w:eastAsia="de-CH"/>
-                <w14:ligatures w14:val="standardContextual"/>
               </w:rPr>
               <w:tab/>
             </w:r>
@@ -1244,7 +1312,7 @@
                 <w:noProof/>
                 <w:webHidden/>
               </w:rPr>
-              <w:instrText xml:space="preserve"> PAGEREF _Toc136370741 \h </w:instrText>
+              <w:instrText xml:space="preserve"> PAGEREF _Toc136371200 \h </w:instrText>
             </w:r>
             <w:r>
               <w:rPr>
@@ -1285,13 +1353,11 @@
             <w:rPr>
               <w:rFonts w:asciiTheme="minorHAnsi" w:eastAsiaTheme="minorEastAsia" w:hAnsiTheme="minorHAnsi"/>
               <w:noProof/>
-              <w:kern w:val="2"/>
               <w:sz w:val="22"/>
               <w:lang w:eastAsia="de-CH"/>
-              <w14:ligatures w14:val="standardContextual"/>
             </w:rPr>
           </w:pPr>
-          <w:hyperlink w:anchor="_Toc136370742" w:history="1">
+          <w:hyperlink w:anchor="_Toc136371201" w:history="1">
             <w:r>
               <w:rPr>
                 <w:rStyle w:val="Hyperlink"/>
@@ -1304,10 +1370,8 @@
               <w:rPr>
                 <w:rFonts w:asciiTheme="minorHAnsi" w:eastAsiaTheme="minorEastAsia" w:hAnsiTheme="minorHAnsi"/>
                 <w:noProof/>
-                <w:kern w:val="2"/>
                 <w:sz w:val="22"/>
                 <w:lang w:eastAsia="de-CH"/>
-                <w14:ligatures w14:val="standardContextual"/>
               </w:rPr>
               <w:tab/>
             </w:r>
@@ -1338,7 +1402,7 @@
                 <w:noProof/>
                 <w:webHidden/>
               </w:rPr>
-              <w:instrText xml:space="preserve"> PAGEREF _Toc136370742 \h </w:instrText>
+              <w:instrText xml:space="preserve"> PAGEREF _Toc136371201 \h </w:instrText>
             </w:r>
             <w:r>
               <w:rPr>
@@ -1379,13 +1443,11 @@
             <w:rPr>
               <w:rFonts w:asciiTheme="minorHAnsi" w:eastAsiaTheme="minorEastAsia" w:hAnsiTheme="minorHAnsi"/>
               <w:noProof/>
-              <w:kern w:val="2"/>
               <w:sz w:val="22"/>
               <w:lang w:eastAsia="de-CH"/>
-              <w14:ligatures w14:val="standardContextual"/>
             </w:rPr>
           </w:pPr>
-          <w:hyperlink w:anchor="_Toc136370743" w:history="1">
+          <w:hyperlink w:anchor="_Toc136371202" w:history="1">
             <w:r>
               <w:rPr>
                 <w:rStyle w:val="Hyperlink"/>
@@ -1398,10 +1460,8 @@
               <w:rPr>
                 <w:rFonts w:asciiTheme="minorHAnsi" w:eastAsiaTheme="minorEastAsia" w:hAnsiTheme="minorHAnsi"/>
                 <w:noProof/>
-                <w:kern w:val="2"/>
                 <w:sz w:val="22"/>
                 <w:lang w:eastAsia="de-CH"/>
-                <w14:ligatures w14:val="standardContextual"/>
               </w:rPr>
               <w:tab/>
             </w:r>
@@ -1432,7 +1492,7 @@
                 <w:noProof/>
                 <w:webHidden/>
               </w:rPr>
-              <w:instrText xml:space="preserve"> PAGEREF _Toc136370743 \h </w:instrText>
+              <w:instrText xml:space="preserve"> PAGEREF _Toc136371202 \h </w:instrText>
             </w:r>
             <w:r>
               <w:rPr>
@@ -1473,13 +1533,11 @@
             <w:rPr>
               <w:rFonts w:asciiTheme="minorHAnsi" w:eastAsiaTheme="minorEastAsia" w:hAnsiTheme="minorHAnsi"/>
               <w:noProof/>
-              <w:kern w:val="2"/>
               <w:sz w:val="22"/>
               <w:lang w:eastAsia="de-CH"/>
-              <w14:ligatures w14:val="standardContextual"/>
             </w:rPr>
           </w:pPr>
-          <w:hyperlink w:anchor="_Toc136370744" w:history="1">
+          <w:hyperlink w:anchor="_Toc136371203" w:history="1">
             <w:r>
               <w:rPr>
                 <w:rStyle w:val="Hyperlink"/>
@@ -1492,10 +1550,8 @@
               <w:rPr>
                 <w:rFonts w:asciiTheme="minorHAnsi" w:eastAsiaTheme="minorEastAsia" w:hAnsiTheme="minorHAnsi"/>
                 <w:noProof/>
-                <w:kern w:val="2"/>
                 <w:sz w:val="22"/>
                 <w:lang w:eastAsia="de-CH"/>
-                <w14:ligatures w14:val="standardContextual"/>
               </w:rPr>
               <w:tab/>
             </w:r>
@@ -1526,7 +1582,7 @@
                 <w:noProof/>
                 <w:webHidden/>
               </w:rPr>
-              <w:instrText xml:space="preserve"> PAGEREF _Toc136370744 \h </w:instrText>
+              <w:instrText xml:space="preserve"> PAGEREF _Toc136371203 \h </w:instrText>
             </w:r>
             <w:r>
               <w:rPr>
@@ -1567,13 +1623,11 @@
             <w:rPr>
               <w:rFonts w:asciiTheme="minorHAnsi" w:eastAsiaTheme="minorEastAsia" w:hAnsiTheme="minorHAnsi"/>
               <w:noProof/>
-              <w:kern w:val="2"/>
               <w:sz w:val="22"/>
               <w:lang w:eastAsia="de-CH"/>
-              <w14:ligatures w14:val="standardContextual"/>
             </w:rPr>
           </w:pPr>
-          <w:hyperlink w:anchor="_Toc136370745" w:history="1">
+          <w:hyperlink w:anchor="_Toc136371204" w:history="1">
             <w:r>
               <w:rPr>
                 <w:rStyle w:val="Hyperlink"/>
@@ -1586,10 +1640,8 @@
               <w:rPr>
                 <w:rFonts w:asciiTheme="minorHAnsi" w:eastAsiaTheme="minorEastAsia" w:hAnsiTheme="minorHAnsi"/>
                 <w:noProof/>
-                <w:kern w:val="2"/>
                 <w:sz w:val="22"/>
                 <w:lang w:eastAsia="de-CH"/>
-                <w14:ligatures w14:val="standardContextual"/>
               </w:rPr>
               <w:tab/>
             </w:r>
@@ -1620,7 +1672,7 @@
                 <w:noProof/>
                 <w:webHidden/>
               </w:rPr>
-              <w:instrText xml:space="preserve"> PAGEREF _Toc136370745 \h </w:instrText>
+              <w:instrText xml:space="preserve"> PAGEREF _Toc136371204 \h </w:instrText>
             </w:r>
             <w:r>
               <w:rPr>
@@ -1661,13 +1713,11 @@
             <w:rPr>
               <w:rFonts w:asciiTheme="minorHAnsi" w:eastAsiaTheme="minorEastAsia" w:hAnsiTheme="minorHAnsi"/>
               <w:noProof/>
-              <w:kern w:val="2"/>
               <w:sz w:val="22"/>
               <w:lang w:eastAsia="de-CH"/>
-              <w14:ligatures w14:val="standardContextual"/>
             </w:rPr>
           </w:pPr>
-          <w:hyperlink w:anchor="_Toc136370746" w:history="1">
+          <w:hyperlink w:anchor="_Toc136371205" w:history="1">
             <w:r>
               <w:rPr>
                 <w:rStyle w:val="Hyperlink"/>
@@ -1680,10 +1730,8 @@
               <w:rPr>
                 <w:rFonts w:asciiTheme="minorHAnsi" w:eastAsiaTheme="minorEastAsia" w:hAnsiTheme="minorHAnsi"/>
                 <w:noProof/>
-                <w:kern w:val="2"/>
                 <w:sz w:val="22"/>
                 <w:lang w:eastAsia="de-CH"/>
-                <w14:ligatures w14:val="standardContextual"/>
               </w:rPr>
               <w:tab/>
             </w:r>
@@ -1714,7 +1762,7 @@
                 <w:noProof/>
                 <w:webHidden/>
               </w:rPr>
-              <w:instrText xml:space="preserve"> PAGEREF _Toc136370746 \h </w:instrText>
+              <w:instrText xml:space="preserve"> PAGEREF _Toc136371205 \h </w:instrText>
             </w:r>
             <w:r>
               <w:rPr>
@@ -1755,13 +1803,11 @@
             <w:rPr>
               <w:rFonts w:asciiTheme="minorHAnsi" w:eastAsiaTheme="minorEastAsia" w:hAnsiTheme="minorHAnsi"/>
               <w:noProof/>
-              <w:kern w:val="2"/>
               <w:sz w:val="22"/>
               <w:lang w:eastAsia="de-CH"/>
-              <w14:ligatures w14:val="standardContextual"/>
             </w:rPr>
           </w:pPr>
-          <w:hyperlink w:anchor="_Toc136370747" w:history="1">
+          <w:hyperlink w:anchor="_Toc136371206" w:history="1">
             <w:r>
               <w:rPr>
                 <w:rStyle w:val="Hyperlink"/>
@@ -1774,10 +1820,8 @@
               <w:rPr>
                 <w:rFonts w:asciiTheme="minorHAnsi" w:eastAsiaTheme="minorEastAsia" w:hAnsiTheme="minorHAnsi"/>
                 <w:noProof/>
-                <w:kern w:val="2"/>
                 <w:sz w:val="22"/>
                 <w:lang w:eastAsia="de-CH"/>
-                <w14:ligatures w14:val="standardContextual"/>
               </w:rPr>
               <w:tab/>
             </w:r>
@@ -1808,7 +1852,7 @@
                 <w:noProof/>
                 <w:webHidden/>
               </w:rPr>
-              <w:instrText xml:space="preserve"> PAGEREF _Toc136370747 \h </w:instrText>
+              <w:instrText xml:space="preserve"> PAGEREF _Toc136371206 \h </w:instrText>
             </w:r>
             <w:r>
               <w:rPr>
@@ -1849,13 +1893,11 @@
             <w:rPr>
               <w:rFonts w:asciiTheme="minorHAnsi" w:eastAsiaTheme="minorEastAsia" w:hAnsiTheme="minorHAnsi"/>
               <w:noProof/>
-              <w:kern w:val="2"/>
               <w:sz w:val="22"/>
               <w:lang w:eastAsia="de-CH"/>
-              <w14:ligatures w14:val="standardContextual"/>
             </w:rPr>
           </w:pPr>
-          <w:hyperlink w:anchor="_Toc136370748" w:history="1">
+          <w:hyperlink w:anchor="_Toc136371207" w:history="1">
             <w:r>
               <w:rPr>
                 <w:rStyle w:val="Hyperlink"/>
@@ -1868,10 +1910,8 @@
               <w:rPr>
                 <w:rFonts w:asciiTheme="minorHAnsi" w:eastAsiaTheme="minorEastAsia" w:hAnsiTheme="minorHAnsi"/>
                 <w:noProof/>
-                <w:kern w:val="2"/>
                 <w:sz w:val="22"/>
                 <w:lang w:eastAsia="de-CH"/>
-                <w14:ligatures w14:val="standardContextual"/>
               </w:rPr>
               <w:tab/>
             </w:r>
@@ -1902,7 +1942,7 @@
                 <w:noProof/>
                 <w:webHidden/>
               </w:rPr>
-              <w:instrText xml:space="preserve"> PAGEREF _Toc136370748 \h </w:instrText>
+              <w:instrText xml:space="preserve"> PAGEREF _Toc136371207 \h </w:instrText>
             </w:r>
             <w:r>
               <w:rPr>
@@ -1943,13 +1983,11 @@
             <w:rPr>
               <w:rFonts w:asciiTheme="minorHAnsi" w:eastAsiaTheme="minorEastAsia" w:hAnsiTheme="minorHAnsi"/>
               <w:noProof/>
-              <w:kern w:val="2"/>
               <w:sz w:val="22"/>
               <w:lang w:eastAsia="de-CH"/>
-              <w14:ligatures w14:val="standardContextual"/>
             </w:rPr>
           </w:pPr>
-          <w:hyperlink w:anchor="_Toc136370749" w:history="1">
+          <w:hyperlink w:anchor="_Toc136371208" w:history="1">
             <w:r>
               <w:rPr>
                 <w:rStyle w:val="Hyperlink"/>
@@ -1962,10 +2000,8 @@
               <w:rPr>
                 <w:rFonts w:asciiTheme="minorHAnsi" w:eastAsiaTheme="minorEastAsia" w:hAnsiTheme="minorHAnsi"/>
                 <w:noProof/>
-                <w:kern w:val="2"/>
                 <w:sz w:val="22"/>
                 <w:lang w:eastAsia="de-CH"/>
-                <w14:ligatures w14:val="standardContextual"/>
               </w:rPr>
               <w:tab/>
             </w:r>
@@ -1996,7 +2032,7 @@
                 <w:noProof/>
                 <w:webHidden/>
               </w:rPr>
-              <w:instrText xml:space="preserve"> PAGEREF _Toc136370749 \h </w:instrText>
+              <w:instrText xml:space="preserve"> PAGEREF _Toc136371208 \h </w:instrText>
             </w:r>
             <w:r>
               <w:rPr>
@@ -2017,6 +2053,78 @@
                 <w:webHidden/>
               </w:rPr>
               <w:t>12</w:t>
+            </w:r>
+            <w:r>
+              <w:rPr>
+                <w:noProof/>
+                <w:webHidden/>
+              </w:rPr>
+              <w:fldChar w:fldCharType="end"/>
+            </w:r>
+          </w:hyperlink>
+        </w:p>
+        <w:p>
+          <w:pPr>
+            <w:pStyle w:val="Verzeichnis1"/>
+            <w:tabs>
+              <w:tab w:val="right" w:leader="dot" w:pos="9062"/>
+            </w:tabs>
+            <w:rPr>
+              <w:rFonts w:asciiTheme="minorHAnsi" w:eastAsiaTheme="minorEastAsia" w:hAnsiTheme="minorHAnsi"/>
+              <w:noProof/>
+              <w:sz w:val="22"/>
+              <w:lang w:eastAsia="de-CH"/>
+            </w:rPr>
+          </w:pPr>
+          <w:hyperlink w:anchor="_Toc136371209" w:history="1">
+            <w:r>
+              <w:rPr>
+                <w:rStyle w:val="Hyperlink"/>
+                <w:rFonts w:cs="Arial"/>
+                <w:noProof/>
+              </w:rPr>
+              <w:t>Eidesstattliche Erklärung</w:t>
+            </w:r>
+            <w:r>
+              <w:rPr>
+                <w:noProof/>
+                <w:webHidden/>
+              </w:rPr>
+              <w:tab/>
+            </w:r>
+            <w:r>
+              <w:rPr>
+                <w:noProof/>
+                <w:webHidden/>
+              </w:rPr>
+              <w:fldChar w:fldCharType="begin"/>
+            </w:r>
+            <w:r>
+              <w:rPr>
+                <w:noProof/>
+                <w:webHidden/>
+              </w:rPr>
+              <w:instrText xml:space="preserve"> PAGEREF _Toc136371209 \h </w:instrText>
+            </w:r>
+            <w:r>
+              <w:rPr>
+                <w:noProof/>
+                <w:webHidden/>
+              </w:rPr>
+            </w:r>
+            <w:r>
+              <w:rPr>
+                <w:noProof/>
+                <w:webHidden/>
+              </w:rPr>
+              <w:fldChar w:fldCharType="separate"/>
+            </w:r>
+            <w:r>
+              <w:rPr>
+                <w:noProof/>
+                <w:webHidden/>
+              </w:rPr>
+              <w:t>13</w:t>
             </w:r>
             <w:r>
               <w:rPr>
@@ -2069,7 +2177,7 @@
           <w:rFonts w:cs="Arial"/>
         </w:rPr>
       </w:pPr>
-      <w:bookmarkStart w:id="0" w:name="_Toc136370738"/>
+      <w:bookmarkStart w:id="0" w:name="_Toc136371197"/>
       <w:r>
         <w:rPr>
           <w:rFonts w:cs="Arial"/>
@@ -2169,7 +2277,7 @@
           <w:rFonts w:cs="Arial"/>
         </w:rPr>
       </w:pPr>
-      <w:bookmarkStart w:id="1" w:name="_Toc136370739"/>
+      <w:bookmarkStart w:id="1" w:name="_Toc136371198"/>
       <w:r>
         <w:rPr>
           <w:rFonts w:cs="Arial"/>
@@ -2339,7 +2447,7 @@
           <w:rFonts w:cs="Arial"/>
         </w:rPr>
       </w:pPr>
-      <w:bookmarkStart w:id="2" w:name="_Toc136370740"/>
+      <w:bookmarkStart w:id="2" w:name="_Toc136371199"/>
       <w:r>
         <w:rPr>
           <w:rFonts w:cs="Arial"/>
@@ -2647,7 +2755,7 @@
           <w:rFonts w:cs="Arial"/>
         </w:rPr>
       </w:pPr>
-      <w:bookmarkStart w:id="3" w:name="_Toc136370741"/>
+      <w:bookmarkStart w:id="3" w:name="_Toc136371200"/>
       <w:r>
         <w:rPr>
           <w:rFonts w:cs="Arial"/>
@@ -2664,7 +2772,7 @@
           <w:rFonts w:cs="Arial"/>
         </w:rPr>
       </w:pPr>
-      <w:bookmarkStart w:id="4" w:name="_Toc136370742"/>
+      <w:bookmarkStart w:id="4" w:name="_Toc136371201"/>
       <w:r>
         <w:rPr>
           <w:rFonts w:cs="Arial"/>
@@ -3247,7 +3355,7 @@
           <w:rFonts w:cs="Arial"/>
         </w:rPr>
       </w:pPr>
-      <w:bookmarkStart w:id="5" w:name="_Toc136370743"/>
+      <w:bookmarkStart w:id="5" w:name="_Toc136371202"/>
       <w:r>
         <w:rPr>
           <w:rFonts w:cs="Arial"/>
@@ -4404,7 +4512,7 @@
           <w:rFonts w:cs="Arial"/>
         </w:rPr>
       </w:pPr>
-      <w:bookmarkStart w:id="6" w:name="_Toc136370744"/>
+      <w:bookmarkStart w:id="6" w:name="_Toc136371203"/>
       <w:r>
         <w:rPr>
           <w:rFonts w:cs="Arial"/>
@@ -4429,7 +4537,7 @@
           <w:rFonts w:cs="Arial"/>
         </w:rPr>
       </w:pPr>
-      <w:bookmarkStart w:id="7" w:name="_Toc136370745"/>
+      <w:bookmarkStart w:id="7" w:name="_Toc136371204"/>
       <w:proofErr w:type="spellStart"/>
       <w:r>
         <w:rPr>
@@ -4917,7 +5025,7 @@
           <w:rFonts w:cs="Arial"/>
         </w:rPr>
       </w:pPr>
-      <w:bookmarkStart w:id="8" w:name="_Toc136370746"/>
+      <w:bookmarkStart w:id="8" w:name="_Toc136371205"/>
       <w:r>
         <w:rPr>
           <w:rFonts w:cs="Arial"/>
@@ -5198,33 +5306,13 @@
           <w:rFonts w:cs="Arial"/>
         </w:rPr>
       </w:pPr>
-      <w:bookmarkStart w:id="9" w:name="_Toc136370747"/>
-      <w:commentRangeStart w:id="10"/>
-      <w:commentRangeStart w:id="11"/>
+      <w:bookmarkStart w:id="9" w:name="_Toc136371206"/>
       <w:r>
         <w:rPr>
           <w:rFonts w:cs="Arial"/>
         </w:rPr>
         <w:lastRenderedPageBreak/>
         <w:t>Reflexion</w:t>
-      </w:r>
-      <w:commentRangeEnd w:id="10"/>
-      <w:r>
-        <w:rPr>
-          <w:rStyle w:val="Kommentarzeichen"/>
-          <w:rFonts w:eastAsiaTheme="minorHAnsi" w:cs="Arial"/>
-          <w:color w:val="auto"/>
-        </w:rPr>
-        <w:commentReference w:id="10"/>
-      </w:r>
-      <w:commentRangeEnd w:id="11"/>
-      <w:r>
-        <w:rPr>
-          <w:rStyle w:val="Kommentarzeichen"/>
-          <w:rFonts w:eastAsiaTheme="minorHAnsi" w:cs="Arial"/>
-          <w:color w:val="auto"/>
-        </w:rPr>
-        <w:commentReference w:id="11"/>
       </w:r>
       <w:bookmarkEnd w:id="9"/>
     </w:p>
@@ -5518,11 +5606,6 @@
           <w:rFonts w:cs="Arial"/>
         </w:rPr>
       </w:pPr>
-      <w:commentRangeStart w:id="12"/>
-      <w:commentRangeStart w:id="13"/>
-      <w:commentRangeStart w:id="14"/>
-      <w:commentRangeStart w:id="15"/>
-      <w:commentRangeStart w:id="16"/>
       <w:r>
         <w:rPr>
           <w:rFonts w:cs="Arial"/>
@@ -5808,52 +5891,12 @@
         <w:t xml:space="preserve"> Doch auch das könnte man mit ein wenig mehr Zeit noch optimieren.</w:t>
       </w:r>
     </w:p>
-    <w:commentRangeEnd w:id="12"/>
-    <w:p>
-      <w:pPr>
-        <w:rPr>
-          <w:rFonts w:cs="Arial"/>
-        </w:rPr>
-      </w:pPr>
-      <w:r>
-        <w:rPr>
-          <w:rStyle w:val="Kommentarzeichen"/>
-          <w:rFonts w:cs="Arial"/>
-        </w:rPr>
-        <w:commentReference w:id="12"/>
-      </w:r>
-      <w:commentRangeEnd w:id="13"/>
-      <w:r>
-        <w:rPr>
-          <w:rStyle w:val="Kommentarzeichen"/>
-          <w:rFonts w:cs="Arial"/>
-        </w:rPr>
-        <w:commentReference w:id="13"/>
-      </w:r>
-      <w:commentRangeEnd w:id="14"/>
-      <w:r>
-        <w:rPr>
-          <w:rStyle w:val="Kommentarzeichen"/>
-          <w:rFonts w:cs="Arial"/>
-        </w:rPr>
-        <w:commentReference w:id="14"/>
-      </w:r>
-      <w:commentRangeEnd w:id="15"/>
-      <w:r>
-        <w:rPr>
-          <w:rStyle w:val="Kommentarzeichen"/>
-          <w:rFonts w:cs="Arial"/>
-        </w:rPr>
-        <w:commentReference w:id="15"/>
-      </w:r>
-      <w:commentRangeEnd w:id="16"/>
-      <w:r>
-        <w:rPr>
-          <w:rStyle w:val="Kommentarzeichen"/>
-          <w:rFonts w:cs="Arial"/>
-        </w:rPr>
-        <w:commentReference w:id="16"/>
-      </w:r>
+    <w:p>
+      <w:pPr>
+        <w:rPr>
+          <w:rFonts w:cs="Arial"/>
+        </w:rPr>
+      </w:pPr>
       <w:r>
         <w:rPr>
           <w:rFonts w:cs="Arial"/>
@@ -6230,7 +6273,7 @@
           <w:rFonts w:cs="Arial"/>
         </w:rPr>
       </w:pPr>
-      <w:bookmarkStart w:id="17" w:name="_Toc136370748"/>
+      <w:bookmarkStart w:id="10" w:name="_Toc136371207"/>
       <w:r>
         <w:rPr>
           <w:rFonts w:cs="Arial"/>
@@ -6244,7 +6287,7 @@
         </w:rPr>
         <w:t>Learnings</w:t>
       </w:r>
-      <w:bookmarkEnd w:id="17"/>
+      <w:bookmarkEnd w:id="10"/>
       <w:proofErr w:type="spellEnd"/>
     </w:p>
     <w:p>
@@ -6710,7 +6753,7 @@
           <w:rFonts w:cs="Arial"/>
         </w:rPr>
       </w:pPr>
-      <w:bookmarkStart w:id="18" w:name="_Toc136370749"/>
+      <w:bookmarkStart w:id="11" w:name="_Toc136371208"/>
       <w:r>
         <w:rPr>
           <w:rFonts w:cs="Arial"/>
@@ -6718,7 +6761,7 @@
         <w:lastRenderedPageBreak/>
         <w:t>Ausblick</w:t>
       </w:r>
-      <w:bookmarkEnd w:id="18"/>
+      <w:bookmarkEnd w:id="11"/>
     </w:p>
     <w:p>
       <w:pPr>
@@ -6915,8 +6958,9 @@
           <w:rFonts w:cs="Arial"/>
         </w:rPr>
       </w:pPr>
-      <w:bookmarkStart w:id="19" w:name="_Toc136352056"/>
-      <w:bookmarkStart w:id="20" w:name="_Toc136370750"/>
+      <w:bookmarkStart w:id="12" w:name="_Toc136352056"/>
+      <w:bookmarkStart w:id="13" w:name="_Toc136370750"/>
+      <w:bookmarkStart w:id="14" w:name="_Toc136371209"/>
       <w:r>
         <w:rPr>
           <w:rFonts w:cs="Arial"/>
@@ -6936,8 +6980,9 @@
         </w:rPr>
         <w:t>tliche Erklärung</w:t>
       </w:r>
-      <w:bookmarkEnd w:id="19"/>
-      <w:bookmarkEnd w:id="20"/>
+      <w:bookmarkEnd w:id="12"/>
+      <w:bookmarkEnd w:id="13"/>
+      <w:bookmarkEnd w:id="14"/>
     </w:p>
     <w:p>
       <w:pPr>
@@ -7006,7 +7051,7 @@
                     </pic:cNvPicPr>
                   </pic:nvPicPr>
                   <pic:blipFill>
-                    <a:blip r:embed="rId12" cstate="print">
+                    <a:blip r:embed="rId8" cstate="print">
                       <a:extLst>
                         <a:ext uri="{28A0092B-C50C-407E-A947-70E740481C1C}">
                           <a14:useLocalDpi xmlns:a14="http://schemas.microsoft.com/office/drawing/2010/main" val="0"/>
@@ -7233,7 +7278,7 @@
                     <pic:cNvPicPr/>
                   </pic:nvPicPr>
                   <pic:blipFill>
-                    <a:blip r:embed="rId13" cstate="print">
+                    <a:blip r:embed="rId9" cstate="print">
                       <a:extLst>
                         <a:ext uri="{28A0092B-C50C-407E-A947-70E740481C1C}">
                           <a14:useLocalDpi xmlns:a14="http://schemas.microsoft.com/office/drawing/2010/main" val="0"/>
@@ -7459,7 +7504,7 @@
                 <wp:cNvGraphicFramePr/>
                 <a:graphic xmlns:a="http://schemas.openxmlformats.org/drawingml/2006/main">
                   <a:graphicData uri="http://schemas.microsoft.com/office/word/2010/wordprocessingInk">
-                    <w14:contentPart bwMode="auto" r:id="rId14">
+                    <w14:contentPart bwMode="auto" r:id="rId10">
                       <w14:nvContentPartPr>
                         <w14:cNvContentPartPr/>
                       </w14:nvContentPartPr>
@@ -7473,7 +7518,7 @@
               </wp:anchor>
             </w:drawing>
           </mc:Choice>
-          <mc:Fallback>
+          <mc:Fallback xmlns:w16du="http://schemas.microsoft.com/office/word/2023/wordml/word16du">
             <w:pict>
               <v:shapetype w14:anchorId="7F073847" id="_x0000_t75" coordsize="21600,21600" o:spt="75" o:preferrelative="t" path="m@4@5l@4@11@9@11@9@5xe" filled="f" stroked="f">
                 <v:stroke joinstyle="miter"/>
@@ -7670,187 +7715,8 @@
 </w:document>
 </file>
 
-<file path=word/comments.xml><?xml version="1.0" encoding="utf-8"?>
-<w:comments xmlns:wpc="http://schemas.microsoft.com/office/word/2010/wordprocessingCanvas" xmlns:cx="http://schemas.microsoft.com/office/drawing/2014/chartex" xmlns:cx1="http://schemas.microsoft.com/office/drawing/2015/9/8/chartex" xmlns:cx2="http://schemas.microsoft.com/office/drawing/2015/10/21/chartex" xmlns:cx3="http://schemas.microsoft.com/office/drawing/2016/5/9/chartex" xmlns:cx4="http://schemas.microsoft.com/office/drawing/2016/5/10/chartex" xmlns:cx5="http://schemas.microsoft.com/office/drawing/2016/5/11/chartex" xmlns:cx6="http://schemas.microsoft.com/office/drawing/2016/5/12/chartex" xmlns:cx7="http://schemas.microsoft.com/office/drawing/2016/5/13/chartex" xmlns:cx8="http://schemas.microsoft.com/office/drawing/2016/5/14/chartex" xmlns:mc="http://schemas.openxmlformats.org/markup-compatibility/2006" xmlns:aink="http://schemas.microsoft.com/office/drawing/2016/ink" xmlns:am3d="http://schemas.microsoft.com/office/drawing/2017/model3d" xmlns:o="urn:schemas-microsoft-com:office:office" xmlns:oel="http://schemas.microsoft.com/office/2019/extlst" xmlns:r="http://schemas.openxmlformats.org/officeDocument/2006/relationships" xmlns:m="http://schemas.openxmlformats.org/officeDocument/2006/math" xmlns:v="urn:schemas-microsoft-com:vml" xmlns:wp14="http://schemas.microsoft.com/office/word/2010/wordprocessingDrawing" xmlns:wp="http://schemas.openxmlformats.org/drawingml/2006/wordprocessingDrawing" xmlns:w10="urn:schemas-microsoft-com:office:word" xmlns:w="http://schemas.openxmlformats.org/wordprocessingml/2006/main" xmlns:w14="http://schemas.microsoft.com/office/word/2010/wordml" xmlns:w15="http://schemas.microsoft.com/office/word/2012/wordml" xmlns:w16cex="http://schemas.microsoft.com/office/word/2018/wordml/cex" xmlns:w16cid="http://schemas.microsoft.com/office/word/2016/wordml/cid" xmlns:w16="http://schemas.microsoft.com/office/word/2018/wordml" xmlns:w16du="http://schemas.microsoft.com/office/word/2023/wordml/word16du" xmlns:w16sdtdh="http://schemas.microsoft.com/office/word/2020/wordml/sdtdatahash" xmlns:w16se="http://schemas.microsoft.com/office/word/2015/wordml/symex" xmlns:wpg="http://schemas.microsoft.com/office/word/2010/wordprocessingGroup" xmlns:wpi="http://schemas.microsoft.com/office/word/2010/wordprocessingInk" xmlns:wne="http://schemas.microsoft.com/office/word/2006/wordml" xmlns:wps="http://schemas.microsoft.com/office/word/2010/wordprocessingShape" mc:Ignorable="w14 w15 w16se w16cid w16 w16cex w16sdtdh wp14">
-  <w:comment w:id="10" w:author="Wagner Yara" w:date="2023-05-30T18:22:00Z" w:initials="WY">
-    <w:p>
-      <w:pPr>
-        <w:pStyle w:val="Kommentartext"/>
-        <w:jc w:val="left"/>
-      </w:pPr>
-      <w:r>
-        <w:rPr>
-          <w:rStyle w:val="Kommentarzeichen"/>
-        </w:rPr>
-        <w:annotationRef/>
-      </w:r>
-      <w:r>
-        <w:t>Spiel.js ist sehr gross -&gt; verbesserungswürdig</w:t>
-      </w:r>
-    </w:p>
-  </w:comment>
-  <w:comment w:id="11" w:author="Anna Staub" w:date="2023-05-30T19:49:00Z" w:initials="AS">
-    <w:p>
-      <w:pPr>
-        <w:jc w:val="left"/>
-      </w:pPr>
-      <w:r>
-        <w:rPr>
-          <w:rStyle w:val="Kommentarzeichen"/>
-        </w:rPr>
-        <w:annotationRef/>
-      </w:r>
-      <w:r>
-        <w:rPr>
-          <w:sz w:val="20"/>
-          <w:szCs w:val="20"/>
-        </w:rPr>
-        <w:t>Hani witer und unterem Abschnitt zude Ordner erwähnt.</w:t>
-      </w:r>
-    </w:p>
-  </w:comment>
-  <w:comment w:id="12" w:author="Wagner Yara" w:date="2023-05-30T15:07:00Z" w:initials="WY">
-    <w:p>
-      <w:pPr>
-        <w:pStyle w:val="Kommentartext"/>
-        <w:jc w:val="left"/>
-      </w:pPr>
-      <w:r>
-        <w:rPr>
-          <w:rStyle w:val="Kommentarzeichen"/>
-        </w:rPr>
-        <w:annotationRef/>
-      </w:r>
-      <w:r>
-        <w:t>Zum Design müesstme glaub no chli meh schriibe.</w:t>
-      </w:r>
-    </w:p>
-    <w:p>
-      <w:pPr>
-        <w:pStyle w:val="Kommentartext"/>
-        <w:jc w:val="left"/>
-      </w:pPr>
-      <w:r>
-        <w:t>Usserdem hets do no 2 Stichpünkt voder Morena zum usfüehre.</w:t>
-      </w:r>
-    </w:p>
-  </w:comment>
-  <w:comment w:id="13" w:author="Wagner Yara" w:date="2023-05-30T15:09:00Z" w:initials="WY">
-    <w:p>
-      <w:pPr>
-        <w:pStyle w:val="Kommentartext"/>
-        <w:jc w:val="left"/>
-      </w:pPr>
-      <w:r>
-        <w:rPr>
-          <w:rStyle w:val="Kommentarzeichen"/>
-        </w:rPr>
-        <w:annotationRef/>
-      </w:r>
-      <w:r>
-        <w:t>Zb zude hintergründ, wieso röhre, ...</w:t>
-      </w:r>
-    </w:p>
-  </w:comment>
-  <w:comment w:id="14" w:author="Morena Sager" w:date="2023-05-30T16:15:00Z" w:initials="MS">
-    <w:p>
-      <w:pPr>
-        <w:pStyle w:val="Kommentartext"/>
-      </w:pPr>
-      <w:r>
-        <w:rPr>
-          <w:rStyle w:val="Kommentarzeichen"/>
-        </w:rPr>
-        <w:annotationRef/>
-      </w:r>
-      <w:r>
-        <w:t>Mol en vorschlag…ben aber noni zfrede</w:t>
-      </w:r>
-    </w:p>
-    <w:p>
-      <w:pPr>
-        <w:pStyle w:val="Kommentartext"/>
-      </w:pPr>
-    </w:p>
-  </w:comment>
-  <w:comment w:id="15" w:author="Anna Staub" w:date="2023-05-30T19:48:00Z" w:initials="AS">
-    <w:p>
-      <w:pPr>
-        <w:jc w:val="left"/>
-      </w:pPr>
-      <w:r>
-        <w:rPr>
-          <w:rStyle w:val="Kommentarzeichen"/>
-        </w:rPr>
-        <w:annotationRef/>
-      </w:r>
-      <w:r>
-        <w:rPr>
-          <w:sz w:val="20"/>
-          <w:szCs w:val="20"/>
-        </w:rPr>
-        <w:t>Ich ha mal no chli ergänzt, findender ok?</w:t>
-      </w:r>
-    </w:p>
-  </w:comment>
-  <w:comment w:id="16" w:author="Wagner Yara" w:date="2023-05-30T20:16:00Z" w:initials="WY">
-    <w:p>
-      <w:pPr>
-        <w:pStyle w:val="Kommentartext"/>
-        <w:jc w:val="left"/>
-      </w:pPr>
-      <w:r>
-        <w:rPr>
-          <w:rStyle w:val="Kommentarzeichen"/>
-        </w:rPr>
-        <w:annotationRef/>
-      </w:r>
-      <w:r>
-        <w:t>Ja :)</w:t>
-      </w:r>
-    </w:p>
-  </w:comment>
-</w:comments>
-</file>
-
-<file path=word/commentsExtended.xml><?xml version="1.0" encoding="utf-8"?>
-<w15:commentsEx xmlns:wpc="http://schemas.microsoft.com/office/word/2010/wordprocessingCanvas" xmlns:cx="http://schemas.microsoft.com/office/drawing/2014/chartex" xmlns:cx1="http://schemas.microsoft.com/office/drawing/2015/9/8/chartex" xmlns:cx2="http://schemas.microsoft.com/office/drawing/2015/10/21/chartex" xmlns:cx3="http://schemas.microsoft.com/office/drawing/2016/5/9/chartex" xmlns:cx4="http://schemas.microsoft.com/office/drawing/2016/5/10/chartex" xmlns:cx5="http://schemas.microsoft.com/office/drawing/2016/5/11/chartex" xmlns:cx6="http://schemas.microsoft.com/office/drawing/2016/5/12/chartex" xmlns:cx7="http://schemas.microsoft.com/office/drawing/2016/5/13/chartex" xmlns:cx8="http://schemas.microsoft.com/office/drawing/2016/5/14/chartex" xmlns:mc="http://schemas.openxmlformats.org/markup-compatibility/2006" xmlns:aink="http://schemas.microsoft.com/office/drawing/2016/ink" xmlns:am3d="http://schemas.microsoft.com/office/drawing/2017/model3d" xmlns:o="urn:schemas-microsoft-com:office:office" xmlns:oel="http://schemas.microsoft.com/office/2019/extlst" xmlns:r="http://schemas.openxmlformats.org/officeDocument/2006/relationships" xmlns:m="http://schemas.openxmlformats.org/officeDocument/2006/math" xmlns:v="urn:schemas-microsoft-com:vml" xmlns:wp14="http://schemas.microsoft.com/office/word/2010/wordprocessingDrawing" xmlns:wp="http://schemas.openxmlformats.org/drawingml/2006/wordprocessingDrawing" xmlns:w10="urn:schemas-microsoft-com:office:word" xmlns:w="http://schemas.openxmlformats.org/wordprocessingml/2006/main" xmlns:w14="http://schemas.microsoft.com/office/word/2010/wordml" xmlns:w15="http://schemas.microsoft.com/office/word/2012/wordml" xmlns:w16cex="http://schemas.microsoft.com/office/word/2018/wordml/cex" xmlns:w16cid="http://schemas.microsoft.com/office/word/2016/wordml/cid" xmlns:w16="http://schemas.microsoft.com/office/word/2018/wordml" xmlns:w16du="http://schemas.microsoft.com/office/word/2023/wordml/word16du" xmlns:w16sdtdh="http://schemas.microsoft.com/office/word/2020/wordml/sdtdatahash" xmlns:w16se="http://schemas.microsoft.com/office/word/2015/wordml/symex" xmlns:wpg="http://schemas.microsoft.com/office/word/2010/wordprocessingGroup" xmlns:wpi="http://schemas.microsoft.com/office/word/2010/wordprocessingInk" xmlns:wne="http://schemas.microsoft.com/office/word/2006/wordml" xmlns:wps="http://schemas.microsoft.com/office/word/2010/wordprocessingShape" mc:Ignorable="w14 w15 w16se w16cid w16 w16cex w16sdtdh wp14">
-  <w15:commentEx w15:paraId="3EBA32C0" w15:done="0"/>
-  <w15:commentEx w15:paraId="53A7A23D" w15:paraIdParent="3EBA32C0" w15:done="0"/>
-  <w15:commentEx w15:paraId="2F381C9A" w15:done="0"/>
-  <w15:commentEx w15:paraId="6B9F7746" w15:paraIdParent="2F381C9A" w15:done="0"/>
-  <w15:commentEx w15:paraId="07C4077F" w15:paraIdParent="2F381C9A" w15:done="0"/>
-  <w15:commentEx w15:paraId="30D70359" w15:paraIdParent="2F381C9A" w15:done="0"/>
-  <w15:commentEx w15:paraId="5965F53D" w15:paraIdParent="2F381C9A" w15:done="0"/>
-</w15:commentsEx>
-</file>
-
-<file path=word/commentsExtensible.xml><?xml version="1.0" encoding="utf-8"?>
-<w16cex:commentsExtensible xmlns:wpc="http://schemas.microsoft.com/office/word/2010/wordprocessingCanvas" xmlns:cx="http://schemas.microsoft.com/office/drawing/2014/chartex" xmlns:cx1="http://schemas.microsoft.com/office/drawing/2015/9/8/chartex" xmlns:cx2="http://schemas.microsoft.com/office/drawing/2015/10/21/chartex" xmlns:cx3="http://schemas.microsoft.com/office/drawing/2016/5/9/chartex" xmlns:cx4="http://schemas.microsoft.com/office/drawing/2016/5/10/chartex" xmlns:cx5="http://schemas.microsoft.com/office/drawing/2016/5/11/chartex" xmlns:cx6="http://schemas.microsoft.com/office/drawing/2016/5/12/chartex" xmlns:cx7="http://schemas.microsoft.com/office/drawing/2016/5/13/chartex" xmlns:cx8="http://schemas.microsoft.com/office/drawing/2016/5/14/chartex" xmlns:mc="http://schemas.openxmlformats.org/markup-compatibility/2006" xmlns:aink="http://schemas.microsoft.com/office/drawing/2016/ink" xmlns:am3d="http://schemas.microsoft.com/office/drawing/2017/model3d" xmlns:o="urn:schemas-microsoft-com:office:office" xmlns:oel="http://schemas.microsoft.com/office/2019/extlst" xmlns:r="http://schemas.openxmlformats.org/officeDocument/2006/relationships" xmlns:m="http://schemas.openxmlformats.org/officeDocument/2006/math" xmlns:v="urn:schemas-microsoft-com:vml" xmlns:wp14="http://schemas.microsoft.com/office/word/2010/wordprocessingDrawing" xmlns:wp="http://schemas.openxmlformats.org/drawingml/2006/wordprocessingDrawing" xmlns:w10="urn:schemas-microsoft-com:office:word" xmlns:w="http://schemas.openxmlformats.org/wordprocessingml/2006/main" xmlns:w14="http://schemas.microsoft.com/office/word/2010/wordml" xmlns:w15="http://schemas.microsoft.com/office/word/2012/wordml" xmlns:w16cex="http://schemas.microsoft.com/office/word/2018/wordml/cex" xmlns:w16cid="http://schemas.microsoft.com/office/word/2016/wordml/cid" xmlns:w16="http://schemas.microsoft.com/office/word/2018/wordml" xmlns:w16du="http://schemas.microsoft.com/office/word/2023/wordml/word16du" xmlns:w16sdtdh="http://schemas.microsoft.com/office/word/2020/wordml/sdtdatahash" xmlns:w16se="http://schemas.microsoft.com/office/word/2015/wordml/symex" xmlns:wpg="http://schemas.microsoft.com/office/word/2010/wordprocessingGroup" xmlns:wpi="http://schemas.microsoft.com/office/word/2010/wordprocessingInk" xmlns:wne="http://schemas.microsoft.com/office/word/2006/wordml" xmlns:wps="http://schemas.microsoft.com/office/word/2010/wordprocessingShape" mc:Ignorable="w14 w15 w16se w16cid w16 w16cex w16sdtdh wp14">
-  <w16cex:commentExtensible w16cex:durableId="2820BD74" w16cex:dateUtc="2023-05-30T16:22:00Z"/>
-  <w16cex:commentExtensible w16cex:durableId="2820D1BF" w16cex:dateUtc="2023-05-30T17:49:00Z"/>
-  <w16cex:commentExtensible w16cex:durableId="28208F9E" w16cex:dateUtc="2023-05-30T13:07:00Z"/>
-  <w16cex:commentExtensible w16cex:durableId="28209019" w16cex:dateUtc="2023-05-30T13:09:00Z"/>
-  <w16cex:commentExtensible w16cex:durableId="28209FB0" w16cex:dateUtc="2023-05-30T14:15:00Z"/>
-  <w16cex:commentExtensible w16cex:durableId="2820D193" w16cex:dateUtc="2023-05-30T17:48:00Z"/>
-  <w16cex:commentExtensible w16cex:durableId="2820D81C" w16cex:dateUtc="2023-05-30T18:16:00Z"/>
-</w16cex:commentsExtensible>
-</file>
-
-<file path=word/commentsIds.xml><?xml version="1.0" encoding="utf-8"?>
-<w16cid:commentsIds xmlns:wpc="http://schemas.microsoft.com/office/word/2010/wordprocessingCanvas" xmlns:cx="http://schemas.microsoft.com/office/drawing/2014/chartex" xmlns:cx1="http://schemas.microsoft.com/office/drawing/2015/9/8/chartex" xmlns:cx2="http://schemas.microsoft.com/office/drawing/2015/10/21/chartex" xmlns:cx3="http://schemas.microsoft.com/office/drawing/2016/5/9/chartex" xmlns:cx4="http://schemas.microsoft.com/office/drawing/2016/5/10/chartex" xmlns:cx5="http://schemas.microsoft.com/office/drawing/2016/5/11/chartex" xmlns:cx6="http://schemas.microsoft.com/office/drawing/2016/5/12/chartex" xmlns:cx7="http://schemas.microsoft.com/office/drawing/2016/5/13/chartex" xmlns:cx8="http://schemas.microsoft.com/office/drawing/2016/5/14/chartex" xmlns:mc="http://schemas.openxmlformats.org/markup-compatibility/2006" xmlns:aink="http://schemas.microsoft.com/office/drawing/2016/ink" xmlns:am3d="http://schemas.microsoft.com/office/drawing/2017/model3d" xmlns:o="urn:schemas-microsoft-com:office:office" xmlns:oel="http://schemas.microsoft.com/office/2019/extlst" xmlns:r="http://schemas.openxmlformats.org/officeDocument/2006/relationships" xmlns:m="http://schemas.openxmlformats.org/officeDocument/2006/math" xmlns:v="urn:schemas-microsoft-com:vml" xmlns:wp14="http://schemas.microsoft.com/office/word/2010/wordprocessingDrawing" xmlns:wp="http://schemas.openxmlformats.org/drawingml/2006/wordprocessingDrawing" xmlns:w10="urn:schemas-microsoft-com:office:word" xmlns:w="http://schemas.openxmlformats.org/wordprocessingml/2006/main" xmlns:w14="http://schemas.microsoft.com/office/word/2010/wordml" xmlns:w15="http://schemas.microsoft.com/office/word/2012/wordml" xmlns:w16cex="http://schemas.microsoft.com/office/word/2018/wordml/cex" xmlns:w16cid="http://schemas.microsoft.com/office/word/2016/wordml/cid" xmlns:w16="http://schemas.microsoft.com/office/word/2018/wordml" xmlns:w16du="http://schemas.microsoft.com/office/word/2023/wordml/word16du" xmlns:w16sdtdh="http://schemas.microsoft.com/office/word/2020/wordml/sdtdatahash" xmlns:w16se="http://schemas.microsoft.com/office/word/2015/wordml/symex" xmlns:wpg="http://schemas.microsoft.com/office/word/2010/wordprocessingGroup" xmlns:wpi="http://schemas.microsoft.com/office/word/2010/wordprocessingInk" xmlns:wne="http://schemas.microsoft.com/office/word/2006/wordml" xmlns:wps="http://schemas.microsoft.com/office/word/2010/wordprocessingShape" mc:Ignorable="w14 w15 w16se w16cid w16 w16cex w16sdtdh wp14">
-  <w16cid:commentId w16cid:paraId="3EBA32C0" w16cid:durableId="2820BD74"/>
-  <w16cid:commentId w16cid:paraId="53A7A23D" w16cid:durableId="2820D1BF"/>
-  <w16cid:commentId w16cid:paraId="2F381C9A" w16cid:durableId="28208F9E"/>
-  <w16cid:commentId w16cid:paraId="6B9F7746" w16cid:durableId="28209019"/>
-  <w16cid:commentId w16cid:paraId="07C4077F" w16cid:durableId="28209FB0"/>
-  <w16cid:commentId w16cid:paraId="30D70359" w16cid:durableId="2820D193"/>
-  <w16cid:commentId w16cid:paraId="5965F53D" w16cid:durableId="2820D81C"/>
-</w16cid:commentsIds>
-</file>
-
 <file path=word/endnotes.xml><?xml version="1.0" encoding="utf-8"?>
-<w:endnotes xmlns:wpc="http://schemas.microsoft.com/office/word/2010/wordprocessingCanvas" xmlns:cx="http://schemas.microsoft.com/office/drawing/2014/chartex" xmlns:cx1="http://schemas.microsoft.com/office/drawing/2015/9/8/chartex" xmlns:cx2="http://schemas.microsoft.com/office/drawing/2015/10/21/chartex" xmlns:cx3="http://schemas.microsoft.com/office/drawing/2016/5/9/chartex" xmlns:cx4="http://schemas.microsoft.com/office/drawing/2016/5/10/chartex" xmlns:cx5="http://schemas.microsoft.com/office/drawing/2016/5/11/chartex" xmlns:cx6="http://schemas.microsoft.com/office/drawing/2016/5/12/chartex" xmlns:cx7="http://schemas.microsoft.com/office/drawing/2016/5/13/chartex" xmlns:cx8="http://schemas.microsoft.com/office/drawing/2016/5/14/chartex" xmlns:mc="http://schemas.openxmlformats.org/markup-compatibility/2006" xmlns:aink="http://schemas.microsoft.com/office/drawing/2016/ink" xmlns:am3d="http://schemas.microsoft.com/office/drawing/2017/model3d" xmlns:o="urn:schemas-microsoft-com:office:office" xmlns:oel="http://schemas.microsoft.com/office/2019/extlst" xmlns:r="http://schemas.openxmlformats.org/officeDocument/2006/relationships" xmlns:m="http://schemas.openxmlformats.org/officeDocument/2006/math" xmlns:v="urn:schemas-microsoft-com:vml" xmlns:wp14="http://schemas.microsoft.com/office/word/2010/wordprocessingDrawing" xmlns:wp="http://schemas.openxmlformats.org/drawingml/2006/wordprocessingDrawing" xmlns:w10="urn:schemas-microsoft-com:office:word" xmlns:w="http://schemas.openxmlformats.org/wordprocessingml/2006/main" xmlns:w14="http://schemas.microsoft.com/office/word/2010/wordml" xmlns:w15="http://schemas.microsoft.com/office/word/2012/wordml" xmlns:w16cex="http://schemas.microsoft.com/office/word/2018/wordml/cex" xmlns:w16cid="http://schemas.microsoft.com/office/word/2016/wordml/cid" xmlns:w16="http://schemas.microsoft.com/office/word/2018/wordml" xmlns:w16du="http://schemas.microsoft.com/office/word/2023/wordml/word16du" xmlns:w16sdtdh="http://schemas.microsoft.com/office/word/2020/wordml/sdtdatahash" xmlns:w16se="http://schemas.microsoft.com/office/word/2015/wordml/symex" xmlns:wpg="http://schemas.microsoft.com/office/word/2010/wordprocessingGroup" xmlns:wpi="http://schemas.microsoft.com/office/word/2010/wordprocessingInk" xmlns:wne="http://schemas.microsoft.com/office/word/2006/wordml" xmlns:wps="http://schemas.microsoft.com/office/word/2010/wordprocessingShape" mc:Ignorable="w14 w15 w16se w16cid w16 w16cex w16sdtdh wp14">
+<w:endnotes xmlns:wpc="http://schemas.microsoft.com/office/word/2010/wordprocessingCanvas" xmlns:cx="http://schemas.microsoft.com/office/drawing/2014/chartex" xmlns:cx1="http://schemas.microsoft.com/office/drawing/2015/9/8/chartex" xmlns:cx2="http://schemas.microsoft.com/office/drawing/2015/10/21/chartex" xmlns:cx3="http://schemas.microsoft.com/office/drawing/2016/5/9/chartex" xmlns:cx4="http://schemas.microsoft.com/office/drawing/2016/5/10/chartex" xmlns:cx5="http://schemas.microsoft.com/office/drawing/2016/5/11/chartex" xmlns:cx6="http://schemas.microsoft.com/office/drawing/2016/5/12/chartex" xmlns:cx7="http://schemas.microsoft.com/office/drawing/2016/5/13/chartex" xmlns:cx8="http://schemas.microsoft.com/office/drawing/2016/5/14/chartex" xmlns:mc="http://schemas.openxmlformats.org/markup-compatibility/2006" xmlns:aink="http://schemas.microsoft.com/office/drawing/2016/ink" xmlns:am3d="http://schemas.microsoft.com/office/drawing/2017/model3d" xmlns:o="urn:schemas-microsoft-com:office:office" xmlns:oel="http://schemas.microsoft.com/office/2019/extlst" xmlns:r="http://schemas.openxmlformats.org/officeDocument/2006/relationships" xmlns:m="http://schemas.openxmlformats.org/officeDocument/2006/math" xmlns:v="urn:schemas-microsoft-com:vml" xmlns:wp14="http://schemas.microsoft.com/office/word/2010/wordprocessingDrawing" xmlns:wp="http://schemas.openxmlformats.org/drawingml/2006/wordprocessingDrawing" xmlns:w10="urn:schemas-microsoft-com:office:word" xmlns:w="http://schemas.openxmlformats.org/wordprocessingml/2006/main" xmlns:w14="http://schemas.microsoft.com/office/word/2010/wordml" xmlns:w15="http://schemas.microsoft.com/office/word/2012/wordml" xmlns:w16cex="http://schemas.microsoft.com/office/word/2018/wordml/cex" xmlns:w16cid="http://schemas.microsoft.com/office/word/2016/wordml/cid" xmlns:w16="http://schemas.microsoft.com/office/word/2018/wordml" xmlns:w16sdtdh="http://schemas.microsoft.com/office/word/2020/wordml/sdtdatahash" xmlns:w16se="http://schemas.microsoft.com/office/word/2015/wordml/symex" xmlns:wpg="http://schemas.microsoft.com/office/word/2010/wordprocessingGroup" xmlns:wpi="http://schemas.microsoft.com/office/word/2010/wordprocessingInk" xmlns:wne="http://schemas.microsoft.com/office/word/2006/wordml" xmlns:wps="http://schemas.microsoft.com/office/word/2010/wordprocessingShape" mc:Ignorable="w14 w15 w16se w16cid w16 w16cex w16sdtdh wp14">
   <w:endnote w:type="separator" w:id="-1">
     <w:p>
       <w:pPr>
@@ -7875,7 +7741,7 @@
 </file>
 
 <file path=word/footer1.xml><?xml version="1.0" encoding="utf-8"?>
-<w:ftr xmlns:wpc="http://schemas.microsoft.com/office/word/2010/wordprocessingCanvas" xmlns:cx="http://schemas.microsoft.com/office/drawing/2014/chartex" xmlns:cx1="http://schemas.microsoft.com/office/drawing/2015/9/8/chartex" xmlns:cx2="http://schemas.microsoft.com/office/drawing/2015/10/21/chartex" xmlns:cx3="http://schemas.microsoft.com/office/drawing/2016/5/9/chartex" xmlns:cx4="http://schemas.microsoft.com/office/drawing/2016/5/10/chartex" xmlns:cx5="http://schemas.microsoft.com/office/drawing/2016/5/11/chartex" xmlns:cx6="http://schemas.microsoft.com/office/drawing/2016/5/12/chartex" xmlns:cx7="http://schemas.microsoft.com/office/drawing/2016/5/13/chartex" xmlns:cx8="http://schemas.microsoft.com/office/drawing/2016/5/14/chartex" xmlns:mc="http://schemas.openxmlformats.org/markup-compatibility/2006" xmlns:aink="http://schemas.microsoft.com/office/drawing/2016/ink" xmlns:am3d="http://schemas.microsoft.com/office/drawing/2017/model3d" xmlns:o="urn:schemas-microsoft-com:office:office" xmlns:oel="http://schemas.microsoft.com/office/2019/extlst" xmlns:r="http://schemas.openxmlformats.org/officeDocument/2006/relationships" xmlns:m="http://schemas.openxmlformats.org/officeDocument/2006/math" xmlns:v="urn:schemas-microsoft-com:vml" xmlns:wp14="http://schemas.microsoft.com/office/word/2010/wordprocessingDrawing" xmlns:wp="http://schemas.openxmlformats.org/drawingml/2006/wordprocessingDrawing" xmlns:w10="urn:schemas-microsoft-com:office:word" xmlns:w="http://schemas.openxmlformats.org/wordprocessingml/2006/main" xmlns:w14="http://schemas.microsoft.com/office/word/2010/wordml" xmlns:w15="http://schemas.microsoft.com/office/word/2012/wordml" xmlns:w16cex="http://schemas.microsoft.com/office/word/2018/wordml/cex" xmlns:w16cid="http://schemas.microsoft.com/office/word/2016/wordml/cid" xmlns:w16="http://schemas.microsoft.com/office/word/2018/wordml" xmlns:w16du="http://schemas.microsoft.com/office/word/2023/wordml/word16du" xmlns:w16sdtdh="http://schemas.microsoft.com/office/word/2020/wordml/sdtdatahash" xmlns:w16se="http://schemas.microsoft.com/office/word/2015/wordml/symex" xmlns:wpg="http://schemas.microsoft.com/office/word/2010/wordprocessingGroup" xmlns:wpi="http://schemas.microsoft.com/office/word/2010/wordprocessingInk" xmlns:wne="http://schemas.microsoft.com/office/word/2006/wordml" xmlns:wps="http://schemas.microsoft.com/office/word/2010/wordprocessingShape" mc:Ignorable="w14 w15 w16se w16cid w16 w16cex w16sdtdh wp14">
+<w:ftr xmlns:wpc="http://schemas.microsoft.com/office/word/2010/wordprocessingCanvas" xmlns:cx="http://schemas.microsoft.com/office/drawing/2014/chartex" xmlns:cx1="http://schemas.microsoft.com/office/drawing/2015/9/8/chartex" xmlns:cx2="http://schemas.microsoft.com/office/drawing/2015/10/21/chartex" xmlns:cx3="http://schemas.microsoft.com/office/drawing/2016/5/9/chartex" xmlns:cx4="http://schemas.microsoft.com/office/drawing/2016/5/10/chartex" xmlns:cx5="http://schemas.microsoft.com/office/drawing/2016/5/11/chartex" xmlns:cx6="http://schemas.microsoft.com/office/drawing/2016/5/12/chartex" xmlns:cx7="http://schemas.microsoft.com/office/drawing/2016/5/13/chartex" xmlns:cx8="http://schemas.microsoft.com/office/drawing/2016/5/14/chartex" xmlns:mc="http://schemas.openxmlformats.org/markup-compatibility/2006" xmlns:aink="http://schemas.microsoft.com/office/drawing/2016/ink" xmlns:am3d="http://schemas.microsoft.com/office/drawing/2017/model3d" xmlns:o="urn:schemas-microsoft-com:office:office" xmlns:oel="http://schemas.microsoft.com/office/2019/extlst" xmlns:r="http://schemas.openxmlformats.org/officeDocument/2006/relationships" xmlns:m="http://schemas.openxmlformats.org/officeDocument/2006/math" xmlns:v="urn:schemas-microsoft-com:vml" xmlns:wp14="http://schemas.microsoft.com/office/word/2010/wordprocessingDrawing" xmlns:wp="http://schemas.openxmlformats.org/drawingml/2006/wordprocessingDrawing" xmlns:w10="urn:schemas-microsoft-com:office:word" xmlns:w="http://schemas.openxmlformats.org/wordprocessingml/2006/main" xmlns:w14="http://schemas.microsoft.com/office/word/2010/wordml" xmlns:w15="http://schemas.microsoft.com/office/word/2012/wordml" xmlns:w16cex="http://schemas.microsoft.com/office/word/2018/wordml/cex" xmlns:w16cid="http://schemas.microsoft.com/office/word/2016/wordml/cid" xmlns:w16="http://schemas.microsoft.com/office/word/2018/wordml" xmlns:w16sdtdh="http://schemas.microsoft.com/office/word/2020/wordml/sdtdatahash" xmlns:w16se="http://schemas.microsoft.com/office/word/2015/wordml/symex" xmlns:wpg="http://schemas.microsoft.com/office/word/2010/wordprocessingGroup" xmlns:wpi="http://schemas.microsoft.com/office/word/2010/wordprocessingInk" xmlns:wne="http://schemas.microsoft.com/office/word/2006/wordml" xmlns:wps="http://schemas.microsoft.com/office/word/2010/wordprocessingShape" mc:Ignorable="w14 w15 w16se w16cid w16 w16cex w16sdtdh wp14">
   <w:p>
     <w:pPr>
       <w:pStyle w:val="Fuzeile"/>
@@ -7885,7 +7751,7 @@
 </file>
 
 <file path=word/footer2.xml><?xml version="1.0" encoding="utf-8"?>
-<w:ftr xmlns:wpc="http://schemas.microsoft.com/office/word/2010/wordprocessingCanvas" xmlns:cx="http://schemas.microsoft.com/office/drawing/2014/chartex" xmlns:cx1="http://schemas.microsoft.com/office/drawing/2015/9/8/chartex" xmlns:cx2="http://schemas.microsoft.com/office/drawing/2015/10/21/chartex" xmlns:cx3="http://schemas.microsoft.com/office/drawing/2016/5/9/chartex" xmlns:cx4="http://schemas.microsoft.com/office/drawing/2016/5/10/chartex" xmlns:cx5="http://schemas.microsoft.com/office/drawing/2016/5/11/chartex" xmlns:cx6="http://schemas.microsoft.com/office/drawing/2016/5/12/chartex" xmlns:cx7="http://schemas.microsoft.com/office/drawing/2016/5/13/chartex" xmlns:cx8="http://schemas.microsoft.com/office/drawing/2016/5/14/chartex" xmlns:mc="http://schemas.openxmlformats.org/markup-compatibility/2006" xmlns:aink="http://schemas.microsoft.com/office/drawing/2016/ink" xmlns:am3d="http://schemas.microsoft.com/office/drawing/2017/model3d" xmlns:o="urn:schemas-microsoft-com:office:office" xmlns:oel="http://schemas.microsoft.com/office/2019/extlst" xmlns:r="http://schemas.openxmlformats.org/officeDocument/2006/relationships" xmlns:m="http://schemas.openxmlformats.org/officeDocument/2006/math" xmlns:v="urn:schemas-microsoft-com:vml" xmlns:wp14="http://schemas.microsoft.com/office/word/2010/wordprocessingDrawing" xmlns:wp="http://schemas.openxmlformats.org/drawingml/2006/wordprocessingDrawing" xmlns:w10="urn:schemas-microsoft-com:office:word" xmlns:w="http://schemas.openxmlformats.org/wordprocessingml/2006/main" xmlns:w14="http://schemas.microsoft.com/office/word/2010/wordml" xmlns:w15="http://schemas.microsoft.com/office/word/2012/wordml" xmlns:w16cex="http://schemas.microsoft.com/office/word/2018/wordml/cex" xmlns:w16cid="http://schemas.microsoft.com/office/word/2016/wordml/cid" xmlns:w16="http://schemas.microsoft.com/office/word/2018/wordml" xmlns:w16du="http://schemas.microsoft.com/office/word/2023/wordml/word16du" xmlns:w16sdtdh="http://schemas.microsoft.com/office/word/2020/wordml/sdtdatahash" xmlns:w16se="http://schemas.microsoft.com/office/word/2015/wordml/symex" xmlns:wpg="http://schemas.microsoft.com/office/word/2010/wordprocessingGroup" xmlns:wpi="http://schemas.microsoft.com/office/word/2010/wordprocessingInk" xmlns:wne="http://schemas.microsoft.com/office/word/2006/wordml" xmlns:wps="http://schemas.microsoft.com/office/word/2010/wordprocessingShape" mc:Ignorable="w14 w15 w16se w16cid w16 w16cex w16sdtdh wp14">
+<w:ftr xmlns:wpc="http://schemas.microsoft.com/office/word/2010/wordprocessingCanvas" xmlns:cx="http://schemas.microsoft.com/office/drawing/2014/chartex" xmlns:cx1="http://schemas.microsoft.com/office/drawing/2015/9/8/chartex" xmlns:cx2="http://schemas.microsoft.com/office/drawing/2015/10/21/chartex" xmlns:cx3="http://schemas.microsoft.com/office/drawing/2016/5/9/chartex" xmlns:cx4="http://schemas.microsoft.com/office/drawing/2016/5/10/chartex" xmlns:cx5="http://schemas.microsoft.com/office/drawing/2016/5/11/chartex" xmlns:cx6="http://schemas.microsoft.com/office/drawing/2016/5/12/chartex" xmlns:cx7="http://schemas.microsoft.com/office/drawing/2016/5/13/chartex" xmlns:cx8="http://schemas.microsoft.com/office/drawing/2016/5/14/chartex" xmlns:mc="http://schemas.openxmlformats.org/markup-compatibility/2006" xmlns:aink="http://schemas.microsoft.com/office/drawing/2016/ink" xmlns:am3d="http://schemas.microsoft.com/office/drawing/2017/model3d" xmlns:o="urn:schemas-microsoft-com:office:office" xmlns:oel="http://schemas.microsoft.com/office/2019/extlst" xmlns:r="http://schemas.openxmlformats.org/officeDocument/2006/relationships" xmlns:m="http://schemas.openxmlformats.org/officeDocument/2006/math" xmlns:v="urn:schemas-microsoft-com:vml" xmlns:wp14="http://schemas.microsoft.com/office/word/2010/wordprocessingDrawing" xmlns:wp="http://schemas.openxmlformats.org/drawingml/2006/wordprocessingDrawing" xmlns:w10="urn:schemas-microsoft-com:office:word" xmlns:w="http://schemas.openxmlformats.org/wordprocessingml/2006/main" xmlns:w14="http://schemas.microsoft.com/office/word/2010/wordml" xmlns:w15="http://schemas.microsoft.com/office/word/2012/wordml" xmlns:w16cex="http://schemas.microsoft.com/office/word/2018/wordml/cex" xmlns:w16cid="http://schemas.microsoft.com/office/word/2016/wordml/cid" xmlns:w16="http://schemas.microsoft.com/office/word/2018/wordml" xmlns:w16sdtdh="http://schemas.microsoft.com/office/word/2020/wordml/sdtdatahash" xmlns:w16se="http://schemas.microsoft.com/office/word/2015/wordml/symex" xmlns:wpg="http://schemas.microsoft.com/office/word/2010/wordprocessingGroup" xmlns:wpi="http://schemas.microsoft.com/office/word/2010/wordprocessingInk" xmlns:wne="http://schemas.microsoft.com/office/word/2006/wordml" xmlns:wps="http://schemas.microsoft.com/office/word/2010/wordprocessingShape" mc:Ignorable="w14 w15 w16se w16cid w16 w16cex w16sdtdh wp14">
   <w:sdt>
     <w:sdtPr>
       <w:id w:val="1186169959"/>
@@ -7925,7 +7791,7 @@
 </file>
 
 <file path=word/footer3.xml><?xml version="1.0" encoding="utf-8"?>
-<w:ftr xmlns:wpc="http://schemas.microsoft.com/office/word/2010/wordprocessingCanvas" xmlns:cx="http://schemas.microsoft.com/office/drawing/2014/chartex" xmlns:cx1="http://schemas.microsoft.com/office/drawing/2015/9/8/chartex" xmlns:cx2="http://schemas.microsoft.com/office/drawing/2015/10/21/chartex" xmlns:cx3="http://schemas.microsoft.com/office/drawing/2016/5/9/chartex" xmlns:cx4="http://schemas.microsoft.com/office/drawing/2016/5/10/chartex" xmlns:cx5="http://schemas.microsoft.com/office/drawing/2016/5/11/chartex" xmlns:cx6="http://schemas.microsoft.com/office/drawing/2016/5/12/chartex" xmlns:cx7="http://schemas.microsoft.com/office/drawing/2016/5/13/chartex" xmlns:cx8="http://schemas.microsoft.com/office/drawing/2016/5/14/chartex" xmlns:mc="http://schemas.openxmlformats.org/markup-compatibility/2006" xmlns:aink="http://schemas.microsoft.com/office/drawing/2016/ink" xmlns:am3d="http://schemas.microsoft.com/office/drawing/2017/model3d" xmlns:o="urn:schemas-microsoft-com:office:office" xmlns:oel="http://schemas.microsoft.com/office/2019/extlst" xmlns:r="http://schemas.openxmlformats.org/officeDocument/2006/relationships" xmlns:m="http://schemas.openxmlformats.org/officeDocument/2006/math" xmlns:v="urn:schemas-microsoft-com:vml" xmlns:wp14="http://schemas.microsoft.com/office/word/2010/wordprocessingDrawing" xmlns:wp="http://schemas.openxmlformats.org/drawingml/2006/wordprocessingDrawing" xmlns:w10="urn:schemas-microsoft-com:office:word" xmlns:w="http://schemas.openxmlformats.org/wordprocessingml/2006/main" xmlns:w14="http://schemas.microsoft.com/office/word/2010/wordml" xmlns:w15="http://schemas.microsoft.com/office/word/2012/wordml" xmlns:w16cex="http://schemas.microsoft.com/office/word/2018/wordml/cex" xmlns:w16cid="http://schemas.microsoft.com/office/word/2016/wordml/cid" xmlns:w16="http://schemas.microsoft.com/office/word/2018/wordml" xmlns:w16du="http://schemas.microsoft.com/office/word/2023/wordml/word16du" xmlns:w16sdtdh="http://schemas.microsoft.com/office/word/2020/wordml/sdtdatahash" xmlns:w16se="http://schemas.microsoft.com/office/word/2015/wordml/symex" xmlns:wpg="http://schemas.microsoft.com/office/word/2010/wordprocessingGroup" xmlns:wpi="http://schemas.microsoft.com/office/word/2010/wordprocessingInk" xmlns:wne="http://schemas.microsoft.com/office/word/2006/wordml" xmlns:wps="http://schemas.microsoft.com/office/word/2010/wordprocessingShape" mc:Ignorable="w14 w15 w16se w16cid w16 w16cex w16sdtdh wp14">
+<w:ftr xmlns:wpc="http://schemas.microsoft.com/office/word/2010/wordprocessingCanvas" xmlns:cx="http://schemas.microsoft.com/office/drawing/2014/chartex" xmlns:cx1="http://schemas.microsoft.com/office/drawing/2015/9/8/chartex" xmlns:cx2="http://schemas.microsoft.com/office/drawing/2015/10/21/chartex" xmlns:cx3="http://schemas.microsoft.com/office/drawing/2016/5/9/chartex" xmlns:cx4="http://schemas.microsoft.com/office/drawing/2016/5/10/chartex" xmlns:cx5="http://schemas.microsoft.com/office/drawing/2016/5/11/chartex" xmlns:cx6="http://schemas.microsoft.com/office/drawing/2016/5/12/chartex" xmlns:cx7="http://schemas.microsoft.com/office/drawing/2016/5/13/chartex" xmlns:cx8="http://schemas.microsoft.com/office/drawing/2016/5/14/chartex" xmlns:mc="http://schemas.openxmlformats.org/markup-compatibility/2006" xmlns:aink="http://schemas.microsoft.com/office/drawing/2016/ink" xmlns:am3d="http://schemas.microsoft.com/office/drawing/2017/model3d" xmlns:o="urn:schemas-microsoft-com:office:office" xmlns:oel="http://schemas.microsoft.com/office/2019/extlst" xmlns:r="http://schemas.openxmlformats.org/officeDocument/2006/relationships" xmlns:m="http://schemas.openxmlformats.org/officeDocument/2006/math" xmlns:v="urn:schemas-microsoft-com:vml" xmlns:wp14="http://schemas.microsoft.com/office/word/2010/wordprocessingDrawing" xmlns:wp="http://schemas.openxmlformats.org/drawingml/2006/wordprocessingDrawing" xmlns:w10="urn:schemas-microsoft-com:office:word" xmlns:w="http://schemas.openxmlformats.org/wordprocessingml/2006/main" xmlns:w14="http://schemas.microsoft.com/office/word/2010/wordml" xmlns:w15="http://schemas.microsoft.com/office/word/2012/wordml" xmlns:w16cex="http://schemas.microsoft.com/office/word/2018/wordml/cex" xmlns:w16cid="http://schemas.microsoft.com/office/word/2016/wordml/cid" xmlns:w16="http://schemas.microsoft.com/office/word/2018/wordml" xmlns:w16sdtdh="http://schemas.microsoft.com/office/word/2020/wordml/sdtdatahash" xmlns:w16se="http://schemas.microsoft.com/office/word/2015/wordml/symex" xmlns:wpg="http://schemas.microsoft.com/office/word/2010/wordprocessingGroup" xmlns:wpi="http://schemas.microsoft.com/office/word/2010/wordprocessingInk" xmlns:wne="http://schemas.microsoft.com/office/word/2006/wordml" xmlns:wps="http://schemas.microsoft.com/office/word/2010/wordprocessingShape" mc:Ignorable="w14 w15 w16se w16cid w16 w16cex w16sdtdh wp14">
   <w:p>
     <w:pPr>
       <w:pStyle w:val="Fuzeile"/>
@@ -7935,7 +7801,7 @@
 </file>
 
 <file path=word/footnotes.xml><?xml version="1.0" encoding="utf-8"?>
-<w:footnotes xmlns:wpc="http://schemas.microsoft.com/office/word/2010/wordprocessingCanvas" xmlns:cx="http://schemas.microsoft.com/office/drawing/2014/chartex" xmlns:cx1="http://schemas.microsoft.com/office/drawing/2015/9/8/chartex" xmlns:cx2="http://schemas.microsoft.com/office/drawing/2015/10/21/chartex" xmlns:cx3="http://schemas.microsoft.com/office/drawing/2016/5/9/chartex" xmlns:cx4="http://schemas.microsoft.com/office/drawing/2016/5/10/chartex" xmlns:cx5="http://schemas.microsoft.com/office/drawing/2016/5/11/chartex" xmlns:cx6="http://schemas.microsoft.com/office/drawing/2016/5/12/chartex" xmlns:cx7="http://schemas.microsoft.com/office/drawing/2016/5/13/chartex" xmlns:cx8="http://schemas.microsoft.com/office/drawing/2016/5/14/chartex" xmlns:mc="http://schemas.openxmlformats.org/markup-compatibility/2006" xmlns:aink="http://schemas.microsoft.com/office/drawing/2016/ink" xmlns:am3d="http://schemas.microsoft.com/office/drawing/2017/model3d" xmlns:o="urn:schemas-microsoft-com:office:office" xmlns:oel="http://schemas.microsoft.com/office/2019/extlst" xmlns:r="http://schemas.openxmlformats.org/officeDocument/2006/relationships" xmlns:m="http://schemas.openxmlformats.org/officeDocument/2006/math" xmlns:v="urn:schemas-microsoft-com:vml" xmlns:wp14="http://schemas.microsoft.com/office/word/2010/wordprocessingDrawing" xmlns:wp="http://schemas.openxmlformats.org/drawingml/2006/wordprocessingDrawing" xmlns:w10="urn:schemas-microsoft-com:office:word" xmlns:w="http://schemas.openxmlformats.org/wordprocessingml/2006/main" xmlns:w14="http://schemas.microsoft.com/office/word/2010/wordml" xmlns:w15="http://schemas.microsoft.com/office/word/2012/wordml" xmlns:w16cex="http://schemas.microsoft.com/office/word/2018/wordml/cex" xmlns:w16cid="http://schemas.microsoft.com/office/word/2016/wordml/cid" xmlns:w16="http://schemas.microsoft.com/office/word/2018/wordml" xmlns:w16du="http://schemas.microsoft.com/office/word/2023/wordml/word16du" xmlns:w16sdtdh="http://schemas.microsoft.com/office/word/2020/wordml/sdtdatahash" xmlns:w16se="http://schemas.microsoft.com/office/word/2015/wordml/symex" xmlns:wpg="http://schemas.microsoft.com/office/word/2010/wordprocessingGroup" xmlns:wpi="http://schemas.microsoft.com/office/word/2010/wordprocessingInk" xmlns:wne="http://schemas.microsoft.com/office/word/2006/wordml" xmlns:wps="http://schemas.microsoft.com/office/word/2010/wordprocessingShape" mc:Ignorable="w14 w15 w16se w16cid w16 w16cex w16sdtdh wp14">
+<w:footnotes xmlns:wpc="http://schemas.microsoft.com/office/word/2010/wordprocessingCanvas" xmlns:cx="http://schemas.microsoft.com/office/drawing/2014/chartex" xmlns:cx1="http://schemas.microsoft.com/office/drawing/2015/9/8/chartex" xmlns:cx2="http://schemas.microsoft.com/office/drawing/2015/10/21/chartex" xmlns:cx3="http://schemas.microsoft.com/office/drawing/2016/5/9/chartex" xmlns:cx4="http://schemas.microsoft.com/office/drawing/2016/5/10/chartex" xmlns:cx5="http://schemas.microsoft.com/office/drawing/2016/5/11/chartex" xmlns:cx6="http://schemas.microsoft.com/office/drawing/2016/5/12/chartex" xmlns:cx7="http://schemas.microsoft.com/office/drawing/2016/5/13/chartex" xmlns:cx8="http://schemas.microsoft.com/office/drawing/2016/5/14/chartex" xmlns:mc="http://schemas.openxmlformats.org/markup-compatibility/2006" xmlns:aink="http://schemas.microsoft.com/office/drawing/2016/ink" xmlns:am3d="http://schemas.microsoft.com/office/drawing/2017/model3d" xmlns:o="urn:schemas-microsoft-com:office:office" xmlns:oel="http://schemas.microsoft.com/office/2019/extlst" xmlns:r="http://schemas.openxmlformats.org/officeDocument/2006/relationships" xmlns:m="http://schemas.openxmlformats.org/officeDocument/2006/math" xmlns:v="urn:schemas-microsoft-com:vml" xmlns:wp14="http://schemas.microsoft.com/office/word/2010/wordprocessingDrawing" xmlns:wp="http://schemas.openxmlformats.org/drawingml/2006/wordprocessingDrawing" xmlns:w10="urn:schemas-microsoft-com:office:word" xmlns:w="http://schemas.openxmlformats.org/wordprocessingml/2006/main" xmlns:w14="http://schemas.microsoft.com/office/word/2010/wordml" xmlns:w15="http://schemas.microsoft.com/office/word/2012/wordml" xmlns:w16cex="http://schemas.microsoft.com/office/word/2018/wordml/cex" xmlns:w16cid="http://schemas.microsoft.com/office/word/2016/wordml/cid" xmlns:w16="http://schemas.microsoft.com/office/word/2018/wordml" xmlns:w16sdtdh="http://schemas.microsoft.com/office/word/2020/wordml/sdtdatahash" xmlns:w16se="http://schemas.microsoft.com/office/word/2015/wordml/symex" xmlns:wpg="http://schemas.microsoft.com/office/word/2010/wordprocessingGroup" xmlns:wpi="http://schemas.microsoft.com/office/word/2010/wordprocessingInk" xmlns:wne="http://schemas.microsoft.com/office/word/2006/wordml" xmlns:wps="http://schemas.microsoft.com/office/word/2010/wordprocessingShape" mc:Ignorable="w14 w15 w16se w16cid w16 w16cex w16sdtdh wp14">
   <w:footnote w:type="separator" w:id="-1">
     <w:p>
       <w:pPr>
@@ -7985,7 +7851,7 @@
 </file>
 
 <file path=word/header1.xml><?xml version="1.0" encoding="utf-8"?>
-<w:hdr xmlns:wpc="http://schemas.microsoft.com/office/word/2010/wordprocessingCanvas" xmlns:cx="http://schemas.microsoft.com/office/drawing/2014/chartex" xmlns:cx1="http://schemas.microsoft.com/office/drawing/2015/9/8/chartex" xmlns:cx2="http://schemas.microsoft.com/office/drawing/2015/10/21/chartex" xmlns:cx3="http://schemas.microsoft.com/office/drawing/2016/5/9/chartex" xmlns:cx4="http://schemas.microsoft.com/office/drawing/2016/5/10/chartex" xmlns:cx5="http://schemas.microsoft.com/office/drawing/2016/5/11/chartex" xmlns:cx6="http://schemas.microsoft.com/office/drawing/2016/5/12/chartex" xmlns:cx7="http://schemas.microsoft.com/office/drawing/2016/5/13/chartex" xmlns:cx8="http://schemas.microsoft.com/office/drawing/2016/5/14/chartex" xmlns:mc="http://schemas.openxmlformats.org/markup-compatibility/2006" xmlns:aink="http://schemas.microsoft.com/office/drawing/2016/ink" xmlns:am3d="http://schemas.microsoft.com/office/drawing/2017/model3d" xmlns:o="urn:schemas-microsoft-com:office:office" xmlns:oel="http://schemas.microsoft.com/office/2019/extlst" xmlns:r="http://schemas.openxmlformats.org/officeDocument/2006/relationships" xmlns:m="http://schemas.openxmlformats.org/officeDocument/2006/math" xmlns:v="urn:schemas-microsoft-com:vml" xmlns:wp14="http://schemas.microsoft.com/office/word/2010/wordprocessingDrawing" xmlns:wp="http://schemas.openxmlformats.org/drawingml/2006/wordprocessingDrawing" xmlns:w10="urn:schemas-microsoft-com:office:word" xmlns:w="http://schemas.openxmlformats.org/wordprocessingml/2006/main" xmlns:w14="http://schemas.microsoft.com/office/word/2010/wordml" xmlns:w15="http://schemas.microsoft.com/office/word/2012/wordml" xmlns:w16cex="http://schemas.microsoft.com/office/word/2018/wordml/cex" xmlns:w16cid="http://schemas.microsoft.com/office/word/2016/wordml/cid" xmlns:w16="http://schemas.microsoft.com/office/word/2018/wordml" xmlns:w16du="http://schemas.microsoft.com/office/word/2023/wordml/word16du" xmlns:w16sdtdh="http://schemas.microsoft.com/office/word/2020/wordml/sdtdatahash" xmlns:w16se="http://schemas.microsoft.com/office/word/2015/wordml/symex" xmlns:wpg="http://schemas.microsoft.com/office/word/2010/wordprocessingGroup" xmlns:wpi="http://schemas.microsoft.com/office/word/2010/wordprocessingInk" xmlns:wne="http://schemas.microsoft.com/office/word/2006/wordml" xmlns:wps="http://schemas.microsoft.com/office/word/2010/wordprocessingShape" mc:Ignorable="w14 w15 w16se w16cid w16 w16cex w16sdtdh wp14">
+<w:hdr xmlns:wpc="http://schemas.microsoft.com/office/word/2010/wordprocessingCanvas" xmlns:cx="http://schemas.microsoft.com/office/drawing/2014/chartex" xmlns:cx1="http://schemas.microsoft.com/office/drawing/2015/9/8/chartex" xmlns:cx2="http://schemas.microsoft.com/office/drawing/2015/10/21/chartex" xmlns:cx3="http://schemas.microsoft.com/office/drawing/2016/5/9/chartex" xmlns:cx4="http://schemas.microsoft.com/office/drawing/2016/5/10/chartex" xmlns:cx5="http://schemas.microsoft.com/office/drawing/2016/5/11/chartex" xmlns:cx6="http://schemas.microsoft.com/office/drawing/2016/5/12/chartex" xmlns:cx7="http://schemas.microsoft.com/office/drawing/2016/5/13/chartex" xmlns:cx8="http://schemas.microsoft.com/office/drawing/2016/5/14/chartex" xmlns:mc="http://schemas.openxmlformats.org/markup-compatibility/2006" xmlns:aink="http://schemas.microsoft.com/office/drawing/2016/ink" xmlns:am3d="http://schemas.microsoft.com/office/drawing/2017/model3d" xmlns:o="urn:schemas-microsoft-com:office:office" xmlns:oel="http://schemas.microsoft.com/office/2019/extlst" xmlns:r="http://schemas.openxmlformats.org/officeDocument/2006/relationships" xmlns:m="http://schemas.openxmlformats.org/officeDocument/2006/math" xmlns:v="urn:schemas-microsoft-com:vml" xmlns:wp14="http://schemas.microsoft.com/office/word/2010/wordprocessingDrawing" xmlns:wp="http://schemas.openxmlformats.org/drawingml/2006/wordprocessingDrawing" xmlns:w10="urn:schemas-microsoft-com:office:word" xmlns:w="http://schemas.openxmlformats.org/wordprocessingml/2006/main" xmlns:w14="http://schemas.microsoft.com/office/word/2010/wordml" xmlns:w15="http://schemas.microsoft.com/office/word/2012/wordml" xmlns:w16cex="http://schemas.microsoft.com/office/word/2018/wordml/cex" xmlns:w16cid="http://schemas.microsoft.com/office/word/2016/wordml/cid" xmlns:w16="http://schemas.microsoft.com/office/word/2018/wordml" xmlns:w16sdtdh="http://schemas.microsoft.com/office/word/2020/wordml/sdtdatahash" xmlns:w16se="http://schemas.microsoft.com/office/word/2015/wordml/symex" xmlns:wpg="http://schemas.microsoft.com/office/word/2010/wordprocessingGroup" xmlns:wpi="http://schemas.microsoft.com/office/word/2010/wordprocessingInk" xmlns:wne="http://schemas.microsoft.com/office/word/2006/wordml" xmlns:wps="http://schemas.microsoft.com/office/word/2010/wordprocessingShape" mc:Ignorable="w14 w15 w16se w16cid w16 w16cex w16sdtdh wp14">
   <w:p>
     <w:pPr>
       <w:pStyle w:val="Kopfzeile"/>
@@ -7995,7 +7861,7 @@
 </file>
 
 <file path=word/header2.xml><?xml version="1.0" encoding="utf-8"?>
-<w:hdr xmlns:wpc="http://schemas.microsoft.com/office/word/2010/wordprocessingCanvas" xmlns:cx="http://schemas.microsoft.com/office/drawing/2014/chartex" xmlns:cx1="http://schemas.microsoft.com/office/drawing/2015/9/8/chartex" xmlns:cx2="http://schemas.microsoft.com/office/drawing/2015/10/21/chartex" xmlns:cx3="http://schemas.microsoft.com/office/drawing/2016/5/9/chartex" xmlns:cx4="http://schemas.microsoft.com/office/drawing/2016/5/10/chartex" xmlns:cx5="http://schemas.microsoft.com/office/drawing/2016/5/11/chartex" xmlns:cx6="http://schemas.microsoft.com/office/drawing/2016/5/12/chartex" xmlns:cx7="http://schemas.microsoft.com/office/drawing/2016/5/13/chartex" xmlns:cx8="http://schemas.microsoft.com/office/drawing/2016/5/14/chartex" xmlns:mc="http://schemas.openxmlformats.org/markup-compatibility/2006" xmlns:aink="http://schemas.microsoft.com/office/drawing/2016/ink" xmlns:am3d="http://schemas.microsoft.com/office/drawing/2017/model3d" xmlns:o="urn:schemas-microsoft-com:office:office" xmlns:oel="http://schemas.microsoft.com/office/2019/extlst" xmlns:r="http://schemas.openxmlformats.org/officeDocument/2006/relationships" xmlns:m="http://schemas.openxmlformats.org/officeDocument/2006/math" xmlns:v="urn:schemas-microsoft-com:vml" xmlns:wp14="http://schemas.microsoft.com/office/word/2010/wordprocessingDrawing" xmlns:wp="http://schemas.openxmlformats.org/drawingml/2006/wordprocessingDrawing" xmlns:w10="urn:schemas-microsoft-com:office:word" xmlns:w="http://schemas.openxmlformats.org/wordprocessingml/2006/main" xmlns:w14="http://schemas.microsoft.com/office/word/2010/wordml" xmlns:w15="http://schemas.microsoft.com/office/word/2012/wordml" xmlns:w16cex="http://schemas.microsoft.com/office/word/2018/wordml/cex" xmlns:w16cid="http://schemas.microsoft.com/office/word/2016/wordml/cid" xmlns:w16="http://schemas.microsoft.com/office/word/2018/wordml" xmlns:w16du="http://schemas.microsoft.com/office/word/2023/wordml/word16du" xmlns:w16sdtdh="http://schemas.microsoft.com/office/word/2020/wordml/sdtdatahash" xmlns:w16se="http://schemas.microsoft.com/office/word/2015/wordml/symex" xmlns:wpg="http://schemas.microsoft.com/office/word/2010/wordprocessingGroup" xmlns:wpi="http://schemas.microsoft.com/office/word/2010/wordprocessingInk" xmlns:wne="http://schemas.microsoft.com/office/word/2006/wordml" xmlns:wps="http://schemas.microsoft.com/office/word/2010/wordprocessingShape" mc:Ignorable="w14 w15 w16se w16cid w16 w16cex w16sdtdh wp14">
+<w:hdr xmlns:wpc="http://schemas.microsoft.com/office/word/2010/wordprocessingCanvas" xmlns:cx="http://schemas.microsoft.com/office/drawing/2014/chartex" xmlns:cx1="http://schemas.microsoft.com/office/drawing/2015/9/8/chartex" xmlns:cx2="http://schemas.microsoft.com/office/drawing/2015/10/21/chartex" xmlns:cx3="http://schemas.microsoft.com/office/drawing/2016/5/9/chartex" xmlns:cx4="http://schemas.microsoft.com/office/drawing/2016/5/10/chartex" xmlns:cx5="http://schemas.microsoft.com/office/drawing/2016/5/11/chartex" xmlns:cx6="http://schemas.microsoft.com/office/drawing/2016/5/12/chartex" xmlns:cx7="http://schemas.microsoft.com/office/drawing/2016/5/13/chartex" xmlns:cx8="http://schemas.microsoft.com/office/drawing/2016/5/14/chartex" xmlns:mc="http://schemas.openxmlformats.org/markup-compatibility/2006" xmlns:aink="http://schemas.microsoft.com/office/drawing/2016/ink" xmlns:am3d="http://schemas.microsoft.com/office/drawing/2017/model3d" xmlns:o="urn:schemas-microsoft-com:office:office" xmlns:oel="http://schemas.microsoft.com/office/2019/extlst" xmlns:r="http://schemas.openxmlformats.org/officeDocument/2006/relationships" xmlns:m="http://schemas.openxmlformats.org/officeDocument/2006/math" xmlns:v="urn:schemas-microsoft-com:vml" xmlns:wp14="http://schemas.microsoft.com/office/word/2010/wordprocessingDrawing" xmlns:wp="http://schemas.openxmlformats.org/drawingml/2006/wordprocessingDrawing" xmlns:w10="urn:schemas-microsoft-com:office:word" xmlns:w="http://schemas.openxmlformats.org/wordprocessingml/2006/main" xmlns:w14="http://schemas.microsoft.com/office/word/2010/wordml" xmlns:w15="http://schemas.microsoft.com/office/word/2012/wordml" xmlns:w16cex="http://schemas.microsoft.com/office/word/2018/wordml/cex" xmlns:w16cid="http://schemas.microsoft.com/office/word/2016/wordml/cid" xmlns:w16="http://schemas.microsoft.com/office/word/2018/wordml" xmlns:w16sdtdh="http://schemas.microsoft.com/office/word/2020/wordml/sdtdatahash" xmlns:w16se="http://schemas.microsoft.com/office/word/2015/wordml/symex" xmlns:wpg="http://schemas.microsoft.com/office/word/2010/wordprocessingGroup" xmlns:wpi="http://schemas.microsoft.com/office/word/2010/wordprocessingInk" xmlns:wne="http://schemas.microsoft.com/office/word/2006/wordml" xmlns:wps="http://schemas.microsoft.com/office/word/2010/wordprocessingShape" mc:Ignorable="w14 w15 w16se w16cid w16 w16cex w16sdtdh wp14">
   <w:p>
     <w:pPr>
       <w:pBdr>
@@ -8023,7 +7889,7 @@
 </file>
 
 <file path=word/header3.xml><?xml version="1.0" encoding="utf-8"?>
-<w:hdr xmlns:wpc="http://schemas.microsoft.com/office/word/2010/wordprocessingCanvas" xmlns:cx="http://schemas.microsoft.com/office/drawing/2014/chartex" xmlns:cx1="http://schemas.microsoft.com/office/drawing/2015/9/8/chartex" xmlns:cx2="http://schemas.microsoft.com/office/drawing/2015/10/21/chartex" xmlns:cx3="http://schemas.microsoft.com/office/drawing/2016/5/9/chartex" xmlns:cx4="http://schemas.microsoft.com/office/drawing/2016/5/10/chartex" xmlns:cx5="http://schemas.microsoft.com/office/drawing/2016/5/11/chartex" xmlns:cx6="http://schemas.microsoft.com/office/drawing/2016/5/12/chartex" xmlns:cx7="http://schemas.microsoft.com/office/drawing/2016/5/13/chartex" xmlns:cx8="http://schemas.microsoft.com/office/drawing/2016/5/14/chartex" xmlns:mc="http://schemas.openxmlformats.org/markup-compatibility/2006" xmlns:aink="http://schemas.microsoft.com/office/drawing/2016/ink" xmlns:am3d="http://schemas.microsoft.com/office/drawing/2017/model3d" xmlns:o="urn:schemas-microsoft-com:office:office" xmlns:oel="http://schemas.microsoft.com/office/2019/extlst" xmlns:r="http://schemas.openxmlformats.org/officeDocument/2006/relationships" xmlns:m="http://schemas.openxmlformats.org/officeDocument/2006/math" xmlns:v="urn:schemas-microsoft-com:vml" xmlns:wp14="http://schemas.microsoft.com/office/word/2010/wordprocessingDrawing" xmlns:wp="http://schemas.openxmlformats.org/drawingml/2006/wordprocessingDrawing" xmlns:w10="urn:schemas-microsoft-com:office:word" xmlns:w="http://schemas.openxmlformats.org/wordprocessingml/2006/main" xmlns:w14="http://schemas.microsoft.com/office/word/2010/wordml" xmlns:w15="http://schemas.microsoft.com/office/word/2012/wordml" xmlns:w16cex="http://schemas.microsoft.com/office/word/2018/wordml/cex" xmlns:w16cid="http://schemas.microsoft.com/office/word/2016/wordml/cid" xmlns:w16="http://schemas.microsoft.com/office/word/2018/wordml" xmlns:w16du="http://schemas.microsoft.com/office/word/2023/wordml/word16du" xmlns:w16sdtdh="http://schemas.microsoft.com/office/word/2020/wordml/sdtdatahash" xmlns:w16se="http://schemas.microsoft.com/office/word/2015/wordml/symex" xmlns:wpg="http://schemas.microsoft.com/office/word/2010/wordprocessingGroup" xmlns:wpi="http://schemas.microsoft.com/office/word/2010/wordprocessingInk" xmlns:wne="http://schemas.microsoft.com/office/word/2006/wordml" xmlns:wps="http://schemas.microsoft.com/office/word/2010/wordprocessingShape" mc:Ignorable="w14 w15 w16se w16cid w16 w16cex w16sdtdh wp14">
+<w:hdr xmlns:wpc="http://schemas.microsoft.com/office/word/2010/wordprocessingCanvas" xmlns:cx="http://schemas.microsoft.com/office/drawing/2014/chartex" xmlns:cx1="http://schemas.microsoft.com/office/drawing/2015/9/8/chartex" xmlns:cx2="http://schemas.microsoft.com/office/drawing/2015/10/21/chartex" xmlns:cx3="http://schemas.microsoft.com/office/drawing/2016/5/9/chartex" xmlns:cx4="http://schemas.microsoft.com/office/drawing/2016/5/10/chartex" xmlns:cx5="http://schemas.microsoft.com/office/drawing/2016/5/11/chartex" xmlns:cx6="http://schemas.microsoft.com/office/drawing/2016/5/12/chartex" xmlns:cx7="http://schemas.microsoft.com/office/drawing/2016/5/13/chartex" xmlns:cx8="http://schemas.microsoft.com/office/drawing/2016/5/14/chartex" xmlns:mc="http://schemas.openxmlformats.org/markup-compatibility/2006" xmlns:aink="http://schemas.microsoft.com/office/drawing/2016/ink" xmlns:am3d="http://schemas.microsoft.com/office/drawing/2017/model3d" xmlns:o="urn:schemas-microsoft-com:office:office" xmlns:oel="http://schemas.microsoft.com/office/2019/extlst" xmlns:r="http://schemas.openxmlformats.org/officeDocument/2006/relationships" xmlns:m="http://schemas.openxmlformats.org/officeDocument/2006/math" xmlns:v="urn:schemas-microsoft-com:vml" xmlns:wp14="http://schemas.microsoft.com/office/word/2010/wordprocessingDrawing" xmlns:wp="http://schemas.openxmlformats.org/drawingml/2006/wordprocessingDrawing" xmlns:w10="urn:schemas-microsoft-com:office:word" xmlns:w="http://schemas.openxmlformats.org/wordprocessingml/2006/main" xmlns:w14="http://schemas.microsoft.com/office/word/2010/wordml" xmlns:w15="http://schemas.microsoft.com/office/word/2012/wordml" xmlns:w16cex="http://schemas.microsoft.com/office/word/2018/wordml/cex" xmlns:w16cid="http://schemas.microsoft.com/office/word/2016/wordml/cid" xmlns:w16="http://schemas.microsoft.com/office/word/2018/wordml" xmlns:w16sdtdh="http://schemas.microsoft.com/office/word/2020/wordml/sdtdatahash" xmlns:w16se="http://schemas.microsoft.com/office/word/2015/wordml/symex" xmlns:wpg="http://schemas.microsoft.com/office/word/2010/wordprocessingGroup" xmlns:wpi="http://schemas.microsoft.com/office/word/2010/wordprocessingInk" xmlns:wne="http://schemas.microsoft.com/office/word/2006/wordml" xmlns:wps="http://schemas.microsoft.com/office/word/2010/wordprocessingShape" mc:Ignorable="w14 w15 w16se w16cid w16 w16cex w16sdtdh wp14">
   <w:p>
     <w:pPr>
       <w:pStyle w:val="Kopfzeile"/>
@@ -8033,7 +7899,7 @@
 </file>
 
 <file path=word/numbering.xml><?xml version="1.0" encoding="utf-8"?>
-<w:numbering xmlns:wpc="http://schemas.microsoft.com/office/word/2010/wordprocessingCanvas" xmlns:cx="http://schemas.microsoft.com/office/drawing/2014/chartex" xmlns:cx1="http://schemas.microsoft.com/office/drawing/2015/9/8/chartex" xmlns:cx2="http://schemas.microsoft.com/office/drawing/2015/10/21/chartex" xmlns:cx3="http://schemas.microsoft.com/office/drawing/2016/5/9/chartex" xmlns:cx4="http://schemas.microsoft.com/office/drawing/2016/5/10/chartex" xmlns:cx5="http://schemas.microsoft.com/office/drawing/2016/5/11/chartex" xmlns:cx6="http://schemas.microsoft.com/office/drawing/2016/5/12/chartex" xmlns:cx7="http://schemas.microsoft.com/office/drawing/2016/5/13/chartex" xmlns:cx8="http://schemas.microsoft.com/office/drawing/2016/5/14/chartex" xmlns:mc="http://schemas.openxmlformats.org/markup-compatibility/2006" xmlns:aink="http://schemas.microsoft.com/office/drawing/2016/ink" xmlns:am3d="http://schemas.microsoft.com/office/drawing/2017/model3d" xmlns:o="urn:schemas-microsoft-com:office:office" xmlns:oel="http://schemas.microsoft.com/office/2019/extlst" xmlns:r="http://schemas.openxmlformats.org/officeDocument/2006/relationships" xmlns:m="http://schemas.openxmlformats.org/officeDocument/2006/math" xmlns:v="urn:schemas-microsoft-com:vml" xmlns:wp14="http://schemas.microsoft.com/office/word/2010/wordprocessingDrawing" xmlns:wp="http://schemas.openxmlformats.org/drawingml/2006/wordprocessingDrawing" xmlns:w10="urn:schemas-microsoft-com:office:word" xmlns:w="http://schemas.openxmlformats.org/wordprocessingml/2006/main" xmlns:w14="http://schemas.microsoft.com/office/word/2010/wordml" xmlns:w15="http://schemas.microsoft.com/office/word/2012/wordml" xmlns:w16cex="http://schemas.microsoft.com/office/word/2018/wordml/cex" xmlns:w16cid="http://schemas.microsoft.com/office/word/2016/wordml/cid" xmlns:w16="http://schemas.microsoft.com/office/word/2018/wordml" xmlns:w16du="http://schemas.microsoft.com/office/word/2023/wordml/word16du" xmlns:w16sdtdh="http://schemas.microsoft.com/office/word/2020/wordml/sdtdatahash" xmlns:w16se="http://schemas.microsoft.com/office/word/2015/wordml/symex" xmlns:wpg="http://schemas.microsoft.com/office/word/2010/wordprocessingGroup" xmlns:wpi="http://schemas.microsoft.com/office/word/2010/wordprocessingInk" xmlns:wne="http://schemas.microsoft.com/office/word/2006/wordml" xmlns:wps="http://schemas.microsoft.com/office/word/2010/wordprocessingShape" mc:Ignorable="w14 w15 w16se w16cid w16 w16cex w16sdtdh wp14">
+<w:numbering xmlns:wpc="http://schemas.microsoft.com/office/word/2010/wordprocessingCanvas" xmlns:cx="http://schemas.microsoft.com/office/drawing/2014/chartex" xmlns:cx1="http://schemas.microsoft.com/office/drawing/2015/9/8/chartex" xmlns:cx2="http://schemas.microsoft.com/office/drawing/2015/10/21/chartex" xmlns:cx3="http://schemas.microsoft.com/office/drawing/2016/5/9/chartex" xmlns:cx4="http://schemas.microsoft.com/office/drawing/2016/5/10/chartex" xmlns:cx5="http://schemas.microsoft.com/office/drawing/2016/5/11/chartex" xmlns:cx6="http://schemas.microsoft.com/office/drawing/2016/5/12/chartex" xmlns:cx7="http://schemas.microsoft.com/office/drawing/2016/5/13/chartex" xmlns:cx8="http://schemas.microsoft.com/office/drawing/2016/5/14/chartex" xmlns:mc="http://schemas.openxmlformats.org/markup-compatibility/2006" xmlns:aink="http://schemas.microsoft.com/office/drawing/2016/ink" xmlns:am3d="http://schemas.microsoft.com/office/drawing/2017/model3d" xmlns:o="urn:schemas-microsoft-com:office:office" xmlns:oel="http://schemas.microsoft.com/office/2019/extlst" xmlns:r="http://schemas.openxmlformats.org/officeDocument/2006/relationships" xmlns:m="http://schemas.openxmlformats.org/officeDocument/2006/math" xmlns:v="urn:schemas-microsoft-com:vml" xmlns:wp14="http://schemas.microsoft.com/office/word/2010/wordprocessingDrawing" xmlns:wp="http://schemas.openxmlformats.org/drawingml/2006/wordprocessingDrawing" xmlns:w10="urn:schemas-microsoft-com:office:word" xmlns:w="http://schemas.openxmlformats.org/wordprocessingml/2006/main" xmlns:w14="http://schemas.microsoft.com/office/word/2010/wordml" xmlns:w15="http://schemas.microsoft.com/office/word/2012/wordml" xmlns:w16cex="http://schemas.microsoft.com/office/word/2018/wordml/cex" xmlns:w16cid="http://schemas.microsoft.com/office/word/2016/wordml/cid" xmlns:w16="http://schemas.microsoft.com/office/word/2018/wordml" xmlns:w16sdtdh="http://schemas.microsoft.com/office/word/2020/wordml/sdtdatahash" xmlns:w16se="http://schemas.microsoft.com/office/word/2015/wordml/symex" xmlns:wpg="http://schemas.microsoft.com/office/word/2010/wordprocessingGroup" xmlns:wpi="http://schemas.microsoft.com/office/word/2010/wordprocessingInk" xmlns:wne="http://schemas.microsoft.com/office/word/2006/wordml" xmlns:wps="http://schemas.microsoft.com/office/word/2010/wordprocessingShape" mc:Ignorable="w14 w15 w16se w16cid w16 w16cex w16sdtdh wp14">
   <w:abstractNum w:abstractNumId="0" w15:restartNumberingAfterBreak="0">
     <w:nsid w:val="06576F8D"/>
     <w:multiLevelType w:val="multilevel"/>
@@ -8859,20 +8725,6 @@
     <w:abstractNumId w:val="0"/>
   </w:num>
 </w:numbering>
-</file>
-
-<file path=word/people.xml><?xml version="1.0" encoding="utf-8"?>
-<w15:people xmlns:wpc="http://schemas.microsoft.com/office/word/2010/wordprocessingCanvas" xmlns:cx="http://schemas.microsoft.com/office/drawing/2014/chartex" xmlns:cx1="http://schemas.microsoft.com/office/drawing/2015/9/8/chartex" xmlns:cx2="http://schemas.microsoft.com/office/drawing/2015/10/21/chartex" xmlns:cx3="http://schemas.microsoft.com/office/drawing/2016/5/9/chartex" xmlns:cx4="http://schemas.microsoft.com/office/drawing/2016/5/10/chartex" xmlns:cx5="http://schemas.microsoft.com/office/drawing/2016/5/11/chartex" xmlns:cx6="http://schemas.microsoft.com/office/drawing/2016/5/12/chartex" xmlns:cx7="http://schemas.microsoft.com/office/drawing/2016/5/13/chartex" xmlns:cx8="http://schemas.microsoft.com/office/drawing/2016/5/14/chartex" xmlns:mc="http://schemas.openxmlformats.org/markup-compatibility/2006" xmlns:aink="http://schemas.microsoft.com/office/drawing/2016/ink" xmlns:am3d="http://schemas.microsoft.com/office/drawing/2017/model3d" xmlns:o="urn:schemas-microsoft-com:office:office" xmlns:oel="http://schemas.microsoft.com/office/2019/extlst" xmlns:r="http://schemas.openxmlformats.org/officeDocument/2006/relationships" xmlns:m="http://schemas.openxmlformats.org/officeDocument/2006/math" xmlns:v="urn:schemas-microsoft-com:vml" xmlns:wp14="http://schemas.microsoft.com/office/word/2010/wordprocessingDrawing" xmlns:wp="http://schemas.openxmlformats.org/drawingml/2006/wordprocessingDrawing" xmlns:w10="urn:schemas-microsoft-com:office:word" xmlns:w="http://schemas.openxmlformats.org/wordprocessingml/2006/main" xmlns:w14="http://schemas.microsoft.com/office/word/2010/wordml" xmlns:w15="http://schemas.microsoft.com/office/word/2012/wordml" xmlns:w16cex="http://schemas.microsoft.com/office/word/2018/wordml/cex" xmlns:w16cid="http://schemas.microsoft.com/office/word/2016/wordml/cid" xmlns:w16="http://schemas.microsoft.com/office/word/2018/wordml" xmlns:w16du="http://schemas.microsoft.com/office/word/2023/wordml/word16du" xmlns:w16sdtdh="http://schemas.microsoft.com/office/word/2020/wordml/sdtdatahash" xmlns:w16se="http://schemas.microsoft.com/office/word/2015/wordml/symex" xmlns:wpg="http://schemas.microsoft.com/office/word/2010/wordprocessingGroup" xmlns:wpi="http://schemas.microsoft.com/office/word/2010/wordprocessingInk" xmlns:wne="http://schemas.microsoft.com/office/word/2006/wordml" xmlns:wps="http://schemas.microsoft.com/office/word/2010/wordprocessingShape" mc:Ignorable="w14 w15 w16se w16cid w16 w16cex w16sdtdh wp14">
-  <w15:person w15:author="Wagner Yara">
-    <w15:presenceInfo w15:providerId="AD" w15:userId="S::wagneryara@fhgr.ch::548bcde1-911c-494b-94ff-0d65f4de0b70"/>
-  </w15:person>
-  <w15:person w15:author="Anna Staub">
-    <w15:presenceInfo w15:providerId="Windows Live" w15:userId="dfb98ea2310ebc9e"/>
-  </w15:person>
-  <w15:person w15:author="Morena Sager">
-    <w15:presenceInfo w15:providerId="Windows Live" w15:userId="f115765973bfccc1"/>
-  </w15:person>
-</w15:people>
 </file>
 
 <file path=word/styles.xml><?xml version="1.0" encoding="utf-8"?>

</xml_diff>